<commit_message>
Solved exercises and completed yesterday notes
</commit_message>
<xml_diff>
--- a/Notes/Advanced Algorithms Exercises Swiss Knife.docx
+++ b/Notes/Advanced Algorithms Exercises Swiss Knife.docx
@@ -430,21 +430,21 @@
     </w:p>
     <w:sdt>
       <w:sdtPr>
+        <w:rPr>
+          <w:rFonts w:asciiTheme="minorHAnsi" w:eastAsiaTheme="minorEastAsia" w:hAnsiTheme="minorHAnsi" w:cstheme="minorBidi"/>
+          <w:b w:val="0"/>
+          <w:bCs w:val="0"/>
+          <w:smallCaps w:val="0"/>
+          <w:color w:val="auto"/>
+          <w:sz w:val="22"/>
+          <w:szCs w:val="22"/>
+        </w:rPr>
         <w:id w:val="1423293890"/>
         <w:docPartObj>
           <w:docPartGallery w:val="Table of Contents"/>
           <w:docPartUnique/>
         </w:docPartObj>
       </w:sdtPr>
-      <w:sdtEndPr>
-        <w:rPr>
-          <w:rFonts w:asciiTheme="minorHAnsi" w:eastAsiaTheme="minorEastAsia" w:hAnsiTheme="minorHAnsi" w:cstheme="minorBidi"/>
-          <w:smallCaps w:val="0"/>
-          <w:color w:val="auto"/>
-          <w:sz w:val="22"/>
-          <w:szCs w:val="22"/>
-        </w:rPr>
-      </w:sdtEndPr>
       <w:sdtContent>
         <w:p>
           <w:pPr>
@@ -479,7 +479,7 @@
           <w:r>
             <w:fldChar w:fldCharType="separate"/>
           </w:r>
-          <w:hyperlink w:anchor="_Toc164112024" w:history="1">
+          <w:hyperlink w:anchor="_Toc164153718" w:history="1">
             <w:r>
               <w:rPr>
                 <w:rStyle w:val="Collegamentoipertestuale"/>
@@ -524,7 +524,7 @@
                 <w:noProof/>
                 <w:webHidden/>
               </w:rPr>
-              <w:instrText xml:space="preserve"> PAGEREF _Toc164112024 \h </w:instrText>
+              <w:instrText xml:space="preserve"> PAGEREF _Toc164153718 \h </w:instrText>
             </w:r>
             <w:r>
               <w:rPr>
@@ -571,7 +571,7 @@
               <w14:ligatures w14:val="standardContextual"/>
             </w:rPr>
           </w:pPr>
-          <w:hyperlink w:anchor="_Toc164112025" w:history="1">
+          <w:hyperlink w:anchor="_Toc164153719" w:history="1">
             <w:r>
               <w:rPr>
                 <w:rStyle w:val="Collegamentoipertestuale"/>
@@ -618,7 +618,7 @@
                 <w:noProof/>
                 <w:webHidden/>
               </w:rPr>
-              <w:instrText xml:space="preserve"> PAGEREF _Toc164112025 \h </w:instrText>
+              <w:instrText xml:space="preserve"> PAGEREF _Toc164153719 \h </w:instrText>
             </w:r>
             <w:r>
               <w:rPr>
@@ -665,7 +665,7 @@
               <w14:ligatures w14:val="standardContextual"/>
             </w:rPr>
           </w:pPr>
-          <w:hyperlink w:anchor="_Toc164112026" w:history="1">
+          <w:hyperlink w:anchor="_Toc164153720" w:history="1">
             <w:r>
               <w:rPr>
                 <w:rStyle w:val="Collegamentoipertestuale"/>
@@ -712,7 +712,7 @@
                 <w:noProof/>
                 <w:webHidden/>
               </w:rPr>
-              <w:instrText xml:space="preserve"> PAGEREF _Toc164112026 \h </w:instrText>
+              <w:instrText xml:space="preserve"> PAGEREF _Toc164153720 \h </w:instrText>
             </w:r>
             <w:r>
               <w:rPr>
@@ -759,7 +759,7 @@
               <w14:ligatures w14:val="standardContextual"/>
             </w:rPr>
           </w:pPr>
-          <w:hyperlink w:anchor="_Toc164112027" w:history="1">
+          <w:hyperlink w:anchor="_Toc164153721" w:history="1">
             <w:r>
               <w:rPr>
                 <w:rStyle w:val="Collegamentoipertestuale"/>
@@ -806,7 +806,7 @@
                 <w:noProof/>
                 <w:webHidden/>
               </w:rPr>
-              <w:instrText xml:space="preserve"> PAGEREF _Toc164112027 \h </w:instrText>
+              <w:instrText xml:space="preserve"> PAGEREF _Toc164153721 \h </w:instrText>
             </w:r>
             <w:r>
               <w:rPr>
@@ -853,7 +853,7 @@
               <w14:ligatures w14:val="standardContextual"/>
             </w:rPr>
           </w:pPr>
-          <w:hyperlink w:anchor="_Toc164112028" w:history="1">
+          <w:hyperlink w:anchor="_Toc164153722" w:history="1">
             <w:r>
               <w:rPr>
                 <w:rStyle w:val="Collegamentoipertestuale"/>
@@ -900,7 +900,7 @@
                 <w:noProof/>
                 <w:webHidden/>
               </w:rPr>
-              <w:instrText xml:space="preserve"> PAGEREF _Toc164112028 \h </w:instrText>
+              <w:instrText xml:space="preserve"> PAGEREF _Toc164153722 \h </w:instrText>
             </w:r>
             <w:r>
               <w:rPr>
@@ -947,7 +947,7 @@
               <w14:ligatures w14:val="standardContextual"/>
             </w:rPr>
           </w:pPr>
-          <w:hyperlink w:anchor="_Toc164112029" w:history="1">
+          <w:hyperlink w:anchor="_Toc164153723" w:history="1">
             <w:r>
               <w:rPr>
                 <w:rStyle w:val="Collegamentoipertestuale"/>
@@ -994,7 +994,7 @@
                 <w:noProof/>
                 <w:webHidden/>
               </w:rPr>
-              <w:instrText xml:space="preserve"> PAGEREF _Toc164112029 \h </w:instrText>
+              <w:instrText xml:space="preserve"> PAGEREF _Toc164153723 \h </w:instrText>
             </w:r>
             <w:r>
               <w:rPr>
@@ -1041,7 +1041,7 @@
               <w14:ligatures w14:val="standardContextual"/>
             </w:rPr>
           </w:pPr>
-          <w:hyperlink w:anchor="_Toc164112030" w:history="1">
+          <w:hyperlink w:anchor="_Toc164153724" w:history="1">
             <w:r>
               <w:rPr>
                 <w:rStyle w:val="Collegamentoipertestuale"/>
@@ -1088,7 +1088,7 @@
                 <w:noProof/>
                 <w:webHidden/>
               </w:rPr>
-              <w:instrText xml:space="preserve"> PAGEREF _Toc164112030 \h </w:instrText>
+              <w:instrText xml:space="preserve"> PAGEREF _Toc164153724 \h </w:instrText>
             </w:r>
             <w:r>
               <w:rPr>
@@ -1135,7 +1135,7 @@
               <w14:ligatures w14:val="standardContextual"/>
             </w:rPr>
           </w:pPr>
-          <w:hyperlink w:anchor="_Toc164112031" w:history="1">
+          <w:hyperlink w:anchor="_Toc164153725" w:history="1">
             <w:r>
               <w:rPr>
                 <w:rStyle w:val="Collegamentoipertestuale"/>
@@ -1182,7 +1182,7 @@
                 <w:noProof/>
                 <w:webHidden/>
               </w:rPr>
-              <w:instrText xml:space="preserve"> PAGEREF _Toc164112031 \h </w:instrText>
+              <w:instrText xml:space="preserve"> PAGEREF _Toc164153725 \h </w:instrText>
             </w:r>
             <w:r>
               <w:rPr>
@@ -1229,7 +1229,7 @@
               <w14:ligatures w14:val="standardContextual"/>
             </w:rPr>
           </w:pPr>
-          <w:hyperlink w:anchor="_Toc164112032" w:history="1">
+          <w:hyperlink w:anchor="_Toc164153726" w:history="1">
             <w:r>
               <w:rPr>
                 <w:rStyle w:val="Collegamentoipertestuale"/>
@@ -1276,7 +1276,7 @@
                 <w:noProof/>
                 <w:webHidden/>
               </w:rPr>
-              <w:instrText xml:space="preserve"> PAGEREF _Toc164112032 \h </w:instrText>
+              <w:instrText xml:space="preserve"> PAGEREF _Toc164153726 \h </w:instrText>
             </w:r>
             <w:r>
               <w:rPr>
@@ -1323,7 +1323,7 @@
               <w14:ligatures w14:val="standardContextual"/>
             </w:rPr>
           </w:pPr>
-          <w:hyperlink w:anchor="_Toc164112033" w:history="1">
+          <w:hyperlink w:anchor="_Toc164153727" w:history="1">
             <w:r>
               <w:rPr>
                 <w:rStyle w:val="Collegamentoipertestuale"/>
@@ -1370,7 +1370,7 @@
                 <w:noProof/>
                 <w:webHidden/>
               </w:rPr>
-              <w:instrText xml:space="preserve"> PAGEREF _Toc164112033 \h </w:instrText>
+              <w:instrText xml:space="preserve"> PAGEREF _Toc164153727 \h </w:instrText>
             </w:r>
             <w:r>
               <w:rPr>
@@ -1417,7 +1417,7 @@
               <w14:ligatures w14:val="standardContextual"/>
             </w:rPr>
           </w:pPr>
-          <w:hyperlink w:anchor="_Toc164112034" w:history="1">
+          <w:hyperlink w:anchor="_Toc164153728" w:history="1">
             <w:r>
               <w:rPr>
                 <w:rStyle w:val="Collegamentoipertestuale"/>
@@ -1464,7 +1464,7 @@
                 <w:noProof/>
                 <w:webHidden/>
               </w:rPr>
-              <w:instrText xml:space="preserve"> PAGEREF _Toc164112034 \h </w:instrText>
+              <w:instrText xml:space="preserve"> PAGEREF _Toc164153728 \h </w:instrText>
             </w:r>
             <w:r>
               <w:rPr>
@@ -1511,7 +1511,7 @@
               <w14:ligatures w14:val="standardContextual"/>
             </w:rPr>
           </w:pPr>
-          <w:hyperlink w:anchor="_Toc164112035" w:history="1">
+          <w:hyperlink w:anchor="_Toc164153729" w:history="1">
             <w:r>
               <w:rPr>
                 <w:rStyle w:val="Collegamentoipertestuale"/>
@@ -1558,7 +1558,7 @@
                 <w:noProof/>
                 <w:webHidden/>
               </w:rPr>
-              <w:instrText xml:space="preserve"> PAGEREF _Toc164112035 \h </w:instrText>
+              <w:instrText xml:space="preserve"> PAGEREF _Toc164153729 \h </w:instrText>
             </w:r>
             <w:r>
               <w:rPr>
@@ -1605,7 +1605,7 @@
               <w14:ligatures w14:val="standardContextual"/>
             </w:rPr>
           </w:pPr>
-          <w:hyperlink w:anchor="_Toc164112036" w:history="1">
+          <w:hyperlink w:anchor="_Toc164153730" w:history="1">
             <w:r>
               <w:rPr>
                 <w:rStyle w:val="Collegamentoipertestuale"/>
@@ -1631,7 +1631,7 @@
                 <w:noProof/>
                 <w:lang w:val="en-US"/>
               </w:rPr>
-              <w:t>Lower  Bound for Vertex Cover Greedy Algorithm</w:t>
+              <w:t>Lower Bound for Vertex Cover Greedy Algorithm</w:t>
             </w:r>
             <w:r>
               <w:rPr>
@@ -1652,7 +1652,7 @@
                 <w:noProof/>
                 <w:webHidden/>
               </w:rPr>
-              <w:instrText xml:space="preserve"> PAGEREF _Toc164112036 \h </w:instrText>
+              <w:instrText xml:space="preserve"> PAGEREF _Toc164153730 \h </w:instrText>
             </w:r>
             <w:r>
               <w:rPr>
@@ -1699,7 +1699,7 @@
               <w14:ligatures w14:val="standardContextual"/>
             </w:rPr>
           </w:pPr>
-          <w:hyperlink w:anchor="_Toc164112037" w:history="1">
+          <w:hyperlink w:anchor="_Toc164153731" w:history="1">
             <w:r>
               <w:rPr>
                 <w:rStyle w:val="Collegamentoipertestuale"/>
@@ -1746,7 +1746,7 @@
                 <w:noProof/>
                 <w:webHidden/>
               </w:rPr>
-              <w:instrText xml:space="preserve"> PAGEREF _Toc164112037 \h </w:instrText>
+              <w:instrText xml:space="preserve"> PAGEREF _Toc164153731 \h </w:instrText>
             </w:r>
             <w:r>
               <w:rPr>
@@ -1767,6 +1767,194 @@
                 <w:webHidden/>
               </w:rPr>
               <w:t>15</w:t>
+            </w:r>
+            <w:r>
+              <w:rPr>
+                <w:noProof/>
+                <w:webHidden/>
+              </w:rPr>
+              <w:fldChar w:fldCharType="end"/>
+            </w:r>
+          </w:hyperlink>
+        </w:p>
+        <w:p>
+          <w:pPr>
+            <w:pStyle w:val="Sommario2"/>
+            <w:tabs>
+              <w:tab w:val="left" w:pos="960"/>
+              <w:tab w:val="right" w:leader="dot" w:pos="9628"/>
+            </w:tabs>
+            <w:rPr>
+              <w:noProof/>
+              <w:kern w:val="2"/>
+              <w:sz w:val="24"/>
+              <w:szCs w:val="24"/>
+              <w:lang w:eastAsia="it-IT"/>
+              <w14:ligatures w14:val="standardContextual"/>
+            </w:rPr>
+          </w:pPr>
+          <w:hyperlink w:anchor="_Toc164153732" w:history="1">
+            <w:r>
+              <w:rPr>
+                <w:rStyle w:val="Collegamentoipertestuale"/>
+                <w:noProof/>
+                <w:lang w:val="en-US"/>
+              </w:rPr>
+              <w:t>4.3</w:t>
+            </w:r>
+            <w:r>
+              <w:rPr>
+                <w:noProof/>
+                <w:kern w:val="2"/>
+                <w:sz w:val="24"/>
+                <w:szCs w:val="24"/>
+                <w:lang w:eastAsia="it-IT"/>
+                <w14:ligatures w14:val="standardContextual"/>
+              </w:rPr>
+              <w:tab/>
+            </w:r>
+            <w:r>
+              <w:rPr>
+                <w:rStyle w:val="Collegamentoipertestuale"/>
+                <w:noProof/>
+                <w:lang w:val="en-US"/>
+              </w:rPr>
+              <w:t>Approx Vertex Cover edit to select only one vertex</w:t>
+            </w:r>
+            <w:r>
+              <w:rPr>
+                <w:noProof/>
+                <w:webHidden/>
+              </w:rPr>
+              <w:tab/>
+            </w:r>
+            <w:r>
+              <w:rPr>
+                <w:noProof/>
+                <w:webHidden/>
+              </w:rPr>
+              <w:fldChar w:fldCharType="begin"/>
+            </w:r>
+            <w:r>
+              <w:rPr>
+                <w:noProof/>
+                <w:webHidden/>
+              </w:rPr>
+              <w:instrText xml:space="preserve"> PAGEREF _Toc164153732 \h </w:instrText>
+            </w:r>
+            <w:r>
+              <w:rPr>
+                <w:noProof/>
+                <w:webHidden/>
+              </w:rPr>
+            </w:r>
+            <w:r>
+              <w:rPr>
+                <w:noProof/>
+                <w:webHidden/>
+              </w:rPr>
+              <w:fldChar w:fldCharType="separate"/>
+            </w:r>
+            <w:r>
+              <w:rPr>
+                <w:noProof/>
+                <w:webHidden/>
+              </w:rPr>
+              <w:t>16</w:t>
+            </w:r>
+            <w:r>
+              <w:rPr>
+                <w:noProof/>
+                <w:webHidden/>
+              </w:rPr>
+              <w:fldChar w:fldCharType="end"/>
+            </w:r>
+          </w:hyperlink>
+        </w:p>
+        <w:p>
+          <w:pPr>
+            <w:pStyle w:val="Sommario2"/>
+            <w:tabs>
+              <w:tab w:val="left" w:pos="960"/>
+              <w:tab w:val="right" w:leader="dot" w:pos="9628"/>
+            </w:tabs>
+            <w:rPr>
+              <w:noProof/>
+              <w:kern w:val="2"/>
+              <w:sz w:val="24"/>
+              <w:szCs w:val="24"/>
+              <w:lang w:eastAsia="it-IT"/>
+              <w14:ligatures w14:val="standardContextual"/>
+            </w:rPr>
+          </w:pPr>
+          <w:hyperlink w:anchor="_Toc164153733" w:history="1">
+            <w:r>
+              <w:rPr>
+                <w:rStyle w:val="Collegamentoipertestuale"/>
+                <w:noProof/>
+                <w:lang w:val="en-US"/>
+              </w:rPr>
+              <w:t>4.4</w:t>
+            </w:r>
+            <w:r>
+              <w:rPr>
+                <w:noProof/>
+                <w:kern w:val="2"/>
+                <w:sz w:val="24"/>
+                <w:szCs w:val="24"/>
+                <w:lang w:eastAsia="it-IT"/>
+                <w14:ligatures w14:val="standardContextual"/>
+              </w:rPr>
+              <w:tab/>
+            </w:r>
+            <w:r>
+              <w:rPr>
+                <w:rStyle w:val="Collegamentoipertestuale"/>
+                <w:noProof/>
+                <w:lang w:val="en-US"/>
+              </w:rPr>
+              <w:t>2-Approximation Vertex Cover Algorithm Using DFS</w:t>
+            </w:r>
+            <w:r>
+              <w:rPr>
+                <w:noProof/>
+                <w:webHidden/>
+              </w:rPr>
+              <w:tab/>
+            </w:r>
+            <w:r>
+              <w:rPr>
+                <w:noProof/>
+                <w:webHidden/>
+              </w:rPr>
+              <w:fldChar w:fldCharType="begin"/>
+            </w:r>
+            <w:r>
+              <w:rPr>
+                <w:noProof/>
+                <w:webHidden/>
+              </w:rPr>
+              <w:instrText xml:space="preserve"> PAGEREF _Toc164153733 \h </w:instrText>
+            </w:r>
+            <w:r>
+              <w:rPr>
+                <w:noProof/>
+                <w:webHidden/>
+              </w:rPr>
+            </w:r>
+            <w:r>
+              <w:rPr>
+                <w:noProof/>
+                <w:webHidden/>
+              </w:rPr>
+              <w:fldChar w:fldCharType="separate"/>
+            </w:r>
+            <w:r>
+              <w:rPr>
+                <w:noProof/>
+                <w:webHidden/>
+              </w:rPr>
+              <w:t>17</w:t>
             </w:r>
             <w:r>
               <w:rPr>
@@ -1798,7 +1986,7 @@
         <w:pStyle w:val="Titolo1"/>
         <w:jc w:val="center"/>
       </w:pPr>
-      <w:bookmarkStart w:id="0" w:name="_Toc164112024"/>
+      <w:bookmarkStart w:id="0" w:name="_Toc164153718"/>
       <w:r>
         <w:lastRenderedPageBreak/>
         <w:t>Grap</w:t>
@@ -1819,7 +2007,7 @@
           <w:lang w:val="en-US"/>
         </w:rPr>
       </w:pPr>
-      <w:bookmarkStart w:id="1" w:name="_Toc164112025"/>
+      <w:bookmarkStart w:id="1" w:name="_Toc164153719"/>
       <w:r>
         <w:rPr>
           <w:lang w:val="en-US"/>
@@ -2684,7 +2872,7 @@
           <w:lang w:val="en-US"/>
         </w:rPr>
       </w:pPr>
-      <w:bookmarkStart w:id="2" w:name="_Toc164112026"/>
+      <w:bookmarkStart w:id="2" w:name="_Toc164153720"/>
       <w:r>
         <w:rPr>
           <w:lang w:val="en-US"/>
@@ -4542,7 +4730,7 @@
           <w:lang w:val="en-US"/>
         </w:rPr>
       </w:pPr>
-      <w:bookmarkStart w:id="3" w:name="_Toc164112027"/>
+      <w:bookmarkStart w:id="3" w:name="_Toc164153721"/>
       <w:r>
         <w:rPr>
           <w:lang w:val="en-US"/>
@@ -5992,7 +6180,7 @@
           <w:lang w:val="en-US"/>
         </w:rPr>
       </w:pPr>
-      <w:bookmarkStart w:id="4" w:name="_Toc164112028"/>
+      <w:bookmarkStart w:id="4" w:name="_Toc164153722"/>
       <w:r>
         <w:rPr>
           <w:lang w:val="en-US"/>
@@ -6763,7 +6951,7 @@
           <w:lang w:val="en-US"/>
         </w:rPr>
       </w:pPr>
-      <w:bookmarkStart w:id="5" w:name="_Toc164112029"/>
+      <w:bookmarkStart w:id="5" w:name="_Toc164153723"/>
       <w:r>
         <w:rPr>
           <w:lang w:val="en-US"/>
@@ -8469,7 +8657,7 @@
           <w:lang w:val="en-US"/>
         </w:rPr>
       </w:pPr>
-      <w:bookmarkStart w:id="6" w:name="_Toc164112030"/>
+      <w:bookmarkStart w:id="6" w:name="_Toc164153724"/>
       <w:r>
         <w:rPr>
           <w:lang w:val="en-US"/>
@@ -8800,12 +8988,14 @@
         <w:rPr>
           <w:i/>
           <w:iCs/>
+          <w:lang w:val="en-US"/>
         </w:rPr>
       </w:pPr>
       <w:r>
         <w:rPr>
           <w:i/>
           <w:iCs/>
+          <w:lang w:val="en-US"/>
         </w:rPr>
         <w:br w:type="page"/>
       </w:r>
@@ -9068,7 +9258,7 @@
           <w:lang w:val="en-US"/>
         </w:rPr>
       </w:pPr>
-      <w:bookmarkStart w:id="7" w:name="_Toc164112031"/>
+      <w:bookmarkStart w:id="7" w:name="_Toc164153725"/>
       <w:r>
         <w:rPr>
           <w:lang w:val="en-US"/>
@@ -9098,6 +9288,7 @@
       </w:pPr>
       <w:r>
         <w:rPr>
+          <w:noProof/>
           <w:lang w:val="en-US"/>
         </w:rPr>
         <w:drawing>
@@ -9204,7 +9395,7 @@
           <w:lang w:val="en-US"/>
         </w:rPr>
       </w:pPr>
-      <w:bookmarkStart w:id="8" w:name="_Toc164112032"/>
+      <w:bookmarkStart w:id="8" w:name="_Toc164153726"/>
       <w:r>
         <w:rPr>
           <w:lang w:val="en-US"/>
@@ -10086,12 +10277,14 @@
         <w:rPr>
           <w:i/>
           <w:iCs/>
+          <w:lang w:val="en-US"/>
         </w:rPr>
       </w:pPr>
       <w:r>
         <w:rPr>
           <w:i/>
           <w:iCs/>
+          <w:lang w:val="en-US"/>
         </w:rPr>
         <w:br w:type="page"/>
       </w:r>
@@ -10450,7 +10643,7 @@
           <w:lang w:val="en-US"/>
         </w:rPr>
       </w:pPr>
-      <w:bookmarkStart w:id="9" w:name="_Toc164112033"/>
+      <w:bookmarkStart w:id="9" w:name="_Toc164153727"/>
       <w:r>
         <w:rPr>
           <w:lang w:val="en-US"/>
@@ -10829,6 +11022,9 @@
         </w:rPr>
       </w:pPr>
       <w:r>
+        <w:rPr>
+          <w:noProof/>
+        </w:rPr>
         <w:drawing>
           <wp:anchor distT="0" distB="0" distL="114300" distR="114300" simplePos="0" relativeHeight="251673600" behindDoc="0" locked="0" layoutInCell="1" allowOverlap="1" wp14:anchorId="4A53E98D" wp14:editId="1033A922">
             <wp:simplePos x="0" y="0"/>
@@ -11209,6 +11405,9 @@
         </w:rPr>
       </w:pPr>
       <w:r>
+        <w:rPr>
+          <w:noProof/>
+        </w:rPr>
         <w:lastRenderedPageBreak/>
         <w:drawing>
           <wp:anchor distT="0" distB="0" distL="114300" distR="114300" simplePos="0" relativeHeight="251674624" behindDoc="0" locked="0" layoutInCell="1" allowOverlap="1" wp14:anchorId="28EC3639" wp14:editId="08E8FD61">
@@ -11317,7 +11516,7 @@
           <w:lang w:val="en-US"/>
         </w:rPr>
       </w:pPr>
-      <w:bookmarkStart w:id="10" w:name="_Toc164112034"/>
+      <w:bookmarkStart w:id="10" w:name="_Toc164153728"/>
       <w:r>
         <w:rPr>
           <w:lang w:val="en-US"/>
@@ -11563,21 +11762,7 @@
             <w:rFonts w:ascii="Cambria Math" w:hAnsi="Cambria Math"/>
             <w:lang w:val="en-US"/>
           </w:rPr>
-          <m:t xml:space="preserve">n </m:t>
-        </m:r>
-        <m:r>
-          <w:rPr>
-            <w:rFonts w:ascii="Cambria Math" w:hAnsi="Cambria Math"/>
-            <w:lang w:val="en-US"/>
-          </w:rPr>
-          <m:t>–</m:t>
-        </m:r>
-        <m:r>
-          <w:rPr>
-            <w:rFonts w:ascii="Cambria Math" w:hAnsi="Cambria Math"/>
-            <w:lang w:val="en-US"/>
-          </w:rPr>
-          <m:t xml:space="preserve"> k</m:t>
+          <m:t>n – k</m:t>
         </m:r>
       </m:oMath>
     </w:p>
@@ -11600,21 +11785,7 @@
             <w:rFonts w:ascii="Cambria Math" w:hAnsi="Cambria Math"/>
             <w:lang w:val="en-US"/>
           </w:rPr>
-          <m:t>G</m:t>
-        </m:r>
-        <m:r>
-          <w:rPr>
-            <w:rFonts w:ascii="Cambria Math" w:hAnsi="Cambria Math"/>
-            <w:lang w:val="en-US"/>
-          </w:rPr>
-          <m:t>=</m:t>
-        </m:r>
-        <m:r>
-          <w:rPr>
-            <w:rFonts w:ascii="Cambria Math" w:hAnsi="Cambria Math"/>
-            <w:lang w:val="en-US"/>
-          </w:rPr>
-          <m:t>(V, E)</m:t>
+          <m:t>G=(V, E)</m:t>
         </m:r>
       </m:oMath>
       <w:r>
@@ -12762,21 +12933,7 @@
             <w:rFonts w:ascii="Cambria Math" w:hAnsi="Cambria Math"/>
             <w:lang w:val="en-US"/>
           </w:rPr>
-          <m:t>-k</m:t>
-        </m:r>
-        <m:r>
-          <w:rPr>
-            <w:rFonts w:ascii="Cambria Math" w:hAnsi="Cambria Math"/>
-            <w:lang w:val="en-US"/>
-          </w:rPr>
-          <m:t>=</m:t>
-        </m:r>
-        <m:r>
-          <w:rPr>
-            <w:rFonts w:ascii="Cambria Math" w:hAnsi="Cambria Math"/>
-            <w:lang w:val="en-US"/>
-          </w:rPr>
-          <m:t>k'</m:t>
+          <m:t>-k=k'</m:t>
         </m:r>
       </m:oMath>
       <w:r>
@@ -12956,7 +13113,7 @@
           <w:lang w:val="en-US"/>
         </w:rPr>
       </w:pPr>
-      <w:bookmarkStart w:id="11" w:name="_Toc164112035"/>
+      <w:bookmarkStart w:id="11" w:name="_Toc164153729"/>
       <w:r>
         <w:rPr>
           <w:lang w:val="en-US"/>
@@ -12977,7 +13134,7 @@
           <w:lang w:val="en-US"/>
         </w:rPr>
       </w:pPr>
-      <w:bookmarkStart w:id="12" w:name="_Toc164112036"/>
+      <w:bookmarkStart w:id="12" w:name="_Toc164153730"/>
       <w:r>
         <w:rPr>
           <w:lang w:val="en-US"/>
@@ -13297,6 +13454,7 @@
       </w:pPr>
       <w:r>
         <w:rPr>
+          <w:noProof/>
           <w:u w:val="single"/>
         </w:rPr>
         <w:drawing>
@@ -14215,6 +14373,7 @@
       </w:pPr>
       <w:r>
         <w:rPr>
+          <w:noProof/>
           <w:u w:val="single"/>
         </w:rPr>
         <w:drawing>
@@ -15201,7 +15360,7 @@
           <w:lang w:val="en-US"/>
         </w:rPr>
       </w:pPr>
-      <w:bookmarkStart w:id="13" w:name="_Toc164112037"/>
+      <w:bookmarkStart w:id="13" w:name="_Toc164153731"/>
       <w:r>
         <w:rPr>
           <w:lang w:val="en-US"/>
@@ -16738,12 +16897,14 @@
           <w:lang w:val="en-US"/>
         </w:rPr>
       </w:pPr>
+      <w:bookmarkStart w:id="14" w:name="_Toc164153732"/>
       <w:r>
         <w:rPr>
           <w:lang w:val="en-US"/>
         </w:rPr>
         <w:t>Approx Vertex Cover edit to select only one vertex</w:t>
       </w:r>
+      <w:bookmarkEnd w:id="14"/>
     </w:p>
     <w:p>
       <w:pPr>
@@ -16754,16 +16915,2280 @@
       </w:pPr>
     </w:p>
     <w:p>
-      <w:r>
-        <w:rPr>
-          <w:lang w:val="en-US"/>
-        </w:rPr>
-        <w:t>aaa</w:t>
-      </w:r>
+      <w:pPr>
+        <w:spacing w:line="276" w:lineRule="auto"/>
+        <w:rPr>
+          <w:lang w:val="en-US"/>
+        </w:rPr>
+      </w:pPr>
+      <w:r>
+        <w:rPr>
+          <w:u w:val="single"/>
+          <w:lang w:val="en-US"/>
+        </w:rPr>
+        <w:t>Exercise</w:t>
+      </w:r>
+      <w:r>
+        <w:rPr>
+          <w:lang w:val="en-US"/>
+        </w:rPr>
+        <w:t xml:space="preserve">: </w:t>
+      </w:r>
+      <w:r>
+        <w:rPr>
+          <w:i/>
+          <w:iCs/>
+          <w:lang w:val="en-US"/>
+        </w:rPr>
+        <w:t xml:space="preserve">modify </w:t>
+      </w:r>
+      <m:oMath>
+        <m:r>
+          <w:rPr>
+            <w:rFonts w:ascii="Cambria Math" w:hAnsi="Cambria Math"/>
+          </w:rPr>
+          <m:t>ApproxVertexCover</m:t>
+        </m:r>
+      </m:oMath>
+      <w:r>
+        <w:rPr>
+          <w:i/>
+          <w:iCs/>
+          <w:lang w:val="en-US"/>
+        </w:rPr>
+        <w:t xml:space="preserve"> so as to select only one vertex instead of both of them</w:t>
+      </w:r>
+      <w:r>
+        <w:rPr>
+          <w:lang w:val="en-US"/>
+        </w:rPr>
+        <w:t xml:space="preserve">. </w:t>
+      </w:r>
+      <w:r>
+        <w:rPr>
+          <w:i/>
+          <w:iCs/>
+          <w:lang w:val="en-US"/>
+        </w:rPr>
+        <w:t xml:space="preserve">How would </w:t>
+      </w:r>
+      <m:oMath>
+        <m:r>
+          <w:rPr>
+            <w:rFonts w:ascii="Cambria Math" w:hAnsi="Cambria Math"/>
+          </w:rPr>
+          <m:t>ρ</m:t>
+        </m:r>
+      </m:oMath>
+      <w:r>
+        <w:rPr>
+          <w:i/>
+          <w:iCs/>
+          <w:lang w:val="en-US"/>
+        </w:rPr>
+        <w:t xml:space="preserve"> become?</w:t>
+      </w:r>
+    </w:p>
+    <w:p>
+      <w:pPr>
+        <w:spacing w:line="276" w:lineRule="auto"/>
+        <w:rPr>
+          <w:lang w:val="en-US"/>
+        </w:rPr>
+      </w:pPr>
+      <w:r>
+        <w:rPr>
+          <w:noProof/>
+        </w:rPr>
+        <w:drawing>
+          <wp:anchor distT="0" distB="0" distL="114300" distR="114300" simplePos="0" relativeHeight="251683840" behindDoc="0" locked="0" layoutInCell="1" allowOverlap="1" wp14:anchorId="07930E48" wp14:editId="2F979F9F">
+            <wp:simplePos x="0" y="0"/>
+            <wp:positionH relativeFrom="column">
+              <wp:posOffset>1118235</wp:posOffset>
+            </wp:positionH>
+            <wp:positionV relativeFrom="paragraph">
+              <wp:posOffset>218151</wp:posOffset>
+            </wp:positionV>
+            <wp:extent cx="3872230" cy="2171065"/>
+            <wp:effectExtent l="0" t="0" r="0" b="635"/>
+            <wp:wrapSquare wrapText="bothSides"/>
+            <wp:docPr id="1085541267" name="Immagine 1" descr="Immagine che contiene calligrafia, testo, disegno&#10;&#10;Descrizione generata automaticamente"/>
+            <wp:cNvGraphicFramePr>
+              <a:graphicFrameLocks xmlns:a="http://schemas.openxmlformats.org/drawingml/2006/main" noChangeAspect="1"/>
+            </wp:cNvGraphicFramePr>
+            <a:graphic xmlns:a="http://schemas.openxmlformats.org/drawingml/2006/main">
+              <a:graphicData uri="http://schemas.openxmlformats.org/drawingml/2006/picture">
+                <pic:pic xmlns:pic="http://schemas.openxmlformats.org/drawingml/2006/picture">
+                  <pic:nvPicPr>
+                    <pic:cNvPr id="1085541267" name="Immagine 1" descr="Immagine che contiene calligrafia, testo, disegno&#10;&#10;Descrizione generata automaticamente"/>
+                    <pic:cNvPicPr/>
+                  </pic:nvPicPr>
+                  <pic:blipFill>
+                    <a:blip r:embed="rId33"/>
+                    <a:stretch>
+                      <a:fillRect/>
+                    </a:stretch>
+                  </pic:blipFill>
+                  <pic:spPr>
+                    <a:xfrm>
+                      <a:off x="0" y="0"/>
+                      <a:ext cx="3872230" cy="2171065"/>
+                    </a:xfrm>
+                    <a:prstGeom prst="rect">
+                      <a:avLst/>
+                    </a:prstGeom>
+                  </pic:spPr>
+                </pic:pic>
+              </a:graphicData>
+            </a:graphic>
+            <wp14:sizeRelH relativeFrom="margin">
+              <wp14:pctWidth>0</wp14:pctWidth>
+            </wp14:sizeRelH>
+            <wp14:sizeRelV relativeFrom="margin">
+              <wp14:pctHeight>0</wp14:pctHeight>
+            </wp14:sizeRelV>
+          </wp:anchor>
+        </w:drawing>
+      </w:r>
+      <w:r>
+        <w:rPr>
+          <w:u w:val="single"/>
+          <w:lang w:val="en-US"/>
+        </w:rPr>
+        <w:t>Solution</w:t>
+      </w:r>
+    </w:p>
+    <w:p>
+      <w:pPr>
+        <w:spacing w:line="276" w:lineRule="auto"/>
+        <w:rPr>
+          <w:lang w:val="en-US"/>
+        </w:rPr>
+      </w:pPr>
+      <w:r>
+        <w:rPr>
+          <w:lang w:val="en-US"/>
+        </w:rPr>
+        <w:t xml:space="preserve"> </w:t>
+      </w:r>
+    </w:p>
+    <w:p>
+      <w:pPr>
+        <w:spacing w:line="276" w:lineRule="auto"/>
+        <w:rPr>
+          <w:lang w:val="en-US"/>
+        </w:rPr>
+      </w:pPr>
+    </w:p>
+    <w:p>
+      <w:pPr>
+        <w:spacing w:line="276" w:lineRule="auto"/>
+        <w:rPr>
+          <w:lang w:val="en-US"/>
+        </w:rPr>
+      </w:pPr>
+    </w:p>
+    <w:p>
+      <w:pPr>
+        <w:spacing w:line="276" w:lineRule="auto"/>
+        <w:rPr>
+          <w:lang w:val="en-US"/>
+        </w:rPr>
+      </w:pPr>
+    </w:p>
+    <w:p>
+      <w:pPr>
+        <w:spacing w:line="276" w:lineRule="auto"/>
+        <w:rPr>
+          <w:lang w:val="en-US"/>
+        </w:rPr>
+      </w:pPr>
+    </w:p>
+    <w:p>
+      <w:pPr>
+        <w:spacing w:line="276" w:lineRule="auto"/>
+        <w:rPr>
+          <w:lang w:val="en-US"/>
+        </w:rPr>
+      </w:pPr>
+    </w:p>
+    <w:p>
+      <w:pPr>
+        <w:spacing w:after="0" w:line="276" w:lineRule="auto"/>
+        <w:rPr>
+          <w:lang w:val="en-US"/>
+        </w:rPr>
+      </w:pPr>
+    </w:p>
+    <w:p>
+      <w:pPr>
+        <w:spacing w:after="0" w:line="276" w:lineRule="auto"/>
+        <w:rPr>
+          <w:u w:val="single"/>
+          <w:lang w:val="en-US"/>
+        </w:rPr>
+      </w:pPr>
+    </w:p>
+    <w:p>
+      <w:pPr>
+        <w:spacing w:line="276" w:lineRule="auto"/>
+        <w:rPr>
+          <w:lang w:val="en-US"/>
+        </w:rPr>
+      </w:pPr>
+      <w:r>
+        <w:rPr>
+          <w:lang w:val="en-US"/>
+        </w:rPr>
+        <w:t xml:space="preserve">Consider the </w:t>
+      </w:r>
+      <w:r>
+        <w:rPr>
+          <w:i/>
+          <w:iCs/>
+          <w:lang w:val="en-US"/>
+        </w:rPr>
+        <w:t>star graph</w:t>
+      </w:r>
+      <w:r>
+        <w:rPr>
+          <w:lang w:val="en-US"/>
+        </w:rPr>
+        <w:t xml:space="preserve">, a bipartite graph with one internal node (given </w:t>
+      </w:r>
+      <m:oMath>
+        <m:r>
+          <w:rPr>
+            <w:rFonts w:ascii="Cambria Math" w:hAnsi="Cambria Math"/>
+          </w:rPr>
+          <m:t>n</m:t>
+        </m:r>
+      </m:oMath>
+      <w:r>
+        <w:rPr>
+          <w:lang w:val="en-US"/>
+        </w:rPr>
+        <w:t xml:space="preserve"> vertices) and </w:t>
+      </w:r>
+      <m:oMath>
+        <m:r>
+          <w:rPr>
+            <w:rFonts w:ascii="Cambria Math" w:hAnsi="Cambria Math"/>
+          </w:rPr>
+          <m:t>n</m:t>
+        </m:r>
+        <m:r>
+          <w:rPr>
+            <w:rFonts w:ascii="Cambria Math" w:hAnsi="Cambria Math"/>
+            <w:lang w:val="en-US"/>
+          </w:rPr>
+          <m:t xml:space="preserve">-1 </m:t>
+        </m:r>
+      </m:oMath>
+      <w:r>
+        <w:rPr>
+          <w:lang w:val="en-US"/>
+        </w:rPr>
+        <w:t>leaves. The gr</w:t>
+      </w:r>
+      <w:proofErr w:type="spellStart"/>
+      <w:r>
+        <w:rPr>
+          <w:lang w:val="en-US"/>
+        </w:rPr>
+        <w:t>eedy</w:t>
+      </w:r>
+      <w:proofErr w:type="spellEnd"/>
+      <w:r>
+        <w:rPr>
+          <w:lang w:val="en-US"/>
+        </w:rPr>
+        <w:t xml:space="preserve"> choice would select one vertex on the leaf nodes. This would imply removing all edges connected to the intermediate node and, as such, we guarantee to select one vertex at a time, ensuring </w:t>
+      </w:r>
+      <m:oMath>
+        <m:r>
+          <w:rPr>
+            <w:rFonts w:ascii="Cambria Math" w:hAnsi="Cambria Math"/>
+          </w:rPr>
+          <m:t>ρ</m:t>
+        </m:r>
+        <m:r>
+          <w:rPr>
+            <w:rFonts w:ascii="Cambria Math" w:hAnsi="Cambria Math"/>
+            <w:lang w:val="en-US"/>
+          </w:rPr>
+          <m:t>≥</m:t>
+        </m:r>
+        <m:r>
+          <w:rPr>
+            <w:rFonts w:ascii="Cambria Math" w:hAnsi="Cambria Math"/>
+          </w:rPr>
+          <m:t>n</m:t>
+        </m:r>
+        <m:r>
+          <w:rPr>
+            <w:rFonts w:ascii="Cambria Math" w:hAnsi="Cambria Math"/>
+            <w:lang w:val="en-US"/>
+          </w:rPr>
+          <m:t>-1</m:t>
+        </m:r>
+      </m:oMath>
+      <w:r>
+        <w:rPr>
+          <w:lang w:val="en-US"/>
+        </w:rPr>
+        <w:t>.</w:t>
+      </w:r>
+    </w:p>
+    <w:p>
+      <w:r>
+        <w:t>In this structure:</w:t>
+      </w:r>
+    </w:p>
+    <w:p>
+      <w:pPr>
+        <w:numPr>
+          <w:ilvl w:val="0"/>
+          <w:numId w:val="28"/>
+        </w:numPr>
+        <w:rPr>
+          <w:lang w:val="en-US"/>
+        </w:rPr>
+      </w:pPr>
+      <w:r>
+        <w:rPr>
+          <w:lang w:val="en-US"/>
+        </w:rPr>
+        <w:t>The optimal vertex cover (</w:t>
+      </w:r>
+      <m:oMath>
+        <m:r>
+          <w:rPr>
+            <w:rFonts w:ascii="Cambria Math" w:hAnsi="Cambria Math"/>
+          </w:rPr>
+          <m:t>OPT</m:t>
+        </m:r>
+      </m:oMath>
+      <w:r>
+        <w:rPr>
+          <w:lang w:val="en-US"/>
+        </w:rPr>
+        <w:t xml:space="preserve">) contains only the central vertex, covering all </w:t>
+      </w:r>
+      <m:oMath>
+        <m:r>
+          <w:rPr>
+            <w:rFonts w:ascii="Cambria Math" w:hAnsi="Cambria Math"/>
+          </w:rPr>
+          <m:t>n</m:t>
+        </m:r>
+        <m:r>
+          <w:rPr>
+            <w:rFonts w:ascii="Cambria Math" w:hAnsi="Cambria Math"/>
+            <w:lang w:val="en-US"/>
+          </w:rPr>
+          <m:t>-1</m:t>
+        </m:r>
+      </m:oMath>
+      <w:r>
+        <w:rPr>
+          <w:lang w:val="en-US"/>
+        </w:rPr>
+        <w:t xml:space="preserve"> edges. So </w:t>
+      </w:r>
+      <m:oMath>
+        <m:r>
+          <w:rPr>
+            <w:rFonts w:ascii="Cambria Math" w:hAnsi="Cambria Math"/>
+          </w:rPr>
+          <m:t>OPT=1</m:t>
+        </m:r>
+      </m:oMath>
+      <w:r>
+        <w:rPr>
+          <w:lang w:val="en-US"/>
+        </w:rPr>
+        <w:t>.</w:t>
+      </w:r>
+    </w:p>
+    <w:p>
+      <w:pPr>
+        <w:numPr>
+          <w:ilvl w:val="0"/>
+          <w:numId w:val="28"/>
+        </w:numPr>
+        <w:rPr>
+          <w:lang w:val="en-US"/>
+        </w:rPr>
+      </w:pPr>
+      <w:r>
+        <w:rPr>
+          <w:lang w:val="en-US"/>
+        </w:rPr>
+        <w:t>The modified approximation algorithm selects one endpoint vertex per edge. For the star graph, this means it will select all n-1 leaf vertices.</w:t>
+      </w:r>
+    </w:p>
+    <w:p>
+      <w:pPr>
+        <w:numPr>
+          <w:ilvl w:val="0"/>
+          <w:numId w:val="28"/>
+        </w:numPr>
+        <w:rPr>
+          <w:lang w:val="en-US"/>
+        </w:rPr>
+      </w:pPr>
+      <w:r>
+        <w:rPr>
+          <w:lang w:val="en-US"/>
+        </w:rPr>
+        <w:t xml:space="preserve">Therefore, the size of the approximate vertex cover produced by the algorithm is </w:t>
+      </w:r>
+      <m:oMath>
+        <m:r>
+          <w:rPr>
+            <w:rFonts w:ascii="Cambria Math" w:hAnsi="Cambria Math"/>
+            <w:lang w:val="en-US"/>
+          </w:rPr>
+          <m:t>|</m:t>
+        </m:r>
+        <m:r>
+          <w:rPr>
+            <w:rFonts w:ascii="Cambria Math" w:hAnsi="Cambria Math"/>
+          </w:rPr>
+          <m:t>C</m:t>
+        </m:r>
+        <m:r>
+          <w:rPr>
+            <w:rFonts w:ascii="Cambria Math" w:hAnsi="Cambria Math"/>
+            <w:lang w:val="en-US"/>
+          </w:rPr>
+          <m:t xml:space="preserve">| = </m:t>
+        </m:r>
+        <m:r>
+          <w:rPr>
+            <w:rFonts w:ascii="Cambria Math" w:hAnsi="Cambria Math"/>
+          </w:rPr>
+          <m:t>n</m:t>
+        </m:r>
+        <m:r>
+          <w:rPr>
+            <w:rFonts w:ascii="Cambria Math" w:hAnsi="Cambria Math"/>
+            <w:lang w:val="en-US"/>
+          </w:rPr>
+          <m:t>-1</m:t>
+        </m:r>
+      </m:oMath>
+      <w:r>
+        <w:rPr>
+          <w:lang w:val="en-US"/>
+        </w:rPr>
+        <w:t>.</w:t>
+      </w:r>
+    </w:p>
+    <w:p>
+      <w:pPr>
+        <w:numPr>
+          <w:ilvl w:val="0"/>
+          <w:numId w:val="28"/>
+        </w:numPr>
+        <w:rPr>
+          <w:lang w:val="en-US"/>
+        </w:rPr>
+      </w:pPr>
+      <w:r>
+        <w:rPr>
+          <w:lang w:val="en-US"/>
+        </w:rPr>
+        <w:t xml:space="preserve">Since </w:t>
+      </w:r>
+      <m:oMath>
+        <m:r>
+          <w:rPr>
+            <w:rFonts w:ascii="Cambria Math" w:hAnsi="Cambria Math"/>
+          </w:rPr>
+          <m:t>OPT</m:t>
+        </m:r>
+        <m:r>
+          <w:rPr>
+            <w:rFonts w:ascii="Cambria Math" w:hAnsi="Cambria Math"/>
+            <w:lang w:val="en-US"/>
+          </w:rPr>
+          <m:t>=1</m:t>
+        </m:r>
+      </m:oMath>
+      <w:r>
+        <w:rPr>
+          <w:lang w:val="en-US"/>
+        </w:rPr>
+        <w:t xml:space="preserve"> and </w:t>
+      </w:r>
+      <m:oMath>
+        <m:d>
+          <m:dPr>
+            <m:begChr m:val="|"/>
+            <m:endChr m:val="|"/>
+            <m:ctrlPr>
+              <w:rPr>
+                <w:rFonts w:ascii="Cambria Math" w:hAnsi="Cambria Math"/>
+                <w:i/>
+              </w:rPr>
+            </m:ctrlPr>
+          </m:dPr>
+          <m:e>
+            <m:r>
+              <w:rPr>
+                <w:rFonts w:ascii="Cambria Math" w:hAnsi="Cambria Math"/>
+              </w:rPr>
+              <m:t>C</m:t>
+            </m:r>
+          </m:e>
+        </m:d>
+        <m:r>
+          <w:rPr>
+            <w:rFonts w:ascii="Cambria Math" w:hAnsi="Cambria Math"/>
+            <w:lang w:val="en-US"/>
+          </w:rPr>
+          <m:t>=</m:t>
+        </m:r>
+        <m:r>
+          <w:rPr>
+            <w:rFonts w:ascii="Cambria Math" w:hAnsi="Cambria Math"/>
+          </w:rPr>
+          <m:t>n</m:t>
+        </m:r>
+        <m:r>
+          <w:rPr>
+            <w:rFonts w:ascii="Cambria Math" w:hAnsi="Cambria Math"/>
+            <w:lang w:val="en-US"/>
+          </w:rPr>
+          <m:t>-1</m:t>
+        </m:r>
+      </m:oMath>
+      <w:r>
+        <w:rPr>
+          <w:lang w:val="en-US"/>
+        </w:rPr>
+        <w:t xml:space="preserve">, the approximation ratio </w:t>
+      </w:r>
+      <m:oMath>
+        <m:r>
+          <w:rPr>
+            <w:rFonts w:ascii="Cambria Math" w:hAnsi="Cambria Math"/>
+          </w:rPr>
+          <m:t>ρ</m:t>
+        </m:r>
+        <m:r>
+          <w:rPr>
+            <w:rFonts w:ascii="Cambria Math" w:hAnsi="Cambria Math"/>
+            <w:lang w:val="en-US"/>
+          </w:rPr>
+          <m:t>=|</m:t>
+        </m:r>
+        <m:r>
+          <w:rPr>
+            <w:rFonts w:ascii="Cambria Math" w:hAnsi="Cambria Math"/>
+          </w:rPr>
+          <m:t>C</m:t>
+        </m:r>
+        <m:r>
+          <w:rPr>
+            <w:rFonts w:ascii="Cambria Math" w:hAnsi="Cambria Math"/>
+            <w:lang w:val="en-US"/>
+          </w:rPr>
+          <m:t xml:space="preserve">| / </m:t>
+        </m:r>
+        <m:r>
+          <w:rPr>
+            <w:rFonts w:ascii="Cambria Math" w:hAnsi="Cambria Math"/>
+          </w:rPr>
+          <m:t>OPT</m:t>
+        </m:r>
+        <m:r>
+          <w:rPr>
+            <w:rFonts w:ascii="Cambria Math" w:hAnsi="Cambria Math"/>
+            <w:lang w:val="en-US"/>
+          </w:rPr>
+          <m:t>=(</m:t>
+        </m:r>
+        <m:r>
+          <w:rPr>
+            <w:rFonts w:ascii="Cambria Math" w:hAnsi="Cambria Math"/>
+          </w:rPr>
+          <m:t>n</m:t>
+        </m:r>
+        <m:r>
+          <w:rPr>
+            <w:rFonts w:ascii="Cambria Math" w:hAnsi="Cambria Math"/>
+            <w:lang w:val="en-US"/>
+          </w:rPr>
+          <m:t xml:space="preserve">-1) / 1 = </m:t>
+        </m:r>
+        <m:r>
+          <w:rPr>
+            <w:rFonts w:ascii="Cambria Math" w:hAnsi="Cambria Math"/>
+          </w:rPr>
+          <m:t>n</m:t>
+        </m:r>
+        <m:r>
+          <w:rPr>
+            <w:rFonts w:ascii="Cambria Math" w:hAnsi="Cambria Math"/>
+            <w:lang w:val="en-US"/>
+          </w:rPr>
+          <m:t>-1</m:t>
+        </m:r>
+      </m:oMath>
+      <w:r>
+        <w:rPr>
+          <w:lang w:val="en-US"/>
+        </w:rPr>
+        <w:t>.</w:t>
+      </w:r>
+    </w:p>
+    <w:p>
+      <w:pPr>
+        <w:rPr>
+          <w:lang w:val="en-US"/>
+        </w:rPr>
+      </w:pPr>
+      <w:r>
+        <w:rPr>
+          <w:lang w:val="en-US"/>
+        </w:rPr>
+        <w:t xml:space="preserve">So for the star graph, the approximation ratio </w:t>
+      </w:r>
+      <m:oMath>
+        <m:r>
+          <w:rPr>
+            <w:rFonts w:ascii="Cambria Math" w:hAnsi="Cambria Math"/>
+          </w:rPr>
+          <m:t>ρ</m:t>
+        </m:r>
+      </m:oMath>
+      <w:r>
+        <w:rPr>
+          <w:lang w:val="en-US"/>
+        </w:rPr>
+        <w:t xml:space="preserve"> achieved by the modified algorithm is exactly </w:t>
+      </w:r>
+      <m:oMath>
+        <m:r>
+          <w:rPr>
+            <w:rFonts w:ascii="Cambria Math" w:hAnsi="Cambria Math"/>
+          </w:rPr>
+          <m:t>n</m:t>
+        </m:r>
+        <m:r>
+          <w:rPr>
+            <w:rFonts w:ascii="Cambria Math" w:hAnsi="Cambria Math"/>
+            <w:lang w:val="en-US"/>
+          </w:rPr>
+          <m:t>-1</m:t>
+        </m:r>
+      </m:oMath>
+      <w:r>
+        <w:rPr>
+          <w:lang w:val="en-US"/>
+        </w:rPr>
+        <w:t xml:space="preserve">, which matches the lower bound claim of </w:t>
+      </w:r>
+      <m:oMath>
+        <m:r>
+          <w:rPr>
+            <w:rFonts w:ascii="Cambria Math" w:hAnsi="Cambria Math"/>
+          </w:rPr>
+          <m:t>ρ</m:t>
+        </m:r>
+        <m:r>
+          <w:rPr>
+            <w:rFonts w:ascii="Cambria Math" w:hAnsi="Cambria Math"/>
+            <w:lang w:val="en-US"/>
+          </w:rPr>
+          <m:t>≥</m:t>
+        </m:r>
+        <m:r>
+          <w:rPr>
+            <w:rFonts w:ascii="Cambria Math" w:hAnsi="Cambria Math"/>
+          </w:rPr>
+          <m:t>n</m:t>
+        </m:r>
+        <m:r>
+          <w:rPr>
+            <w:rFonts w:ascii="Cambria Math" w:hAnsi="Cambria Math"/>
+            <w:lang w:val="en-US"/>
+          </w:rPr>
+          <m:t>-1</m:t>
+        </m:r>
+      </m:oMath>
+      <w:r>
+        <w:rPr>
+          <w:lang w:val="en-US"/>
+        </w:rPr>
+        <w:t xml:space="preserve"> in the image.</w:t>
+      </w:r>
+    </w:p>
+    <w:p>
+      <w:pPr>
+        <w:pStyle w:val="Titolo2"/>
+        <w:pBdr>
+          <w:bottom w:val="single" w:sz="6" w:space="1" w:color="auto"/>
+        </w:pBdr>
+        <w:jc w:val="center"/>
+        <w:rPr>
+          <w:lang w:val="en-US"/>
+        </w:rPr>
+      </w:pPr>
+      <w:bookmarkStart w:id="15" w:name="_Toc164153733"/>
+      <w:r>
+        <w:rPr>
+          <w:lang w:val="en-US"/>
+        </w:rPr>
+        <w:lastRenderedPageBreak/>
+        <w:t>2-Approximation Vertex Cover Algorithm Using DFS</w:t>
+      </w:r>
+      <w:bookmarkEnd w:id="15"/>
+    </w:p>
+    <w:p>
+      <w:pPr>
+        <w:spacing w:after="0"/>
+        <w:rPr>
+          <w:lang w:val="en-US"/>
+        </w:rPr>
+      </w:pPr>
+    </w:p>
+    <w:p>
+      <w:pPr>
+        <w:spacing w:line="276" w:lineRule="auto"/>
+        <w:rPr>
+          <w:lang w:val="en-US"/>
+        </w:rPr>
+      </w:pPr>
+      <w:r>
+        <w:rPr>
+          <w:u w:val="single"/>
+          <w:lang w:val="en-US"/>
+        </w:rPr>
+        <w:t>Exercise</w:t>
+      </w:r>
+      <w:r>
+        <w:rPr>
+          <w:lang w:val="en-US"/>
+        </w:rPr>
+        <w:t xml:space="preserve"> (not made in 2023-2024, but put here for studying purposes and for future generations):</w:t>
+      </w:r>
+    </w:p>
+    <w:p>
+      <w:pPr>
+        <w:spacing w:line="276" w:lineRule="auto"/>
+        <w:rPr>
+          <w:i/>
+          <w:iCs/>
+          <w:lang w:val="en-US"/>
+        </w:rPr>
+      </w:pPr>
+      <w:r>
+        <w:rPr>
+          <w:i/>
+          <w:iCs/>
+          <w:noProof/>
+        </w:rPr>
+        <w:drawing>
+          <wp:anchor distT="0" distB="0" distL="114300" distR="114300" simplePos="0" relativeHeight="251685888" behindDoc="0" locked="0" layoutInCell="1" allowOverlap="1" wp14:anchorId="7D4D2ADF" wp14:editId="1472A846">
+            <wp:simplePos x="0" y="0"/>
+            <wp:positionH relativeFrom="column">
+              <wp:posOffset>4756554</wp:posOffset>
+            </wp:positionH>
+            <wp:positionV relativeFrom="paragraph">
+              <wp:posOffset>93114</wp:posOffset>
+            </wp:positionV>
+            <wp:extent cx="916129" cy="958850"/>
+            <wp:effectExtent l="0" t="0" r="0" b="0"/>
+            <wp:wrapSquare wrapText="bothSides"/>
+            <wp:docPr id="162071079" name="Immagine 1" descr="Immagine che contiene schizzo, linea, triangolo, origami&#10;&#10;Descrizione generata automaticamente"/>
+            <wp:cNvGraphicFramePr>
+              <a:graphicFrameLocks xmlns:a="http://schemas.openxmlformats.org/drawingml/2006/main" noChangeAspect="1"/>
+            </wp:cNvGraphicFramePr>
+            <a:graphic xmlns:a="http://schemas.openxmlformats.org/drawingml/2006/main">
+              <a:graphicData uri="http://schemas.openxmlformats.org/drawingml/2006/picture">
+                <pic:pic xmlns:pic="http://schemas.openxmlformats.org/drawingml/2006/picture">
+                  <pic:nvPicPr>
+                    <pic:cNvPr id="162071079" name="Immagine 1" descr="Immagine che contiene schizzo, linea, triangolo, origami&#10;&#10;Descrizione generata automaticamente"/>
+                    <pic:cNvPicPr/>
+                  </pic:nvPicPr>
+                  <pic:blipFill>
+                    <a:blip r:embed="rId34"/>
+                    <a:stretch>
+                      <a:fillRect/>
+                    </a:stretch>
+                  </pic:blipFill>
+                  <pic:spPr>
+                    <a:xfrm>
+                      <a:off x="0" y="0"/>
+                      <a:ext cx="916129" cy="958850"/>
+                    </a:xfrm>
+                    <a:prstGeom prst="rect">
+                      <a:avLst/>
+                    </a:prstGeom>
+                  </pic:spPr>
+                </pic:pic>
+              </a:graphicData>
+            </a:graphic>
+            <wp14:sizeRelH relativeFrom="margin">
+              <wp14:pctWidth>0</wp14:pctWidth>
+            </wp14:sizeRelH>
+            <wp14:sizeRelV relativeFrom="margin">
+              <wp14:pctHeight>0</wp14:pctHeight>
+            </wp14:sizeRelV>
+          </wp:anchor>
+        </w:drawing>
+      </w:r>
+      <w:r>
+        <w:rPr>
+          <w:i/>
+          <w:iCs/>
+          <w:lang w:val="en-US"/>
+        </w:rPr>
+        <w:t xml:space="preserve">Consider the following approximation for </w:t>
+      </w:r>
+      <m:oMath>
+        <m:r>
+          <w:rPr>
+            <w:rFonts w:ascii="Cambria Math" w:hAnsi="Cambria Math"/>
+          </w:rPr>
+          <m:t>VertexCover</m:t>
+        </m:r>
+      </m:oMath>
+      <w:r>
+        <w:rPr>
+          <w:i/>
+          <w:iCs/>
+          <w:lang w:val="en-US"/>
+        </w:rPr>
+        <w:t>:</w:t>
+      </w:r>
+    </w:p>
+    <w:p>
+      <w:pPr>
+        <w:pStyle w:val="Paragrafoelenco"/>
+        <w:numPr>
+          <w:ilvl w:val="0"/>
+          <w:numId w:val="15"/>
+        </w:numPr>
+        <w:spacing w:line="276" w:lineRule="auto"/>
+        <w:rPr>
+          <w:i/>
+          <w:iCs/>
+          <w:lang w:val="en-US"/>
+        </w:rPr>
+      </w:pPr>
+      <w:r>
+        <w:rPr>
+          <w:i/>
+          <w:iCs/>
+          <w:lang w:val="en-US"/>
+        </w:rPr>
+        <w:t>run DFS from an arbitrary vertex</w:t>
+      </w:r>
+    </w:p>
+    <w:p>
+      <w:pPr>
+        <w:pStyle w:val="Paragrafoelenco"/>
+        <w:numPr>
+          <w:ilvl w:val="0"/>
+          <w:numId w:val="15"/>
+        </w:numPr>
+        <w:spacing w:line="276" w:lineRule="auto"/>
+        <w:rPr>
+          <w:i/>
+          <w:iCs/>
+          <w:lang w:val="en-US"/>
+        </w:rPr>
+      </w:pPr>
+      <w:r>
+        <w:rPr>
+          <w:i/>
+          <w:iCs/>
+          <w:lang w:val="en-US"/>
+        </w:rPr>
+        <w:t>return all the non-leaf vertices of the DFS tree</w:t>
+      </w:r>
+    </w:p>
+    <w:p>
+      <w:pPr>
+        <w:spacing w:line="276" w:lineRule="auto"/>
+        <w:rPr>
+          <w:i/>
+          <w:iCs/>
+          <w:lang w:val="en-US"/>
+        </w:rPr>
+      </w:pPr>
+      <w:r>
+        <w:rPr>
+          <w:i/>
+          <w:iCs/>
+          <w:lang w:val="en-US"/>
+        </w:rPr>
+        <w:t xml:space="preserve">Show that this is a 2-approximation algorithm for </w:t>
+      </w:r>
+      <m:oMath>
+        <m:r>
+          <w:rPr>
+            <w:rFonts w:ascii="Cambria Math" w:hAnsi="Cambria Math"/>
+          </w:rPr>
+          <m:t>VertexCover</m:t>
+        </m:r>
+      </m:oMath>
+      <w:r>
+        <w:rPr>
+          <w:i/>
+          <w:iCs/>
+          <w:lang w:val="en-US"/>
+        </w:rPr>
+        <w:t xml:space="preserve">. </w:t>
+      </w:r>
+    </w:p>
+    <w:p>
+      <w:pPr>
+        <w:spacing w:line="276" w:lineRule="auto"/>
+        <w:rPr>
+          <w:u w:val="single"/>
+          <w:lang w:val="en-US"/>
+        </w:rPr>
+      </w:pPr>
+      <w:r>
+        <w:rPr>
+          <w:u w:val="single"/>
+          <w:lang w:val="en-US"/>
+        </w:rPr>
+        <w:t>Solution</w:t>
+      </w:r>
+    </w:p>
+    <w:p>
+      <w:pPr>
+        <w:spacing w:line="276" w:lineRule="auto"/>
+        <w:rPr>
+          <w:lang w:val="en-US"/>
+        </w:rPr>
+      </w:pPr>
+      <w:r>
+        <w:rPr>
+          <w:lang w:val="en-US"/>
+        </w:rPr>
+        <w:t>We will show two t</w:t>
+      </w:r>
+      <w:r>
+        <w:rPr>
+          <w:lang w:val="en-US"/>
+        </w:rPr>
+        <w:t>hings:</w:t>
+      </w:r>
+    </w:p>
+    <w:p>
+      <w:pPr>
+        <w:pStyle w:val="Paragrafoelenco"/>
+        <w:numPr>
+          <w:ilvl w:val="0"/>
+          <w:numId w:val="15"/>
+        </w:numPr>
+        <w:spacing w:line="276" w:lineRule="auto"/>
+        <w:rPr>
+          <w:lang w:val="en-US"/>
+        </w:rPr>
+      </w:pPr>
+      <w:r>
+        <w:rPr>
+          <w:lang w:val="en-US"/>
+        </w:rPr>
+        <w:t xml:space="preserve">show that </w:t>
+      </w:r>
+      <m:oMath>
+        <m:r>
+          <w:rPr>
+            <w:rFonts w:ascii="Cambria Math" w:hAnsi="Cambria Math"/>
+          </w:rPr>
+          <m:t>ρ</m:t>
+        </m:r>
+      </m:oMath>
+      <w:r>
+        <w:rPr>
+          <w:lang w:val="en-US"/>
+        </w:rPr>
+        <w:t xml:space="preserve"> is at most </w:t>
+      </w:r>
+      <m:oMath>
+        <m:r>
+          <w:rPr>
+            <w:rFonts w:ascii="Cambria Math" w:hAnsi="Cambria Math"/>
+            <w:lang w:val="en-US"/>
+          </w:rPr>
+          <m:t>2</m:t>
+        </m:r>
+      </m:oMath>
+    </w:p>
+    <w:p>
+      <w:pPr>
+        <w:pStyle w:val="Paragrafoelenco"/>
+        <w:numPr>
+          <w:ilvl w:val="0"/>
+          <w:numId w:val="15"/>
+        </w:numPr>
+        <w:spacing w:line="276" w:lineRule="auto"/>
+        <w:rPr>
+          <w:lang w:val="en-US"/>
+        </w:rPr>
+      </w:pPr>
+      <w:r>
+        <w:rPr>
+          <w:lang w:val="en-US"/>
+        </w:rPr>
+        <w:t>show that there are instances for which the algorithm does not improve (so, bad input instances, like other ones showed here) – upper bound of said algorithm</w:t>
+      </w:r>
+    </w:p>
+    <w:p>
+      <w:pPr>
+        <w:spacing w:line="276" w:lineRule="auto"/>
+        <w:rPr>
+          <w:lang w:val="en-US"/>
+        </w:rPr>
+      </w:pPr>
+      <w:r>
+        <w:drawing>
+          <wp:anchor distT="0" distB="0" distL="114300" distR="114300" simplePos="0" relativeHeight="251686912" behindDoc="0" locked="0" layoutInCell="1" allowOverlap="1" wp14:anchorId="0DAE3144" wp14:editId="6EA4BB24">
+            <wp:simplePos x="0" y="0"/>
+            <wp:positionH relativeFrom="column">
+              <wp:posOffset>1740188</wp:posOffset>
+            </wp:positionH>
+            <wp:positionV relativeFrom="paragraph">
+              <wp:posOffset>224270</wp:posOffset>
+            </wp:positionV>
+            <wp:extent cx="2387849" cy="1267691"/>
+            <wp:effectExtent l="0" t="0" r="0" b="8890"/>
+            <wp:wrapSquare wrapText="bothSides"/>
+            <wp:docPr id="1286027166" name="Immagine 1" descr="Immagine che contiene linea, diagramma, schizzo, Arte bambini&#10;&#10;Descrizione generata automaticamente"/>
+            <wp:cNvGraphicFramePr>
+              <a:graphicFrameLocks xmlns:a="http://schemas.openxmlformats.org/drawingml/2006/main" noChangeAspect="1"/>
+            </wp:cNvGraphicFramePr>
+            <a:graphic xmlns:a="http://schemas.openxmlformats.org/drawingml/2006/main">
+              <a:graphicData uri="http://schemas.openxmlformats.org/drawingml/2006/picture">
+                <pic:pic xmlns:pic="http://schemas.openxmlformats.org/drawingml/2006/picture">
+                  <pic:nvPicPr>
+                    <pic:cNvPr id="1286027166" name="Immagine 1" descr="Immagine che contiene linea, diagramma, schizzo, Arte bambini&#10;&#10;Descrizione generata automaticamente"/>
+                    <pic:cNvPicPr/>
+                  </pic:nvPicPr>
+                  <pic:blipFill>
+                    <a:blip r:embed="rId35"/>
+                    <a:stretch>
+                      <a:fillRect/>
+                    </a:stretch>
+                  </pic:blipFill>
+                  <pic:spPr>
+                    <a:xfrm>
+                      <a:off x="0" y="0"/>
+                      <a:ext cx="2387849" cy="1267691"/>
+                    </a:xfrm>
+                    <a:prstGeom prst="rect">
+                      <a:avLst/>
+                    </a:prstGeom>
+                  </pic:spPr>
+                </pic:pic>
+              </a:graphicData>
+            </a:graphic>
+            <wp14:sizeRelH relativeFrom="margin">
+              <wp14:pctWidth>0</wp14:pctWidth>
+            </wp14:sizeRelH>
+            <wp14:sizeRelV relativeFrom="margin">
+              <wp14:pctHeight>0</wp14:pctHeight>
+            </wp14:sizeRelV>
+          </wp:anchor>
+        </w:drawing>
+      </w:r>
+      <w:r>
+        <w:rPr>
+          <w:lang w:val="en-US"/>
+        </w:rPr>
+        <w:t>Here, a large enough matching in the DFS tree will be shown:</w:t>
+      </w:r>
+    </w:p>
+    <w:p>
+      <w:pPr>
+        <w:spacing w:line="276" w:lineRule="auto"/>
+        <w:rPr>
+          <w:lang w:val="en-US"/>
+        </w:rPr>
+      </w:pPr>
+    </w:p>
+    <w:p>
+      <w:pPr>
+        <w:spacing w:line="276" w:lineRule="auto"/>
+        <w:rPr>
+          <w:lang w:val="en-US"/>
+        </w:rPr>
+      </w:pPr>
+    </w:p>
+    <w:p>
+      <w:pPr>
+        <w:spacing w:line="276" w:lineRule="auto"/>
+        <w:rPr>
+          <w:lang w:val="en-US"/>
+        </w:rPr>
+      </w:pPr>
+    </w:p>
+    <w:p>
+      <w:pPr>
+        <w:spacing w:line="276" w:lineRule="auto"/>
+        <w:rPr>
+          <w:lang w:val="en-US"/>
+        </w:rPr>
+      </w:pPr>
+    </w:p>
+    <w:p>
+      <w:pPr>
+        <w:spacing w:after="0" w:line="276" w:lineRule="auto"/>
+        <w:rPr>
+          <w:lang w:val="en-US"/>
+        </w:rPr>
+      </w:pPr>
+    </w:p>
+    <w:p>
+      <w:pPr>
+        <w:spacing w:line="276" w:lineRule="auto"/>
+      </w:pPr>
+      <w:r>
+        <w:t>So:</w:t>
+      </w:r>
+    </w:p>
+    <w:p>
+      <w:pPr>
+        <w:pStyle w:val="Paragrafoelenco"/>
+        <w:numPr>
+          <w:ilvl w:val="0"/>
+          <w:numId w:val="15"/>
+        </w:numPr>
+        <w:spacing w:line="276" w:lineRule="auto"/>
+        <w:rPr>
+          <w:lang w:val="en-US"/>
+        </w:rPr>
+      </w:pPr>
+      <w:r>
+        <w:rPr>
+          <w:lang w:val="en-US"/>
+        </w:rPr>
+        <w:t xml:space="preserve">given the graph </w:t>
+      </w:r>
+      <m:oMath>
+        <m:r>
+          <w:rPr>
+            <w:rFonts w:ascii="Cambria Math" w:hAnsi="Cambria Math"/>
+          </w:rPr>
+          <m:t>G</m:t>
+        </m:r>
+        <m:r>
+          <w:rPr>
+            <w:rFonts w:ascii="Cambria Math" w:hAnsi="Cambria Math"/>
+            <w:lang w:val="en-US"/>
+          </w:rPr>
+          <m:t>=(</m:t>
+        </m:r>
+        <m:r>
+          <w:rPr>
+            <w:rFonts w:ascii="Cambria Math" w:hAnsi="Cambria Math"/>
+          </w:rPr>
+          <m:t>V</m:t>
+        </m:r>
+        <m:r>
+          <w:rPr>
+            <w:rFonts w:ascii="Cambria Math" w:hAnsi="Cambria Math"/>
+            <w:lang w:val="en-US"/>
+          </w:rPr>
+          <m:t>,</m:t>
+        </m:r>
+        <m:r>
+          <w:rPr>
+            <w:rFonts w:ascii="Cambria Math" w:hAnsi="Cambria Math"/>
+          </w:rPr>
+          <m:t>E</m:t>
+        </m:r>
+        <m:r>
+          <w:rPr>
+            <w:rFonts w:ascii="Cambria Math" w:hAnsi="Cambria Math"/>
+            <w:lang w:val="en-US"/>
+          </w:rPr>
+          <m:t>)</m:t>
+        </m:r>
+      </m:oMath>
+      <w:r>
+        <w:rPr>
+          <w:lang w:val="en-US"/>
+        </w:rPr>
+        <w:t xml:space="preserve">, let </w:t>
+      </w:r>
+      <m:oMath>
+        <m:r>
+          <w:rPr>
+            <w:rFonts w:ascii="Cambria Math" w:hAnsi="Cambria Math"/>
+          </w:rPr>
+          <m:t>r</m:t>
+        </m:r>
+      </m:oMath>
+      <w:r>
+        <w:rPr>
+          <w:lang w:val="en-US"/>
+        </w:rPr>
+        <w:t xml:space="preserve"> be the root and choose one child </w:t>
+      </w:r>
+      <m:oMath>
+        <m:r>
+          <w:rPr>
+            <w:rFonts w:ascii="Cambria Math" w:hAnsi="Cambria Math"/>
+          </w:rPr>
+          <m:t>v</m:t>
+        </m:r>
+      </m:oMath>
+      <w:r>
+        <w:rPr>
+          <w:lang w:val="en-US"/>
+        </w:rPr>
+        <w:t xml:space="preserve"> and add </w:t>
+      </w:r>
+      <m:oMath>
+        <m:r>
+          <w:rPr>
+            <w:rFonts w:ascii="Cambria Math" w:hAnsi="Cambria Math"/>
+            <w:lang w:val="en-US"/>
+          </w:rPr>
+          <m:t>(</m:t>
+        </m:r>
+        <m:r>
+          <w:rPr>
+            <w:rFonts w:ascii="Cambria Math" w:hAnsi="Cambria Math"/>
+          </w:rPr>
+          <m:t>r</m:t>
+        </m:r>
+        <m:r>
+          <w:rPr>
+            <w:rFonts w:ascii="Cambria Math" w:hAnsi="Cambria Math"/>
+            <w:lang w:val="en-US"/>
+          </w:rPr>
+          <m:t>,</m:t>
+        </m:r>
+        <m:r>
+          <w:rPr>
+            <w:rFonts w:ascii="Cambria Math" w:hAnsi="Cambria Math"/>
+          </w:rPr>
+          <m:t>v</m:t>
+        </m:r>
+        <m:r>
+          <w:rPr>
+            <w:rFonts w:ascii="Cambria Math" w:hAnsi="Cambria Math"/>
+            <w:lang w:val="en-US"/>
+          </w:rPr>
+          <m:t>)</m:t>
+        </m:r>
+      </m:oMath>
+      <w:r>
+        <w:rPr>
+          <w:lang w:val="en-US"/>
+        </w:rPr>
+        <w:t xml:space="preserve"> to the matching </w:t>
+      </w:r>
+      <m:oMath>
+        <m:r>
+          <w:rPr>
+            <w:rFonts w:ascii="Cambria Math" w:hAnsi="Cambria Math"/>
+          </w:rPr>
+          <m:t>M</m:t>
+        </m:r>
+      </m:oMath>
+    </w:p>
+    <w:p>
+      <w:pPr>
+        <w:pStyle w:val="Paragrafoelenco"/>
+        <w:numPr>
+          <w:ilvl w:val="0"/>
+          <w:numId w:val="15"/>
+        </w:numPr>
+        <w:spacing w:line="276" w:lineRule="auto"/>
+        <w:rPr>
+          <w:lang w:val="en-US"/>
+        </w:rPr>
+      </w:pPr>
+      <m:oMath>
+        <m:r>
+          <w:rPr>
+            <w:rFonts w:ascii="Cambria Math" w:hAnsi="Cambria Math"/>
+            <w:lang w:val="en-US"/>
+          </w:rPr>
+          <m:t>∀</m:t>
+        </m:r>
+      </m:oMath>
+      <w:r>
+        <w:rPr>
+          <w:lang w:val="en-US"/>
+        </w:rPr>
+        <w:t xml:space="preserve"> levels </w:t>
+      </w:r>
+      <m:oMath>
+        <m:r>
+          <w:rPr>
+            <w:rFonts w:ascii="Cambria Math" w:hAnsi="Cambria Math"/>
+          </w:rPr>
+          <m:t>i</m:t>
+        </m:r>
+        <m:r>
+          <w:rPr>
+            <w:rFonts w:ascii="Cambria Math" w:hAnsi="Cambria Math"/>
+            <w:lang w:val="en-US"/>
+          </w:rPr>
+          <m:t>≥1</m:t>
+        </m:r>
+      </m:oMath>
+      <w:r>
+        <w:rPr>
+          <w:lang w:val="en-US"/>
+        </w:rPr>
+        <w:t xml:space="preserve"> consider all vertices not touched by any edge of </w:t>
+      </w:r>
+      <m:oMath>
+        <m:r>
+          <w:rPr>
+            <w:rFonts w:ascii="Cambria Math" w:hAnsi="Cambria Math"/>
+          </w:rPr>
+          <m:t>M</m:t>
+        </m:r>
+      </m:oMath>
+      <w:r>
+        <w:rPr>
+          <w:lang w:val="en-US"/>
+        </w:rPr>
+        <w:t xml:space="preserve">; choose a child </w:t>
+      </w:r>
+      <m:oMath>
+        <m:r>
+          <w:rPr>
+            <w:rFonts w:ascii="Cambria Math" w:hAnsi="Cambria Math"/>
+          </w:rPr>
+          <m:t>v</m:t>
+        </m:r>
+      </m:oMath>
+      <w:r>
+        <w:rPr>
+          <w:lang w:val="en-US"/>
+        </w:rPr>
+        <w:t xml:space="preserve"> and add </w:t>
+      </w:r>
+      <m:oMath>
+        <m:r>
+          <w:rPr>
+            <w:rFonts w:ascii="Cambria Math" w:hAnsi="Cambria Math"/>
+            <w:lang w:val="en-US"/>
+          </w:rPr>
+          <m:t>(</m:t>
+        </m:r>
+        <m:r>
+          <w:rPr>
+            <w:rFonts w:ascii="Cambria Math" w:hAnsi="Cambria Math"/>
+          </w:rPr>
+          <m:t>v</m:t>
+        </m:r>
+        <m:r>
+          <w:rPr>
+            <w:rFonts w:ascii="Cambria Math" w:hAnsi="Cambria Math"/>
+            <w:lang w:val="en-US"/>
+          </w:rPr>
+          <m:t>,</m:t>
+        </m:r>
+        <m:r>
+          <w:rPr>
+            <w:rFonts w:ascii="Cambria Math" w:hAnsi="Cambria Math"/>
+          </w:rPr>
+          <m:t>u</m:t>
+        </m:r>
+        <m:r>
+          <w:rPr>
+            <w:rFonts w:ascii="Cambria Math" w:hAnsi="Cambria Math"/>
+            <w:lang w:val="en-US"/>
+          </w:rPr>
+          <m:t>)</m:t>
+        </m:r>
+      </m:oMath>
+      <w:r>
+        <w:rPr>
+          <w:lang w:val="en-US"/>
+        </w:rPr>
+        <w:t xml:space="preserve"> to </w:t>
+      </w:r>
+      <m:oMath>
+        <m:r>
+          <w:rPr>
+            <w:rFonts w:ascii="Cambria Math" w:hAnsi="Cambria Math"/>
+          </w:rPr>
+          <m:t>M</m:t>
+        </m:r>
+      </m:oMath>
+    </w:p>
+    <w:p>
+      <w:pPr>
+        <w:pStyle w:val="Paragrafoelenco"/>
+        <w:numPr>
+          <w:ilvl w:val="0"/>
+          <w:numId w:val="15"/>
+        </w:numPr>
+        <w:spacing w:line="276" w:lineRule="auto"/>
+        <w:rPr>
+          <w:lang w:val="en-US"/>
+        </w:rPr>
+      </w:pPr>
+      <w:r>
+        <w:rPr>
+          <w:lang w:val="en-US"/>
+        </w:rPr>
+        <w:t xml:space="preserve">By construction, we select on non-leaf nodes of </w:t>
+      </w:r>
+      <m:oMath>
+        <m:r>
+          <w:rPr>
+            <w:rFonts w:ascii="Cambria Math" w:hAnsi="Cambria Math"/>
+          </w:rPr>
+          <m:t>T</m:t>
+        </m:r>
+      </m:oMath>
+      <w:r>
+        <w:rPr>
+          <w:lang w:val="en-US"/>
+        </w:rPr>
+        <w:t xml:space="preserve"> and possibly some leaf nodes</w:t>
+      </w:r>
+    </w:p>
+    <w:p>
+      <w:pPr>
+        <w:pStyle w:val="Paragrafoelenco"/>
+        <w:numPr>
+          <w:ilvl w:val="0"/>
+          <w:numId w:val="15"/>
+        </w:numPr>
+        <w:spacing w:line="276" w:lineRule="auto"/>
+        <w:rPr>
+          <w:lang w:val="en-US"/>
+        </w:rPr>
+      </w:pPr>
+      <w:r>
+        <w:rPr>
+          <w:lang w:val="en-US"/>
+        </w:rPr>
+        <w:t xml:space="preserve">So, we have </w:t>
+      </w:r>
+      <m:oMath>
+        <m:d>
+          <m:dPr>
+            <m:begChr m:val="|"/>
+            <m:endChr m:val="|"/>
+            <m:ctrlPr>
+              <w:rPr>
+                <w:rFonts w:ascii="Cambria Math" w:hAnsi="Cambria Math"/>
+                <w:i/>
+              </w:rPr>
+            </m:ctrlPr>
+          </m:dPr>
+          <m:e>
+            <m:sSup>
+              <m:sSupPr>
+                <m:ctrlPr>
+                  <w:rPr>
+                    <w:rFonts w:ascii="Cambria Math" w:hAnsi="Cambria Math"/>
+                    <w:i/>
+                  </w:rPr>
+                </m:ctrlPr>
+              </m:sSupPr>
+              <m:e>
+                <m:r>
+                  <w:rPr>
+                    <w:rFonts w:ascii="Cambria Math" w:hAnsi="Cambria Math"/>
+                  </w:rPr>
+                  <m:t>V</m:t>
+                </m:r>
+              </m:e>
+              <m:sup>
+                <m:r>
+                  <w:rPr>
+                    <w:rFonts w:ascii="Cambria Math" w:hAnsi="Cambria Math"/>
+                    <w:lang w:val="en-US"/>
+                  </w:rPr>
+                  <m:t>'</m:t>
+                </m:r>
+              </m:sup>
+            </m:sSup>
+          </m:e>
+        </m:d>
+        <m:r>
+          <w:rPr>
+            <w:rFonts w:ascii="Cambria Math" w:hAnsi="Cambria Math"/>
+            <w:lang w:val="en-US"/>
+          </w:rPr>
+          <m:t>≤2*|</m:t>
+        </m:r>
+        <m:r>
+          <w:rPr>
+            <w:rFonts w:ascii="Cambria Math" w:hAnsi="Cambria Math"/>
+          </w:rPr>
+          <m:t>M</m:t>
+        </m:r>
+        <m:r>
+          <w:rPr>
+            <w:rFonts w:ascii="Cambria Math" w:hAnsi="Cambria Math"/>
+            <w:lang w:val="en-US"/>
+          </w:rPr>
+          <m:t>|</m:t>
+        </m:r>
+      </m:oMath>
+    </w:p>
+    <w:p>
+      <w:pPr>
+        <w:spacing w:line="276" w:lineRule="auto"/>
+        <w:rPr>
+          <w:lang w:val="en-US"/>
+        </w:rPr>
+      </w:pPr>
+      <w:r>
+        <w:rPr>
+          <w:lang w:val="en-US"/>
+        </w:rPr>
+        <w:t xml:space="preserve">Each non-leaf vertex selected corresponds to an edge covered by the maximum matching. </w:t>
+      </w:r>
+    </w:p>
+    <w:p>
+      <w:pPr>
+        <w:pStyle w:val="Paragrafoelenco"/>
+        <w:numPr>
+          <w:ilvl w:val="0"/>
+          <w:numId w:val="29"/>
+        </w:numPr>
+        <w:spacing w:line="276" w:lineRule="auto"/>
+        <w:rPr>
+          <w:lang w:val="en-US"/>
+        </w:rPr>
+      </w:pPr>
+      <w:r>
+        <w:rPr>
+          <w:lang w:val="en-US"/>
+        </w:rPr>
+        <w:t>Since each edge in the matching is incident to two vertices, selecting one non-leaf vertex covers at least one edge</w:t>
+      </w:r>
+    </w:p>
+    <w:p>
+      <w:pPr>
+        <w:pStyle w:val="Paragrafoelenco"/>
+        <w:numPr>
+          <w:ilvl w:val="0"/>
+          <w:numId w:val="29"/>
+        </w:numPr>
+        <w:spacing w:line="276" w:lineRule="auto"/>
+        <w:rPr>
+          <w:lang w:val="en-US"/>
+        </w:rPr>
+      </w:pPr>
+      <w:r>
+        <w:rPr>
+          <w:lang w:val="en-US"/>
+        </w:rPr>
+        <w:t>Therefore, the number of non-leaf vertices selected is at most twice the size of the maximum matching</w:t>
+      </w:r>
+    </w:p>
+    <w:p>
+      <w:pPr>
+        <w:spacing w:line="276" w:lineRule="auto"/>
+        <w:rPr>
+          <w:lang w:val="en-US"/>
+        </w:rPr>
+      </w:pPr>
+      <m:oMath>
+        <m:r>
+          <w:rPr>
+            <w:rFonts w:ascii="Cambria Math" w:hAnsi="Cambria Math"/>
+            <w:lang w:val="en-US"/>
+          </w:rPr>
+          <m:t>∀</m:t>
+        </m:r>
+      </m:oMath>
+      <w:r>
+        <w:rPr>
+          <w:lang w:val="en-US"/>
+        </w:rPr>
+        <w:t xml:space="preserve"> matc</w:t>
+      </w:r>
+      <w:proofErr w:type="spellStart"/>
+      <w:r>
+        <w:rPr>
+          <w:lang w:val="en-US"/>
+        </w:rPr>
+        <w:t>hing</w:t>
+      </w:r>
+      <w:proofErr w:type="spellEnd"/>
+      <w:r>
+        <w:rPr>
+          <w:lang w:val="en-US"/>
+        </w:rPr>
+        <w:t xml:space="preserve"> </w:t>
+      </w:r>
+      <m:oMath>
+        <m:sSup>
+          <m:sSupPr>
+            <m:ctrlPr>
+              <w:rPr>
+                <w:rFonts w:ascii="Cambria Math" w:hAnsi="Cambria Math"/>
+                <w:i/>
+              </w:rPr>
+            </m:ctrlPr>
+          </m:sSupPr>
+          <m:e>
+            <m:r>
+              <w:rPr>
+                <w:rFonts w:ascii="Cambria Math" w:hAnsi="Cambria Math"/>
+              </w:rPr>
+              <m:t>M</m:t>
+            </m:r>
+          </m:e>
+          <m:sup>
+            <m:r>
+              <w:rPr>
+                <w:rFonts w:ascii="Cambria Math" w:hAnsi="Cambria Math"/>
+                <w:lang w:val="en-US"/>
+              </w:rPr>
+              <m:t>'</m:t>
+            </m:r>
+          </m:sup>
+        </m:sSup>
+      </m:oMath>
+      <w:r>
+        <w:rPr>
+          <w:lang w:val="en-US"/>
+        </w:rPr>
+        <w:t xml:space="preserve"> of </w:t>
+      </w:r>
+      <m:oMath>
+        <m:r>
+          <w:rPr>
+            <w:rFonts w:ascii="Cambria Math" w:hAnsi="Cambria Math"/>
+          </w:rPr>
+          <m:t>G</m:t>
+        </m:r>
+      </m:oMath>
+      <w:r>
+        <w:rPr>
+          <w:lang w:val="en-US"/>
+        </w:rPr>
+        <w:t xml:space="preserve">, </w:t>
+      </w:r>
+      <m:oMath>
+        <m:d>
+          <m:dPr>
+            <m:begChr m:val="|"/>
+            <m:endChr m:val="|"/>
+            <m:ctrlPr>
+              <w:rPr>
+                <w:rFonts w:ascii="Cambria Math" w:hAnsi="Cambria Math"/>
+                <w:i/>
+              </w:rPr>
+            </m:ctrlPr>
+          </m:dPr>
+          <m:e>
+            <m:sSup>
+              <m:sSupPr>
+                <m:ctrlPr>
+                  <w:rPr>
+                    <w:rFonts w:ascii="Cambria Math" w:hAnsi="Cambria Math"/>
+                    <w:i/>
+                  </w:rPr>
+                </m:ctrlPr>
+              </m:sSupPr>
+              <m:e>
+                <m:r>
+                  <w:rPr>
+                    <w:rFonts w:ascii="Cambria Math" w:hAnsi="Cambria Math"/>
+                  </w:rPr>
+                  <m:t>V</m:t>
+                </m:r>
+              </m:e>
+              <m:sup>
+                <m:r>
+                  <w:rPr>
+                    <w:rFonts w:ascii="Cambria Math" w:hAnsi="Cambria Math"/>
+                    <w:lang w:val="en-US"/>
+                  </w:rPr>
+                  <m:t>*</m:t>
+                </m:r>
+              </m:sup>
+            </m:sSup>
+          </m:e>
+        </m:d>
+        <m:r>
+          <w:rPr>
+            <w:rFonts w:ascii="Cambria Math" w:hAnsi="Cambria Math"/>
+            <w:lang w:val="en-US"/>
+          </w:rPr>
+          <m:t>≥|</m:t>
+        </m:r>
+        <m:sSup>
+          <m:sSupPr>
+            <m:ctrlPr>
+              <w:rPr>
+                <w:rFonts w:ascii="Cambria Math" w:hAnsi="Cambria Math"/>
+                <w:i/>
+              </w:rPr>
+            </m:ctrlPr>
+          </m:sSupPr>
+          <m:e>
+            <m:r>
+              <w:rPr>
+                <w:rFonts w:ascii="Cambria Math" w:hAnsi="Cambria Math"/>
+              </w:rPr>
+              <m:t>M</m:t>
+            </m:r>
+          </m:e>
+          <m:sup>
+            <m:r>
+              <w:rPr>
+                <w:rFonts w:ascii="Cambria Math" w:hAnsi="Cambria Math"/>
+                <w:lang w:val="en-US"/>
+              </w:rPr>
+              <m:t>'</m:t>
+            </m:r>
+          </m:sup>
+        </m:sSup>
+        <m:r>
+          <w:rPr>
+            <w:rFonts w:ascii="Cambria Math" w:hAnsi="Cambria Math"/>
+            <w:lang w:val="en-US"/>
+          </w:rPr>
+          <m:t>|</m:t>
+        </m:r>
+      </m:oMath>
+      <w:r>
+        <w:rPr>
+          <w:lang w:val="en-US"/>
+        </w:rPr>
+        <w:t xml:space="preserve"> </w:t>
+      </w:r>
+    </w:p>
+    <w:p>
+      <w:pPr>
+        <w:pStyle w:val="Paragrafoelenco"/>
+        <w:numPr>
+          <w:ilvl w:val="0"/>
+          <w:numId w:val="29"/>
+        </w:numPr>
+        <w:spacing w:line="276" w:lineRule="auto"/>
+        <w:rPr>
+          <w:lang w:val="en-US"/>
+        </w:rPr>
+      </w:pPr>
+      <w:r>
+        <w:drawing>
+          <wp:anchor distT="0" distB="0" distL="114300" distR="114300" simplePos="0" relativeHeight="251687936" behindDoc="0" locked="0" layoutInCell="1" allowOverlap="1" wp14:anchorId="40AC522F" wp14:editId="2DD9A387">
+            <wp:simplePos x="0" y="0"/>
+            <wp:positionH relativeFrom="column">
+              <wp:posOffset>4786630</wp:posOffset>
+            </wp:positionH>
+            <wp:positionV relativeFrom="paragraph">
+              <wp:posOffset>572077</wp:posOffset>
+            </wp:positionV>
+            <wp:extent cx="1226820" cy="718185"/>
+            <wp:effectExtent l="0" t="0" r="0" b="5715"/>
+            <wp:wrapSquare wrapText="bothSides"/>
+            <wp:docPr id="1648064467" name="Immagine 1" descr="Immagine che contiene schizzo, disegno, Line art, bianco&#10;&#10;Descrizione generata automaticamente"/>
+            <wp:cNvGraphicFramePr>
+              <a:graphicFrameLocks xmlns:a="http://schemas.openxmlformats.org/drawingml/2006/main" noChangeAspect="1"/>
+            </wp:cNvGraphicFramePr>
+            <a:graphic xmlns:a="http://schemas.openxmlformats.org/drawingml/2006/main">
+              <a:graphicData uri="http://schemas.openxmlformats.org/drawingml/2006/picture">
+                <pic:pic xmlns:pic="http://schemas.openxmlformats.org/drawingml/2006/picture">
+                  <pic:nvPicPr>
+                    <pic:cNvPr id="1648064467" name="Immagine 1" descr="Immagine che contiene schizzo, disegno, Line art, bianco&#10;&#10;Descrizione generata automaticamente"/>
+                    <pic:cNvPicPr/>
+                  </pic:nvPicPr>
+                  <pic:blipFill>
+                    <a:blip r:embed="rId36"/>
+                    <a:stretch>
+                      <a:fillRect/>
+                    </a:stretch>
+                  </pic:blipFill>
+                  <pic:spPr>
+                    <a:xfrm>
+                      <a:off x="0" y="0"/>
+                      <a:ext cx="1226820" cy="718185"/>
+                    </a:xfrm>
+                    <a:prstGeom prst="rect">
+                      <a:avLst/>
+                    </a:prstGeom>
+                  </pic:spPr>
+                </pic:pic>
+              </a:graphicData>
+            </a:graphic>
+            <wp14:sizeRelH relativeFrom="margin">
+              <wp14:pctWidth>0</wp14:pctWidth>
+            </wp14:sizeRelH>
+            <wp14:sizeRelV relativeFrom="margin">
+              <wp14:pctHeight>0</wp14:pctHeight>
+            </wp14:sizeRelV>
+          </wp:anchor>
+        </w:drawing>
+      </w:r>
+      <w:r>
+        <w:rPr>
+          <w:lang w:val="en-US"/>
+        </w:rPr>
+        <w:t>since we are comparing the number of nodes to the number of edges</w:t>
+      </w:r>
+    </w:p>
+    <w:p>
+      <w:pPr>
+        <w:spacing w:line="276" w:lineRule="auto"/>
+      </w:pPr>
+      <m:oMathPara>
+        <m:oMath>
+          <m:d>
+            <m:dPr>
+              <m:begChr m:val="|"/>
+              <m:endChr m:val="|"/>
+              <m:ctrlPr>
+                <w:rPr>
+                  <w:rFonts w:ascii="Cambria Math" w:hAnsi="Cambria Math"/>
+                  <w:i/>
+                </w:rPr>
+              </m:ctrlPr>
+            </m:dPr>
+            <m:e>
+              <m:sSup>
+                <m:sSupPr>
+                  <m:ctrlPr>
+                    <w:rPr>
+                      <w:rFonts w:ascii="Cambria Math" w:hAnsi="Cambria Math"/>
+                      <w:i/>
+                    </w:rPr>
+                  </m:ctrlPr>
+                </m:sSupPr>
+                <m:e>
+                  <m:r>
+                    <w:rPr>
+                      <w:rFonts w:ascii="Cambria Math" w:hAnsi="Cambria Math"/>
+                    </w:rPr>
+                    <m:t>V</m:t>
+                  </m:r>
+                </m:e>
+                <m:sup>
+                  <m:r>
+                    <w:rPr>
+                      <w:rFonts w:ascii="Cambria Math" w:hAnsi="Cambria Math"/>
+                    </w:rPr>
+                    <m:t>'</m:t>
+                  </m:r>
+                </m:sup>
+              </m:sSup>
+            </m:e>
+          </m:d>
+          <m:r>
+            <w:rPr>
+              <w:rFonts w:ascii="Cambria Math" w:hAnsi="Cambria Math"/>
+            </w:rPr>
+            <m:t>≤2</m:t>
+          </m:r>
+          <m:d>
+            <m:dPr>
+              <m:begChr m:val="|"/>
+              <m:endChr m:val="|"/>
+              <m:ctrlPr>
+                <w:rPr>
+                  <w:rFonts w:ascii="Cambria Math" w:hAnsi="Cambria Math"/>
+                  <w:i/>
+                </w:rPr>
+              </m:ctrlPr>
+            </m:dPr>
+            <m:e>
+              <m:r>
+                <w:rPr>
+                  <w:rFonts w:ascii="Cambria Math" w:hAnsi="Cambria Math"/>
+                </w:rPr>
+                <m:t>M</m:t>
+              </m:r>
+            </m:e>
+          </m:d>
+          <m:r>
+            <w:rPr>
+              <w:rFonts w:ascii="Cambria Math" w:hAnsi="Cambria Math"/>
+            </w:rPr>
+            <m:t>≤2</m:t>
+          </m:r>
+          <m:d>
+            <m:dPr>
+              <m:begChr m:val="|"/>
+              <m:endChr m:val="|"/>
+              <m:ctrlPr>
+                <w:rPr>
+                  <w:rFonts w:ascii="Cambria Math" w:hAnsi="Cambria Math"/>
+                  <w:i/>
+                </w:rPr>
+              </m:ctrlPr>
+            </m:dPr>
+            <m:e>
+              <m:sSup>
+                <m:sSupPr>
+                  <m:ctrlPr>
+                    <w:rPr>
+                      <w:rFonts w:ascii="Cambria Math" w:hAnsi="Cambria Math"/>
+                      <w:i/>
+                    </w:rPr>
+                  </m:ctrlPr>
+                </m:sSupPr>
+                <m:e>
+                  <m:r>
+                    <w:rPr>
+                      <w:rFonts w:ascii="Cambria Math" w:hAnsi="Cambria Math"/>
+                    </w:rPr>
+                    <m:t>V</m:t>
+                  </m:r>
+                </m:e>
+                <m:sup>
+                  <m:r>
+                    <w:rPr>
+                      <w:rFonts w:ascii="Cambria Math" w:hAnsi="Cambria Math"/>
+                    </w:rPr>
+                    <m:t>*</m:t>
+                  </m:r>
+                </m:sup>
+              </m:sSup>
+            </m:e>
+          </m:d>
+          <m:r>
+            <w:rPr>
+              <w:rFonts w:ascii="Cambria Math" w:hAnsi="Cambria Math"/>
+            </w:rPr>
+            <m:t>⇒</m:t>
+          </m:r>
+          <m:f>
+            <m:fPr>
+              <m:ctrlPr>
+                <w:rPr>
+                  <w:rFonts w:ascii="Cambria Math" w:hAnsi="Cambria Math"/>
+                  <w:i/>
+                </w:rPr>
+              </m:ctrlPr>
+            </m:fPr>
+            <m:num>
+              <m:d>
+                <m:dPr>
+                  <m:begChr m:val="|"/>
+                  <m:endChr m:val="|"/>
+                  <m:ctrlPr>
+                    <w:rPr>
+                      <w:rFonts w:ascii="Cambria Math" w:hAnsi="Cambria Math"/>
+                      <w:i/>
+                    </w:rPr>
+                  </m:ctrlPr>
+                </m:dPr>
+                <m:e>
+                  <m:sSup>
+                    <m:sSupPr>
+                      <m:ctrlPr>
+                        <w:rPr>
+                          <w:rFonts w:ascii="Cambria Math" w:hAnsi="Cambria Math"/>
+                          <w:i/>
+                        </w:rPr>
+                      </m:ctrlPr>
+                    </m:sSupPr>
+                    <m:e>
+                      <m:r>
+                        <w:rPr>
+                          <w:rFonts w:ascii="Cambria Math" w:hAnsi="Cambria Math"/>
+                        </w:rPr>
+                        <m:t>V</m:t>
+                      </m:r>
+                    </m:e>
+                    <m:sup>
+                      <m:r>
+                        <w:rPr>
+                          <w:rFonts w:ascii="Cambria Math" w:hAnsi="Cambria Math"/>
+                        </w:rPr>
+                        <m:t>'</m:t>
+                      </m:r>
+                    </m:sup>
+                  </m:sSup>
+                </m:e>
+              </m:d>
+            </m:num>
+            <m:den>
+              <m:d>
+                <m:dPr>
+                  <m:begChr m:val="|"/>
+                  <m:endChr m:val="|"/>
+                  <m:ctrlPr>
+                    <w:rPr>
+                      <w:rFonts w:ascii="Cambria Math" w:hAnsi="Cambria Math"/>
+                      <w:i/>
+                    </w:rPr>
+                  </m:ctrlPr>
+                </m:dPr>
+                <m:e>
+                  <m:sSup>
+                    <m:sSupPr>
+                      <m:ctrlPr>
+                        <w:rPr>
+                          <w:rFonts w:ascii="Cambria Math" w:hAnsi="Cambria Math"/>
+                          <w:i/>
+                        </w:rPr>
+                      </m:ctrlPr>
+                    </m:sSupPr>
+                    <m:e>
+                      <m:r>
+                        <w:rPr>
+                          <w:rFonts w:ascii="Cambria Math" w:hAnsi="Cambria Math"/>
+                        </w:rPr>
+                        <m:t>V</m:t>
+                      </m:r>
+                    </m:e>
+                    <m:sup>
+                      <m:r>
+                        <w:rPr>
+                          <w:rFonts w:ascii="Cambria Math" w:hAnsi="Cambria Math"/>
+                        </w:rPr>
+                        <m:t>*</m:t>
+                      </m:r>
+                    </m:sup>
+                  </m:sSup>
+                </m:e>
+              </m:d>
+            </m:den>
+          </m:f>
+          <m:r>
+            <w:rPr>
+              <w:rFonts w:ascii="Cambria Math" w:hAnsi="Cambria Math"/>
+            </w:rPr>
+            <m:t>≤2</m:t>
+          </m:r>
+        </m:oMath>
+      </m:oMathPara>
+    </w:p>
+    <w:p>
+      <w:pPr>
+        <w:spacing w:line="276" w:lineRule="auto"/>
+        <w:jc w:val="center"/>
+        <w:rPr>
+          <w:lang w:val="en-US"/>
+        </w:rPr>
+      </w:pPr>
+      <w:r>
+        <w:rPr>
+          <w:lang w:val="en-US"/>
+        </w:rPr>
+        <w:lastRenderedPageBreak/>
+        <w:t xml:space="preserve">To show the factor is tight, consider a cut between a vertex </w:t>
+      </w:r>
+      <m:oMath>
+        <m:r>
+          <w:rPr>
+            <w:rFonts w:ascii="Cambria Math" w:hAnsi="Cambria Math"/>
+          </w:rPr>
+          <m:t>r</m:t>
+        </m:r>
+      </m:oMath>
+      <w:r>
+        <w:rPr>
+          <w:lang w:val="en-US"/>
+        </w:rPr>
+        <w:t xml:space="preserve"> and some other vertex </w:t>
+      </w:r>
+      <m:oMath>
+        <m:r>
+          <w:rPr>
+            <w:rFonts w:ascii="Cambria Math" w:hAnsi="Cambria Math"/>
+          </w:rPr>
+          <m:t>s</m:t>
+        </m:r>
+      </m:oMath>
+      <w:r>
+        <w:rPr>
+          <w:lang w:val="en-US"/>
+        </w:rPr>
+        <w:t xml:space="preserve">. It’s trivial that the set of nodes given back is exactly the two vertices </w:t>
+      </w:r>
+      <m:oMath>
+        <m:sSup>
+          <m:sSupPr>
+            <m:ctrlPr>
+              <w:rPr>
+                <w:rFonts w:ascii="Cambria Math" w:hAnsi="Cambria Math"/>
+                <w:i/>
+              </w:rPr>
+            </m:ctrlPr>
+          </m:sSupPr>
+          <m:e>
+            <m:r>
+              <w:rPr>
+                <w:rFonts w:ascii="Cambria Math" w:hAnsi="Cambria Math"/>
+              </w:rPr>
+              <m:t>V</m:t>
+            </m:r>
+          </m:e>
+          <m:sup>
+            <m:r>
+              <w:rPr>
+                <w:rFonts w:ascii="Cambria Math" w:hAnsi="Cambria Math"/>
+                <w:lang w:val="en-US"/>
+              </w:rPr>
+              <m:t>'</m:t>
+            </m:r>
+          </m:sup>
+        </m:sSup>
+        <m:r>
+          <w:rPr>
+            <w:rFonts w:ascii="Cambria Math" w:hAnsi="Cambria Math"/>
+            <w:lang w:val="en-US"/>
+          </w:rPr>
+          <m:t>={</m:t>
+        </m:r>
+        <m:r>
+          <w:rPr>
+            <w:rFonts w:ascii="Cambria Math" w:hAnsi="Cambria Math"/>
+          </w:rPr>
+          <m:t>r</m:t>
+        </m:r>
+        <m:r>
+          <w:rPr>
+            <w:rFonts w:ascii="Cambria Math" w:hAnsi="Cambria Math"/>
+            <w:lang w:val="en-US"/>
+          </w:rPr>
+          <m:t>,</m:t>
+        </m:r>
+        <m:r>
+          <w:rPr>
+            <w:rFonts w:ascii="Cambria Math" w:hAnsi="Cambria Math"/>
+          </w:rPr>
+          <m:t>v</m:t>
+        </m:r>
+        <m:r>
+          <w:rPr>
+            <w:rFonts w:ascii="Cambria Math" w:hAnsi="Cambria Math"/>
+            <w:lang w:val="en-US"/>
+          </w:rPr>
+          <m:t>}</m:t>
+        </m:r>
+      </m:oMath>
+      <w:r>
+        <w:rPr>
+          <w:lang w:val="en-US"/>
+        </w:rPr>
+        <w:t>. This is shown on the right.</w:t>
+      </w:r>
+    </w:p>
+    <w:p>
+      <w:pPr>
+        <w:spacing w:line="276" w:lineRule="auto"/>
+        <w:rPr>
+          <w:lang w:val="en-US"/>
+        </w:rPr>
+      </w:pPr>
+      <w:r>
+        <w:rPr>
+          <w:lang w:val="en-US"/>
+        </w:rPr>
+        <w:t>So, we could select the graph that consists of only two vertices and a single edge between them.</w:t>
+      </w:r>
+    </w:p>
+    <w:p>
+      <w:pPr>
+        <w:pStyle w:val="Paragrafoelenco"/>
+        <w:numPr>
+          <w:ilvl w:val="0"/>
+          <w:numId w:val="29"/>
+        </w:numPr>
+        <w:spacing w:line="276" w:lineRule="auto"/>
+        <w:rPr>
+          <w:lang w:val="en-US"/>
+        </w:rPr>
+      </w:pPr>
+      <w:r>
+        <w:rPr>
+          <w:lang w:val="en-US"/>
+        </w:rPr>
+        <w:t>Then, the approximation algorithm will always select both of the vertices, whereas the minimum vertex cover is only one vertex</w:t>
+      </w:r>
+    </w:p>
+    <w:p>
+      <w:pPr>
+        <w:pStyle w:val="Paragrafoelenco"/>
+        <w:numPr>
+          <w:ilvl w:val="0"/>
+          <w:numId w:val="29"/>
+        </w:numPr>
+        <w:spacing w:line="276" w:lineRule="auto"/>
+        <w:rPr>
+          <w:lang w:val="en-US"/>
+        </w:rPr>
+      </w:pPr>
+      <w:r>
+        <w:rPr>
+          <w:lang w:val="en-US"/>
+        </w:rPr>
+        <w:t xml:space="preserve">More generally, we could pick our graph to be </w:t>
+      </w:r>
+      <m:oMath>
+        <m:r>
+          <w:rPr>
+            <w:rFonts w:ascii="Cambria Math" w:hAnsi="Cambria Math"/>
+          </w:rPr>
+          <m:t>k</m:t>
+        </m:r>
+      </m:oMath>
+      <w:r>
+        <w:rPr>
+          <w:lang w:val="en-US"/>
+        </w:rPr>
+        <w:t xml:space="preserve"> edges on a graph with </w:t>
+      </w:r>
+      <m:oMath>
+        <m:r>
+          <w:rPr>
+            <w:rFonts w:ascii="Cambria Math" w:hAnsi="Cambria Math"/>
+            <w:lang w:val="en-US"/>
+          </w:rPr>
+          <m:t>2</m:t>
+        </m:r>
+        <m:r>
+          <w:rPr>
+            <w:rFonts w:ascii="Cambria Math" w:hAnsi="Cambria Math"/>
+          </w:rPr>
+          <m:t>k</m:t>
+        </m:r>
+      </m:oMath>
+      <w:r>
+        <w:rPr>
+          <w:lang w:val="en-US"/>
+        </w:rPr>
+        <w:t xml:space="preserve"> vertices so that each connected component only has a single edge</w:t>
+      </w:r>
+    </w:p>
+    <w:p>
+      <w:pPr>
+        <w:spacing w:line="276" w:lineRule="auto"/>
+        <w:rPr>
+          <w:lang w:val="en-US"/>
+        </w:rPr>
+      </w:pPr>
+      <w:r>
+        <w:rPr>
+          <w:lang w:val="en-US"/>
+        </w:rPr>
+        <w:t xml:space="preserve">This works also in a tree, because starting from the leaf nodes, only the “intermediate” node, thanks to the matching, constitutes the minimal link thanks to which the vertex cover (minimum, remember) is guaranteed. </w:t>
+      </w:r>
+    </w:p>
+    <w:p>
+      <w:pPr>
+        <w:rPr>
+          <w:lang w:val="en-US"/>
+        </w:rPr>
+      </w:pPr>
     </w:p>
     <w:sectPr>
-      <w:headerReference w:type="default" r:id="rId33"/>
-      <w:footerReference w:type="default" r:id="rId34"/>
+      <w:headerReference w:type="default" r:id="rId37"/>
+      <w:footerReference w:type="default" r:id="rId38"/>
       <w:pgSz w:w="11906" w:h="16838"/>
       <w:pgMar w:top="1417" w:right="1134" w:bottom="1134" w:left="1134" w:header="708" w:footer="708" w:gutter="0"/>
       <w:cols w:space="708"/>
@@ -17135,6 +19560,231 @@
     </w:lvl>
   </w:abstractNum>
   <w:abstractNum w:abstractNumId="2" w15:restartNumberingAfterBreak="0">
+    <w:nsid w:val="2BF51B98"/>
+    <w:multiLevelType w:val="multilevel"/>
+    <w:tmpl w:val="9DA8C7B8"/>
+    <w:lvl w:ilvl="0">
+      <w:start w:val="1"/>
+      <w:numFmt w:val="decimal"/>
+      <w:lvlText w:val="%1."/>
+      <w:lvlJc w:val="left"/>
+      <w:pPr>
+        <w:tabs>
+          <w:tab w:val="num" w:pos="720"/>
+        </w:tabs>
+        <w:ind w:left="720" w:hanging="360"/>
+      </w:pPr>
+    </w:lvl>
+    <w:lvl w:ilvl="1" w:tentative="1">
+      <w:start w:val="1"/>
+      <w:numFmt w:val="decimal"/>
+      <w:lvlText w:val="%2."/>
+      <w:lvlJc w:val="left"/>
+      <w:pPr>
+        <w:tabs>
+          <w:tab w:val="num" w:pos="1440"/>
+        </w:tabs>
+        <w:ind w:left="1440" w:hanging="360"/>
+      </w:pPr>
+    </w:lvl>
+    <w:lvl w:ilvl="2" w:tentative="1">
+      <w:start w:val="1"/>
+      <w:numFmt w:val="decimal"/>
+      <w:lvlText w:val="%3."/>
+      <w:lvlJc w:val="left"/>
+      <w:pPr>
+        <w:tabs>
+          <w:tab w:val="num" w:pos="2160"/>
+        </w:tabs>
+        <w:ind w:left="2160" w:hanging="360"/>
+      </w:pPr>
+    </w:lvl>
+    <w:lvl w:ilvl="3" w:tentative="1">
+      <w:start w:val="1"/>
+      <w:numFmt w:val="decimal"/>
+      <w:lvlText w:val="%4."/>
+      <w:lvlJc w:val="left"/>
+      <w:pPr>
+        <w:tabs>
+          <w:tab w:val="num" w:pos="2880"/>
+        </w:tabs>
+        <w:ind w:left="2880" w:hanging="360"/>
+      </w:pPr>
+    </w:lvl>
+    <w:lvl w:ilvl="4" w:tentative="1">
+      <w:start w:val="1"/>
+      <w:numFmt w:val="decimal"/>
+      <w:lvlText w:val="%5."/>
+      <w:lvlJc w:val="left"/>
+      <w:pPr>
+        <w:tabs>
+          <w:tab w:val="num" w:pos="3600"/>
+        </w:tabs>
+        <w:ind w:left="3600" w:hanging="360"/>
+      </w:pPr>
+    </w:lvl>
+    <w:lvl w:ilvl="5" w:tentative="1">
+      <w:start w:val="1"/>
+      <w:numFmt w:val="decimal"/>
+      <w:lvlText w:val="%6."/>
+      <w:lvlJc w:val="left"/>
+      <w:pPr>
+        <w:tabs>
+          <w:tab w:val="num" w:pos="4320"/>
+        </w:tabs>
+        <w:ind w:left="4320" w:hanging="360"/>
+      </w:pPr>
+    </w:lvl>
+    <w:lvl w:ilvl="6" w:tentative="1">
+      <w:start w:val="1"/>
+      <w:numFmt w:val="decimal"/>
+      <w:lvlText w:val="%7."/>
+      <w:lvlJc w:val="left"/>
+      <w:pPr>
+        <w:tabs>
+          <w:tab w:val="num" w:pos="5040"/>
+        </w:tabs>
+        <w:ind w:left="5040" w:hanging="360"/>
+      </w:pPr>
+    </w:lvl>
+    <w:lvl w:ilvl="7" w:tentative="1">
+      <w:start w:val="1"/>
+      <w:numFmt w:val="decimal"/>
+      <w:lvlText w:val="%8."/>
+      <w:lvlJc w:val="left"/>
+      <w:pPr>
+        <w:tabs>
+          <w:tab w:val="num" w:pos="5760"/>
+        </w:tabs>
+        <w:ind w:left="5760" w:hanging="360"/>
+      </w:pPr>
+    </w:lvl>
+    <w:lvl w:ilvl="8" w:tentative="1">
+      <w:start w:val="1"/>
+      <w:numFmt w:val="decimal"/>
+      <w:lvlText w:val="%9."/>
+      <w:lvlJc w:val="left"/>
+      <w:pPr>
+        <w:tabs>
+          <w:tab w:val="num" w:pos="6480"/>
+        </w:tabs>
+        <w:ind w:left="6480" w:hanging="360"/>
+      </w:pPr>
+    </w:lvl>
+  </w:abstractNum>
+  <w:abstractNum w:abstractNumId="3" w15:restartNumberingAfterBreak="0">
+    <w:nsid w:val="2C0E4666"/>
+    <w:multiLevelType w:val="hybridMultilevel"/>
+    <w:tmpl w:val="1A5C9878"/>
+    <w:lvl w:ilvl="0" w:tplc="B232A558">
+      <w:numFmt w:val="bullet"/>
+      <w:lvlText w:val="-"/>
+      <w:lvlJc w:val="left"/>
+      <w:pPr>
+        <w:ind w:left="720" w:hanging="360"/>
+      </w:pPr>
+      <w:rPr>
+        <w:rFonts w:ascii="Aptos" w:eastAsiaTheme="minorEastAsia" w:hAnsi="Aptos" w:cstheme="minorBidi" w:hint="default"/>
+      </w:rPr>
+    </w:lvl>
+    <w:lvl w:ilvl="1" w:tplc="04100003" w:tentative="1">
+      <w:start w:val="1"/>
+      <w:numFmt w:val="bullet"/>
+      <w:lvlText w:val="o"/>
+      <w:lvlJc w:val="left"/>
+      <w:pPr>
+        <w:ind w:left="1440" w:hanging="360"/>
+      </w:pPr>
+      <w:rPr>
+        <w:rFonts w:ascii="Courier New" w:hAnsi="Courier New" w:cs="Courier New" w:hint="default"/>
+      </w:rPr>
+    </w:lvl>
+    <w:lvl w:ilvl="2" w:tplc="04100005" w:tentative="1">
+      <w:start w:val="1"/>
+      <w:numFmt w:val="bullet"/>
+      <w:lvlText w:val=""/>
+      <w:lvlJc w:val="left"/>
+      <w:pPr>
+        <w:ind w:left="2160" w:hanging="360"/>
+      </w:pPr>
+      <w:rPr>
+        <w:rFonts w:ascii="Wingdings" w:hAnsi="Wingdings" w:hint="default"/>
+      </w:rPr>
+    </w:lvl>
+    <w:lvl w:ilvl="3" w:tplc="04100001" w:tentative="1">
+      <w:start w:val="1"/>
+      <w:numFmt w:val="bullet"/>
+      <w:lvlText w:val=""/>
+      <w:lvlJc w:val="left"/>
+      <w:pPr>
+        <w:ind w:left="2880" w:hanging="360"/>
+      </w:pPr>
+      <w:rPr>
+        <w:rFonts w:ascii="Symbol" w:hAnsi="Symbol" w:hint="default"/>
+      </w:rPr>
+    </w:lvl>
+    <w:lvl w:ilvl="4" w:tplc="04100003" w:tentative="1">
+      <w:start w:val="1"/>
+      <w:numFmt w:val="bullet"/>
+      <w:lvlText w:val="o"/>
+      <w:lvlJc w:val="left"/>
+      <w:pPr>
+        <w:ind w:left="3600" w:hanging="360"/>
+      </w:pPr>
+      <w:rPr>
+        <w:rFonts w:ascii="Courier New" w:hAnsi="Courier New" w:cs="Courier New" w:hint="default"/>
+      </w:rPr>
+    </w:lvl>
+    <w:lvl w:ilvl="5" w:tplc="04100005" w:tentative="1">
+      <w:start w:val="1"/>
+      <w:numFmt w:val="bullet"/>
+      <w:lvlText w:val=""/>
+      <w:lvlJc w:val="left"/>
+      <w:pPr>
+        <w:ind w:left="4320" w:hanging="360"/>
+      </w:pPr>
+      <w:rPr>
+        <w:rFonts w:ascii="Wingdings" w:hAnsi="Wingdings" w:hint="default"/>
+      </w:rPr>
+    </w:lvl>
+    <w:lvl w:ilvl="6" w:tplc="04100001" w:tentative="1">
+      <w:start w:val="1"/>
+      <w:numFmt w:val="bullet"/>
+      <w:lvlText w:val=""/>
+      <w:lvlJc w:val="left"/>
+      <w:pPr>
+        <w:ind w:left="5040" w:hanging="360"/>
+      </w:pPr>
+      <w:rPr>
+        <w:rFonts w:ascii="Symbol" w:hAnsi="Symbol" w:hint="default"/>
+      </w:rPr>
+    </w:lvl>
+    <w:lvl w:ilvl="7" w:tplc="04100003" w:tentative="1">
+      <w:start w:val="1"/>
+      <w:numFmt w:val="bullet"/>
+      <w:lvlText w:val="o"/>
+      <w:lvlJc w:val="left"/>
+      <w:pPr>
+        <w:ind w:left="5760" w:hanging="360"/>
+      </w:pPr>
+      <w:rPr>
+        <w:rFonts w:ascii="Courier New" w:hAnsi="Courier New" w:cs="Courier New" w:hint="default"/>
+      </w:rPr>
+    </w:lvl>
+    <w:lvl w:ilvl="8" w:tplc="04100005" w:tentative="1">
+      <w:start w:val="1"/>
+      <w:numFmt w:val="bullet"/>
+      <w:lvlText w:val=""/>
+      <w:lvlJc w:val="left"/>
+      <w:pPr>
+        <w:ind w:left="6480" w:hanging="360"/>
+      </w:pPr>
+      <w:rPr>
+        <w:rFonts w:ascii="Wingdings" w:hAnsi="Wingdings" w:hint="default"/>
+      </w:rPr>
+    </w:lvl>
+  </w:abstractNum>
+  <w:abstractNum w:abstractNumId="4" w15:restartNumberingAfterBreak="0">
     <w:nsid w:val="2CFD1C7B"/>
     <w:multiLevelType w:val="multilevel"/>
     <w:tmpl w:val="ABA67AFE"/>
@@ -17251,7 +19901,7 @@
       </w:pPr>
     </w:lvl>
   </w:abstractNum>
-  <w:abstractNum w:abstractNumId="3" w15:restartNumberingAfterBreak="0">
+  <w:abstractNum w:abstractNumId="5" w15:restartNumberingAfterBreak="0">
     <w:nsid w:val="3254094A"/>
     <w:multiLevelType w:val="hybridMultilevel"/>
     <w:tmpl w:val="1FCC3E14"/>
@@ -17340,7 +19990,7 @@
       </w:pPr>
     </w:lvl>
   </w:abstractNum>
-  <w:abstractNum w:abstractNumId="4" w15:restartNumberingAfterBreak="0">
+  <w:abstractNum w:abstractNumId="6" w15:restartNumberingAfterBreak="0">
     <w:nsid w:val="36B92575"/>
     <w:multiLevelType w:val="multilevel"/>
     <w:tmpl w:val="62BAE880"/>
@@ -17453,7 +20103,7 @@
       </w:pPr>
     </w:lvl>
   </w:abstractNum>
-  <w:abstractNum w:abstractNumId="5" w15:restartNumberingAfterBreak="0">
+  <w:abstractNum w:abstractNumId="7" w15:restartNumberingAfterBreak="0">
     <w:nsid w:val="3DDA1CA6"/>
     <w:multiLevelType w:val="hybridMultilevel"/>
     <w:tmpl w:val="52AC0838"/>
@@ -17542,7 +20192,7 @@
       </w:pPr>
     </w:lvl>
   </w:abstractNum>
-  <w:abstractNum w:abstractNumId="6" w15:restartNumberingAfterBreak="0">
+  <w:abstractNum w:abstractNumId="8" w15:restartNumberingAfterBreak="0">
     <w:nsid w:val="45A45D45"/>
     <w:multiLevelType w:val="hybridMultilevel"/>
     <w:tmpl w:val="AA36479C"/>
@@ -17631,7 +20281,7 @@
       </w:pPr>
     </w:lvl>
   </w:abstractNum>
-  <w:abstractNum w:abstractNumId="7" w15:restartNumberingAfterBreak="0">
+  <w:abstractNum w:abstractNumId="9" w15:restartNumberingAfterBreak="0">
     <w:nsid w:val="46F865AD"/>
     <w:multiLevelType w:val="multilevel"/>
     <w:tmpl w:val="CDEC4B5C"/>
@@ -17744,7 +20394,7 @@
       </w:pPr>
     </w:lvl>
   </w:abstractNum>
-  <w:abstractNum w:abstractNumId="8" w15:restartNumberingAfterBreak="0">
+  <w:abstractNum w:abstractNumId="10" w15:restartNumberingAfterBreak="0">
     <w:nsid w:val="4F095F6B"/>
     <w:multiLevelType w:val="multilevel"/>
     <w:tmpl w:val="9EF4715C"/>
@@ -17857,7 +20507,7 @@
       </w:pPr>
     </w:lvl>
   </w:abstractNum>
-  <w:abstractNum w:abstractNumId="9" w15:restartNumberingAfterBreak="0">
+  <w:abstractNum w:abstractNumId="11" w15:restartNumberingAfterBreak="0">
     <w:nsid w:val="553630F9"/>
     <w:multiLevelType w:val="multilevel"/>
     <w:tmpl w:val="043CF174"/>
@@ -17970,7 +20620,7 @@
       </w:pPr>
     </w:lvl>
   </w:abstractNum>
-  <w:abstractNum w:abstractNumId="10" w15:restartNumberingAfterBreak="0">
+  <w:abstractNum w:abstractNumId="12" w15:restartNumberingAfterBreak="0">
     <w:nsid w:val="674354C0"/>
     <w:multiLevelType w:val="hybridMultilevel"/>
     <w:tmpl w:val="A5261CB2"/>
@@ -18065,7 +20715,7 @@
       </w:pPr>
     </w:lvl>
   </w:abstractNum>
-  <w:abstractNum w:abstractNumId="11" w15:restartNumberingAfterBreak="0">
+  <w:abstractNum w:abstractNumId="13" w15:restartNumberingAfterBreak="0">
     <w:nsid w:val="69B92004"/>
     <w:multiLevelType w:val="multilevel"/>
     <w:tmpl w:val="C6FA0D16"/>
@@ -18178,7 +20828,7 @@
       </w:pPr>
     </w:lvl>
   </w:abstractNum>
-  <w:abstractNum w:abstractNumId="12" w15:restartNumberingAfterBreak="0">
+  <w:abstractNum w:abstractNumId="14" w15:restartNumberingAfterBreak="0">
     <w:nsid w:val="6C3B719E"/>
     <w:multiLevelType w:val="multilevel"/>
     <w:tmpl w:val="21728158"/>
@@ -18327,7 +20977,7 @@
       </w:rPr>
     </w:lvl>
   </w:abstractNum>
-  <w:abstractNum w:abstractNumId="13" w15:restartNumberingAfterBreak="0">
+  <w:abstractNum w:abstractNumId="15" w15:restartNumberingAfterBreak="0">
     <w:nsid w:val="6CDA2F2F"/>
     <w:multiLevelType w:val="hybridMultilevel"/>
     <w:tmpl w:val="A642C984"/>
@@ -18440,7 +21090,7 @@
       </w:rPr>
     </w:lvl>
   </w:abstractNum>
-  <w:abstractNum w:abstractNumId="14" w15:restartNumberingAfterBreak="0">
+  <w:abstractNum w:abstractNumId="16" w15:restartNumberingAfterBreak="0">
     <w:nsid w:val="6FEA2A31"/>
     <w:multiLevelType w:val="hybridMultilevel"/>
     <w:tmpl w:val="64C4208C"/>
@@ -18530,7 +21180,7 @@
       </w:pPr>
     </w:lvl>
   </w:abstractNum>
-  <w:abstractNum w:abstractNumId="15" w15:restartNumberingAfterBreak="0">
+  <w:abstractNum w:abstractNumId="17" w15:restartNumberingAfterBreak="0">
     <w:nsid w:val="72F90987"/>
     <w:multiLevelType w:val="multilevel"/>
     <w:tmpl w:val="21728158"/>
@@ -18679,7 +21329,7 @@
       </w:rPr>
     </w:lvl>
   </w:abstractNum>
-  <w:abstractNum w:abstractNumId="16" w15:restartNumberingAfterBreak="0">
+  <w:abstractNum w:abstractNumId="18" w15:restartNumberingAfterBreak="0">
     <w:nsid w:val="780229A6"/>
     <w:multiLevelType w:val="multilevel"/>
     <w:tmpl w:val="21728158"/>
@@ -18828,7 +21478,7 @@
       </w:rPr>
     </w:lvl>
   </w:abstractNum>
-  <w:abstractNum w:abstractNumId="17" w15:restartNumberingAfterBreak="0">
+  <w:abstractNum w:abstractNumId="19" w15:restartNumberingAfterBreak="0">
     <w:nsid w:val="7F55472E"/>
     <w:multiLevelType w:val="hybridMultilevel"/>
     <w:tmpl w:val="C6821758"/>
@@ -18918,10 +21568,10 @@
     </w:lvl>
   </w:abstractNum>
   <w:num w:numId="1" w16cid:durableId="1238907572">
-    <w:abstractNumId w:val="6"/>
+    <w:abstractNumId w:val="8"/>
   </w:num>
   <w:num w:numId="2" w16cid:durableId="42146644">
-    <w:abstractNumId w:val="5"/>
+    <w:abstractNumId w:val="7"/>
   </w:num>
   <w:num w:numId="3" w16cid:durableId="623854819">
     <w:abstractNumId w:val="0"/>
@@ -18957,46 +21607,52 @@
     <w:abstractNumId w:val="1"/>
   </w:num>
   <w:num w:numId="14" w16cid:durableId="145513854">
+    <w:abstractNumId w:val="16"/>
+  </w:num>
+  <w:num w:numId="15" w16cid:durableId="1394279871">
+    <w:abstractNumId w:val="12"/>
+  </w:num>
+  <w:num w:numId="16" w16cid:durableId="1597327003">
+    <w:abstractNumId w:val="4"/>
+  </w:num>
+  <w:num w:numId="17" w16cid:durableId="1809395100">
+    <w:abstractNumId w:val="15"/>
+  </w:num>
+  <w:num w:numId="18" w16cid:durableId="1128818273">
+    <w:abstractNumId w:val="19"/>
+  </w:num>
+  <w:num w:numId="19" w16cid:durableId="236550946">
+    <w:abstractNumId w:val="5"/>
+  </w:num>
+  <w:num w:numId="20" w16cid:durableId="342249609">
+    <w:abstractNumId w:val="6"/>
+  </w:num>
+  <w:num w:numId="21" w16cid:durableId="1178233804">
+    <w:abstractNumId w:val="11"/>
+  </w:num>
+  <w:num w:numId="22" w16cid:durableId="577178813">
+    <w:abstractNumId w:val="13"/>
+  </w:num>
+  <w:num w:numId="23" w16cid:durableId="771634573">
+    <w:abstractNumId w:val="10"/>
+  </w:num>
+  <w:num w:numId="24" w16cid:durableId="1419671937">
     <w:abstractNumId w:val="14"/>
   </w:num>
-  <w:num w:numId="15" w16cid:durableId="1394279871">
-    <w:abstractNumId w:val="10"/>
+  <w:num w:numId="25" w16cid:durableId="1415513991">
+    <w:abstractNumId w:val="17"/>
   </w:num>
-  <w:num w:numId="16" w16cid:durableId="1597327003">
+  <w:num w:numId="26" w16cid:durableId="939293333">
+    <w:abstractNumId w:val="9"/>
+  </w:num>
+  <w:num w:numId="27" w16cid:durableId="1959993540">
+    <w:abstractNumId w:val="18"/>
+  </w:num>
+  <w:num w:numId="28" w16cid:durableId="1178304384">
     <w:abstractNumId w:val="2"/>
   </w:num>
-  <w:num w:numId="17" w16cid:durableId="1809395100">
-    <w:abstractNumId w:val="13"/>
-  </w:num>
-  <w:num w:numId="18" w16cid:durableId="1128818273">
-    <w:abstractNumId w:val="17"/>
-  </w:num>
-  <w:num w:numId="19" w16cid:durableId="236550946">
+  <w:num w:numId="29" w16cid:durableId="375592351">
     <w:abstractNumId w:val="3"/>
-  </w:num>
-  <w:num w:numId="20" w16cid:durableId="342249609">
-    <w:abstractNumId w:val="4"/>
-  </w:num>
-  <w:num w:numId="21" w16cid:durableId="1178233804">
-    <w:abstractNumId w:val="9"/>
-  </w:num>
-  <w:num w:numId="22" w16cid:durableId="577178813">
-    <w:abstractNumId w:val="11"/>
-  </w:num>
-  <w:num w:numId="23" w16cid:durableId="771634573">
-    <w:abstractNumId w:val="8"/>
-  </w:num>
-  <w:num w:numId="24" w16cid:durableId="1419671937">
-    <w:abstractNumId w:val="12"/>
-  </w:num>
-  <w:num w:numId="25" w16cid:durableId="1415513991">
-    <w:abstractNumId w:val="15"/>
-  </w:num>
-  <w:num w:numId="26" w16cid:durableId="939293333">
-    <w:abstractNumId w:val="7"/>
-  </w:num>
-  <w:num w:numId="27" w16cid:durableId="1959993540">
-    <w:abstractNumId w:val="16"/>
   </w:num>
 </w:numbering>
 </file>
@@ -19653,6 +22309,7 @@
   <w:style w:type="character" w:default="1" w:styleId="Carpredefinitoparagrafo">
     <w:name w:val="Default Paragraph Font"/>
     <w:uiPriority w:val="1"/>
+    <w:semiHidden/>
     <w:unhideWhenUsed/>
   </w:style>
   <w:style w:type="table" w:default="1" w:styleId="Tabellanormale">
@@ -20291,6 +22948,8 @@
     <w:rsidRoot w:val="0072244C"/>
     <w:rsid w:val="005D1A93"/>
     <w:rsid w:val="0072244C"/>
+    <w:rsid w:val="009640E9"/>
+    <w:rsid w:val="00E85672"/>
   </w:rsids>
   <m:mathPr>
     <m:mathFont m:val="Cambria Math"/>

</xml_diff>

<commit_message>
Last course lecture and published swiss knives
</commit_message>
<xml_diff>
--- a/Notes/Advanced Algorithms Exercises Swiss Knife.docx
+++ b/Notes/Advanced Algorithms Exercises Swiss Knife.docx
@@ -484,7 +484,7 @@
           <w:r>
             <w:fldChar w:fldCharType="separate"/>
           </w:r>
-          <w:hyperlink w:anchor="_Toc166348146" w:history="1">
+          <w:hyperlink w:anchor="_Toc166695206" w:history="1">
             <w:r>
               <w:rPr>
                 <w:rStyle w:val="Collegamentoipertestuale"/>
@@ -529,7 +529,7 @@
                 <w:noProof/>
                 <w:webHidden/>
               </w:rPr>
-              <w:instrText xml:space="preserve"> PAGEREF _Toc166348146 \h </w:instrText>
+              <w:instrText xml:space="preserve"> PAGEREF _Toc166695206 \h </w:instrText>
             </w:r>
             <w:r>
               <w:rPr>
@@ -549,7 +549,7 @@
                 <w:noProof/>
                 <w:webHidden/>
               </w:rPr>
-              <w:t>3</w:t>
+              <w:t>4</w:t>
             </w:r>
             <w:r>
               <w:rPr>
@@ -577,7 +577,7 @@
               <w14:ligatures w14:val="standardContextual"/>
             </w:rPr>
           </w:pPr>
-          <w:hyperlink w:anchor="_Toc166348147" w:history="1">
+          <w:hyperlink w:anchor="_Toc166695207" w:history="1">
             <w:r>
               <w:rPr>
                 <w:rStyle w:val="Collegamentoipertestuale"/>
@@ -624,7 +624,7 @@
                 <w:noProof/>
                 <w:webHidden/>
               </w:rPr>
-              <w:instrText xml:space="preserve"> PAGEREF _Toc166348147 \h </w:instrText>
+              <w:instrText xml:space="preserve"> PAGEREF _Toc166695207 \h </w:instrText>
             </w:r>
             <w:r>
               <w:rPr>
@@ -644,7 +644,7 @@
                 <w:noProof/>
                 <w:webHidden/>
               </w:rPr>
-              <w:t>3</w:t>
+              <w:t>4</w:t>
             </w:r>
             <w:r>
               <w:rPr>
@@ -672,7 +672,7 @@
               <w14:ligatures w14:val="standardContextual"/>
             </w:rPr>
           </w:pPr>
-          <w:hyperlink w:anchor="_Toc166348148" w:history="1">
+          <w:hyperlink w:anchor="_Toc166695208" w:history="1">
             <w:r>
               <w:rPr>
                 <w:rStyle w:val="Collegamentoipertestuale"/>
@@ -719,7 +719,7 @@
                 <w:noProof/>
                 <w:webHidden/>
               </w:rPr>
-              <w:instrText xml:space="preserve"> PAGEREF _Toc166348148 \h </w:instrText>
+              <w:instrText xml:space="preserve"> PAGEREF _Toc166695208 \h </w:instrText>
             </w:r>
             <w:r>
               <w:rPr>
@@ -739,7 +739,7 @@
                 <w:noProof/>
                 <w:webHidden/>
               </w:rPr>
-              <w:t>3</w:t>
+              <w:t>4</w:t>
             </w:r>
             <w:r>
               <w:rPr>
@@ -767,7 +767,7 @@
               <w14:ligatures w14:val="standardContextual"/>
             </w:rPr>
           </w:pPr>
-          <w:hyperlink w:anchor="_Toc166348149" w:history="1">
+          <w:hyperlink w:anchor="_Toc166695209" w:history="1">
             <w:r>
               <w:rPr>
                 <w:rStyle w:val="Collegamentoipertestuale"/>
@@ -814,7 +814,7 @@
                 <w:noProof/>
                 <w:webHidden/>
               </w:rPr>
-              <w:instrText xml:space="preserve"> PAGEREF _Toc166348149 \h </w:instrText>
+              <w:instrText xml:space="preserve"> PAGEREF _Toc166695209 \h </w:instrText>
             </w:r>
             <w:r>
               <w:rPr>
@@ -834,7 +834,7 @@
                 <w:noProof/>
                 <w:webHidden/>
               </w:rPr>
-              <w:t>4</w:t>
+              <w:t>5</w:t>
             </w:r>
             <w:r>
               <w:rPr>
@@ -862,7 +862,7 @@
               <w14:ligatures w14:val="standardContextual"/>
             </w:rPr>
           </w:pPr>
-          <w:hyperlink w:anchor="_Toc166348150" w:history="1">
+          <w:hyperlink w:anchor="_Toc166695210" w:history="1">
             <w:r>
               <w:rPr>
                 <w:rStyle w:val="Collegamentoipertestuale"/>
@@ -909,7 +909,7 @@
                 <w:noProof/>
                 <w:webHidden/>
               </w:rPr>
-              <w:instrText xml:space="preserve"> PAGEREF _Toc166348150 \h </w:instrText>
+              <w:instrText xml:space="preserve"> PAGEREF _Toc166695210 \h </w:instrText>
             </w:r>
             <w:r>
               <w:rPr>
@@ -929,7 +929,7 @@
                 <w:noProof/>
                 <w:webHidden/>
               </w:rPr>
-              <w:t>6</w:t>
+              <w:t>7</w:t>
             </w:r>
             <w:r>
               <w:rPr>
@@ -957,7 +957,7 @@
               <w14:ligatures w14:val="standardContextual"/>
             </w:rPr>
           </w:pPr>
-          <w:hyperlink w:anchor="_Toc166348151" w:history="1">
+          <w:hyperlink w:anchor="_Toc166695211" w:history="1">
             <w:r>
               <w:rPr>
                 <w:rStyle w:val="Collegamentoipertestuale"/>
@@ -1004,7 +1004,7 @@
                 <w:noProof/>
                 <w:webHidden/>
               </w:rPr>
-              <w:instrText xml:space="preserve"> PAGEREF _Toc166348151 \h </w:instrText>
+              <w:instrText xml:space="preserve"> PAGEREF _Toc166695211 \h </w:instrText>
             </w:r>
             <w:r>
               <w:rPr>
@@ -1024,7 +1024,7 @@
                 <w:noProof/>
                 <w:webHidden/>
               </w:rPr>
-              <w:t>6</w:t>
+              <w:t>7</w:t>
             </w:r>
             <w:r>
               <w:rPr>
@@ -1052,7 +1052,7 @@
               <w14:ligatures w14:val="standardContextual"/>
             </w:rPr>
           </w:pPr>
-          <w:hyperlink w:anchor="_Toc166348152" w:history="1">
+          <w:hyperlink w:anchor="_Toc166695212" w:history="1">
             <w:r>
               <w:rPr>
                 <w:rStyle w:val="Collegamentoipertestuale"/>
@@ -1099,7 +1099,7 @@
                 <w:noProof/>
                 <w:webHidden/>
               </w:rPr>
-              <w:instrText xml:space="preserve"> PAGEREF _Toc166348152 \h </w:instrText>
+              <w:instrText xml:space="preserve"> PAGEREF _Toc166695212 \h </w:instrText>
             </w:r>
             <w:r>
               <w:rPr>
@@ -1119,7 +1119,7 @@
                 <w:noProof/>
                 <w:webHidden/>
               </w:rPr>
-              <w:t>7</w:t>
+              <w:t>8</w:t>
             </w:r>
             <w:r>
               <w:rPr>
@@ -1147,7 +1147,7 @@
               <w14:ligatures w14:val="standardContextual"/>
             </w:rPr>
           </w:pPr>
-          <w:hyperlink w:anchor="_Toc166348153" w:history="1">
+          <w:hyperlink w:anchor="_Toc166695213" w:history="1">
             <w:r>
               <w:rPr>
                 <w:rStyle w:val="Collegamentoipertestuale"/>
@@ -1194,7 +1194,7 @@
                 <w:noProof/>
                 <w:webHidden/>
               </w:rPr>
-              <w:instrText xml:space="preserve"> PAGEREF _Toc166348153 \h </w:instrText>
+              <w:instrText xml:space="preserve"> PAGEREF _Toc166695213 \h </w:instrText>
             </w:r>
             <w:r>
               <w:rPr>
@@ -1214,7 +1214,7 @@
                 <w:noProof/>
                 <w:webHidden/>
               </w:rPr>
-              <w:t>9</w:t>
+              <w:t>10</w:t>
             </w:r>
             <w:r>
               <w:rPr>
@@ -1242,7 +1242,7 @@
               <w14:ligatures w14:val="standardContextual"/>
             </w:rPr>
           </w:pPr>
-          <w:hyperlink w:anchor="_Toc166348154" w:history="1">
+          <w:hyperlink w:anchor="_Toc166695214" w:history="1">
             <w:r>
               <w:rPr>
                 <w:rStyle w:val="Collegamentoipertestuale"/>
@@ -1289,7 +1289,7 @@
                 <w:noProof/>
                 <w:webHidden/>
               </w:rPr>
-              <w:instrText xml:space="preserve"> PAGEREF _Toc166348154 \h </w:instrText>
+              <w:instrText xml:space="preserve"> PAGEREF _Toc166695214 \h </w:instrText>
             </w:r>
             <w:r>
               <w:rPr>
@@ -1309,7 +1309,7 @@
                 <w:noProof/>
                 <w:webHidden/>
               </w:rPr>
-              <w:t>9</w:t>
+              <w:t>10</w:t>
             </w:r>
             <w:r>
               <w:rPr>
@@ -1337,7 +1337,7 @@
               <w14:ligatures w14:val="standardContextual"/>
             </w:rPr>
           </w:pPr>
-          <w:hyperlink w:anchor="_Toc166348155" w:history="1">
+          <w:hyperlink w:anchor="_Toc166695215" w:history="1">
             <w:r>
               <w:rPr>
                 <w:rStyle w:val="Collegamentoipertestuale"/>
@@ -1384,7 +1384,7 @@
                 <w:noProof/>
                 <w:webHidden/>
               </w:rPr>
-              <w:instrText xml:space="preserve"> PAGEREF _Toc166348155 \h </w:instrText>
+              <w:instrText xml:space="preserve"> PAGEREF _Toc166695215 \h </w:instrText>
             </w:r>
             <w:r>
               <w:rPr>
@@ -1404,7 +1404,7 @@
                 <w:noProof/>
                 <w:webHidden/>
               </w:rPr>
-              <w:t>10</w:t>
+              <w:t>11</w:t>
             </w:r>
             <w:r>
               <w:rPr>
@@ -1432,7 +1432,7 @@
               <w14:ligatures w14:val="standardContextual"/>
             </w:rPr>
           </w:pPr>
-          <w:hyperlink w:anchor="_Toc166348156" w:history="1">
+          <w:hyperlink w:anchor="_Toc166695216" w:history="1">
             <w:r>
               <w:rPr>
                 <w:rStyle w:val="Collegamentoipertestuale"/>
@@ -1479,7 +1479,7 @@
                 <w:noProof/>
                 <w:webHidden/>
               </w:rPr>
-              <w:instrText xml:space="preserve"> PAGEREF _Toc166348156 \h </w:instrText>
+              <w:instrText xml:space="preserve"> PAGEREF _Toc166695216 \h </w:instrText>
             </w:r>
             <w:r>
               <w:rPr>
@@ -1499,7 +1499,7 @@
                 <w:noProof/>
                 <w:webHidden/>
               </w:rPr>
-              <w:t>11</w:t>
+              <w:t>12</w:t>
             </w:r>
             <w:r>
               <w:rPr>
@@ -1527,7 +1527,7 @@
               <w14:ligatures w14:val="standardContextual"/>
             </w:rPr>
           </w:pPr>
-          <w:hyperlink w:anchor="_Toc166348157" w:history="1">
+          <w:hyperlink w:anchor="_Toc166695217" w:history="1">
             <w:r>
               <w:rPr>
                 <w:rStyle w:val="Collegamentoipertestuale"/>
@@ -1574,7 +1574,7 @@
                 <w:noProof/>
                 <w:webHidden/>
               </w:rPr>
-              <w:instrText xml:space="preserve"> PAGEREF _Toc166348157 \h </w:instrText>
+              <w:instrText xml:space="preserve"> PAGEREF _Toc166695217 \h </w:instrText>
             </w:r>
             <w:r>
               <w:rPr>
@@ -1594,7 +1594,7 @@
                 <w:noProof/>
                 <w:webHidden/>
               </w:rPr>
-              <w:t>13</w:t>
+              <w:t>14</w:t>
             </w:r>
             <w:r>
               <w:rPr>
@@ -1622,7 +1622,7 @@
               <w14:ligatures w14:val="standardContextual"/>
             </w:rPr>
           </w:pPr>
-          <w:hyperlink w:anchor="_Toc166348158" w:history="1">
+          <w:hyperlink w:anchor="_Toc166695218" w:history="1">
             <w:r>
               <w:rPr>
                 <w:rStyle w:val="Collegamentoipertestuale"/>
@@ -1669,7 +1669,7 @@
                 <w:noProof/>
                 <w:webHidden/>
               </w:rPr>
-              <w:instrText xml:space="preserve"> PAGEREF _Toc166348158 \h </w:instrText>
+              <w:instrText xml:space="preserve"> PAGEREF _Toc166695218 \h </w:instrText>
             </w:r>
             <w:r>
               <w:rPr>
@@ -1689,7 +1689,7 @@
                 <w:noProof/>
                 <w:webHidden/>
               </w:rPr>
-              <w:t>13</w:t>
+              <w:t>14</w:t>
             </w:r>
             <w:r>
               <w:rPr>
@@ -1717,7 +1717,7 @@
               <w14:ligatures w14:val="standardContextual"/>
             </w:rPr>
           </w:pPr>
-          <w:hyperlink w:anchor="_Toc166348159" w:history="1">
+          <w:hyperlink w:anchor="_Toc166695219" w:history="1">
             <w:r>
               <w:rPr>
                 <w:rStyle w:val="Collegamentoipertestuale"/>
@@ -1764,7 +1764,7 @@
                 <w:noProof/>
                 <w:webHidden/>
               </w:rPr>
-              <w:instrText xml:space="preserve"> PAGEREF _Toc166348159 \h </w:instrText>
+              <w:instrText xml:space="preserve"> PAGEREF _Toc166695219 \h </w:instrText>
             </w:r>
             <w:r>
               <w:rPr>
@@ -1784,7 +1784,7 @@
                 <w:noProof/>
                 <w:webHidden/>
               </w:rPr>
-              <w:t>15</w:t>
+              <w:t>16</w:t>
             </w:r>
             <w:r>
               <w:rPr>
@@ -1812,7 +1812,7 @@
               <w14:ligatures w14:val="standardContextual"/>
             </w:rPr>
           </w:pPr>
-          <w:hyperlink w:anchor="_Toc166348160" w:history="1">
+          <w:hyperlink w:anchor="_Toc166695220" w:history="1">
             <w:r>
               <w:rPr>
                 <w:rStyle w:val="Collegamentoipertestuale"/>
@@ -1859,7 +1859,7 @@
                 <w:noProof/>
                 <w:webHidden/>
               </w:rPr>
-              <w:instrText xml:space="preserve"> PAGEREF _Toc166348160 \h </w:instrText>
+              <w:instrText xml:space="preserve"> PAGEREF _Toc166695220 \h </w:instrText>
             </w:r>
             <w:r>
               <w:rPr>
@@ -1879,7 +1879,7 @@
                 <w:noProof/>
                 <w:webHidden/>
               </w:rPr>
-              <w:t>16</w:t>
+              <w:t>17</w:t>
             </w:r>
             <w:r>
               <w:rPr>
@@ -1907,7 +1907,7 @@
               <w14:ligatures w14:val="standardContextual"/>
             </w:rPr>
           </w:pPr>
-          <w:hyperlink w:anchor="_Toc166348161" w:history="1">
+          <w:hyperlink w:anchor="_Toc166695221" w:history="1">
             <w:r>
               <w:rPr>
                 <w:rStyle w:val="Collegamentoipertestuale"/>
@@ -1933,7 +1933,7 @@
                 <w:noProof/>
                 <w:lang w:val="en-US"/>
               </w:rPr>
-              <w:t>2-Approximation Vertex Cover Algorithm Using DFS</w:t>
+              <w:t>Approx Metric TSP returning a solution of a specified cost</w:t>
             </w:r>
             <w:r>
               <w:rPr>
@@ -1954,7 +1954,7 @@
                 <w:noProof/>
                 <w:webHidden/>
               </w:rPr>
-              <w:instrText xml:space="preserve"> PAGEREF _Toc166348161 \h </w:instrText>
+              <w:instrText xml:space="preserve"> PAGEREF _Toc166695221 \h </w:instrText>
             </w:r>
             <w:r>
               <w:rPr>
@@ -1974,7 +1974,7 @@
                 <w:noProof/>
                 <w:webHidden/>
               </w:rPr>
-              <w:t>17</w:t>
+              <w:t>18</w:t>
             </w:r>
             <w:r>
               <w:rPr>
@@ -2002,7 +2002,7 @@
               <w14:ligatures w14:val="standardContextual"/>
             </w:rPr>
           </w:pPr>
-          <w:hyperlink w:anchor="_Toc166348162" w:history="1">
+          <w:hyperlink w:anchor="_Toc166695222" w:history="1">
             <w:r>
               <w:rPr>
                 <w:rStyle w:val="Collegamentoipertestuale"/>
@@ -2028,7 +2028,7 @@
                 <w:noProof/>
                 <w:lang w:val="en-US"/>
               </w:rPr>
-              <w:t>Approx Metric TSP returning a solution of a specified cost</w:t>
+              <w:t>Show the analysis of Set Cover is tight</w:t>
             </w:r>
             <w:r>
               <w:rPr>
@@ -2049,7 +2049,7 @@
                 <w:noProof/>
                 <w:webHidden/>
               </w:rPr>
-              <w:instrText xml:space="preserve"> PAGEREF _Toc166348162 \h </w:instrText>
+              <w:instrText xml:space="preserve"> PAGEREF _Toc166695222 \h </w:instrText>
             </w:r>
             <w:r>
               <w:rPr>
@@ -2069,7 +2069,7 @@
                 <w:noProof/>
                 <w:webHidden/>
               </w:rPr>
-              <w:t>18</w:t>
+              <w:t>20</w:t>
             </w:r>
             <w:r>
               <w:rPr>
@@ -2097,7 +2097,7 @@
               <w14:ligatures w14:val="standardContextual"/>
             </w:rPr>
           </w:pPr>
-          <w:hyperlink w:anchor="_Toc166348163" w:history="1">
+          <w:hyperlink w:anchor="_Toc166695223" w:history="1">
             <w:r>
               <w:rPr>
                 <w:rStyle w:val="Collegamentoipertestuale"/>
@@ -2123,7 +2123,7 @@
                 <w:noProof/>
                 <w:lang w:val="en-US"/>
               </w:rPr>
-              <w:t>Show the analysis of Set Cover is tight</w:t>
+              <w:t>Markov’s Lemma Application</w:t>
             </w:r>
             <w:r>
               <w:rPr>
@@ -2144,7 +2144,7 @@
                 <w:noProof/>
                 <w:webHidden/>
               </w:rPr>
-              <w:instrText xml:space="preserve"> PAGEREF _Toc166348163 \h </w:instrText>
+              <w:instrText xml:space="preserve"> PAGEREF _Toc166695223 \h </w:instrText>
             </w:r>
             <w:r>
               <w:rPr>
@@ -2164,7 +2164,7 @@
                 <w:noProof/>
                 <w:webHidden/>
               </w:rPr>
-              <w:t>20</w:t>
+              <w:t>22</w:t>
             </w:r>
             <w:r>
               <w:rPr>
@@ -2192,7 +2192,7 @@
               <w14:ligatures w14:val="standardContextual"/>
             </w:rPr>
           </w:pPr>
-          <w:hyperlink w:anchor="_Toc166348164" w:history="1">
+          <w:hyperlink w:anchor="_Toc166695224" w:history="1">
             <w:r>
               <w:rPr>
                 <w:rStyle w:val="Collegamentoipertestuale"/>
@@ -2218,7 +2218,7 @@
                 <w:noProof/>
                 <w:lang w:val="en-US"/>
               </w:rPr>
-              <w:t>Markov’s Lemma Application</w:t>
+              <w:t>Show Karger is tight</w:t>
             </w:r>
             <w:r>
               <w:rPr>
@@ -2239,7 +2239,7 @@
                 <w:noProof/>
                 <w:webHidden/>
               </w:rPr>
-              <w:instrText xml:space="preserve"> PAGEREF _Toc166348164 \h </w:instrText>
+              <w:instrText xml:space="preserve"> PAGEREF _Toc166695224 \h </w:instrText>
             </w:r>
             <w:r>
               <w:rPr>
@@ -2260,101 +2260,6 @@
                 <w:webHidden/>
               </w:rPr>
               <w:t>22</w:t>
-            </w:r>
-            <w:r>
-              <w:rPr>
-                <w:noProof/>
-                <w:webHidden/>
-              </w:rPr>
-              <w:fldChar w:fldCharType="end"/>
-            </w:r>
-          </w:hyperlink>
-        </w:p>
-        <w:p>
-          <w:pPr>
-            <w:pStyle w:val="Sommario2"/>
-            <w:tabs>
-              <w:tab w:val="left" w:pos="960"/>
-              <w:tab w:val="right" w:leader="dot" w:pos="9628"/>
-            </w:tabs>
-            <w:spacing w:line="276" w:lineRule="auto"/>
-            <w:rPr>
-              <w:noProof/>
-              <w:kern w:val="2"/>
-              <w:sz w:val="24"/>
-              <w:szCs w:val="24"/>
-              <w:lang w:eastAsia="it-IT"/>
-              <w14:ligatures w14:val="standardContextual"/>
-            </w:rPr>
-          </w:pPr>
-          <w:hyperlink w:anchor="_Toc166348165" w:history="1">
-            <w:r>
-              <w:rPr>
-                <w:rStyle w:val="Collegamentoipertestuale"/>
-                <w:noProof/>
-                <w:lang w:val="en-US"/>
-              </w:rPr>
-              <w:t>4.8</w:t>
-            </w:r>
-            <w:r>
-              <w:rPr>
-                <w:noProof/>
-                <w:kern w:val="2"/>
-                <w:sz w:val="24"/>
-                <w:szCs w:val="24"/>
-                <w:lang w:eastAsia="it-IT"/>
-                <w14:ligatures w14:val="standardContextual"/>
-              </w:rPr>
-              <w:tab/>
-            </w:r>
-            <w:r>
-              <w:rPr>
-                <w:rStyle w:val="Collegamentoipertestuale"/>
-                <w:noProof/>
-                <w:lang w:val="en-US"/>
-              </w:rPr>
-              <w:t>Show Karger is tight</w:t>
-            </w:r>
-            <w:r>
-              <w:rPr>
-                <w:noProof/>
-                <w:webHidden/>
-              </w:rPr>
-              <w:tab/>
-            </w:r>
-            <w:r>
-              <w:rPr>
-                <w:noProof/>
-                <w:webHidden/>
-              </w:rPr>
-              <w:fldChar w:fldCharType="begin"/>
-            </w:r>
-            <w:r>
-              <w:rPr>
-                <w:noProof/>
-                <w:webHidden/>
-              </w:rPr>
-              <w:instrText xml:space="preserve"> PAGEREF _Toc166348165 \h </w:instrText>
-            </w:r>
-            <w:r>
-              <w:rPr>
-                <w:noProof/>
-                <w:webHidden/>
-              </w:rPr>
-            </w:r>
-            <w:r>
-              <w:rPr>
-                <w:noProof/>
-                <w:webHidden/>
-              </w:rPr>
-              <w:fldChar w:fldCharType="separate"/>
-            </w:r>
-            <w:r>
-              <w:rPr>
-                <w:noProof/>
-                <w:webHidden/>
-              </w:rPr>
-              <w:t>23</w:t>
             </w:r>
             <w:r>
               <w:rPr>
@@ -2389,11 +2294,69 @@
     </w:p>
     <w:p>
       <w:pPr>
+        <w:spacing w:line="276" w:lineRule="auto"/>
+        <w:jc w:val="center"/>
+        <w:rPr>
+          <w:b/>
+          <w:bCs/>
+        </w:rPr>
+      </w:pPr>
+      <w:r>
+        <w:rPr>
+          <w:b/>
+          <w:bCs/>
+        </w:rPr>
+        <w:lastRenderedPageBreak/>
+        <w:t>Disclaimer</w:t>
+      </w:r>
+    </w:p>
+    <w:p>
+      <w:pPr>
+        <w:spacing w:line="276" w:lineRule="auto"/>
+        <w:jc w:val="center"/>
+        <w:rPr>
+          <w:rFonts w:asciiTheme="majorHAnsi" w:eastAsiaTheme="majorEastAsia" w:hAnsiTheme="majorHAnsi" w:cstheme="majorBidi"/>
+          <w:b/>
+          <w:bCs/>
+          <w:smallCaps/>
+          <w:color w:val="000000" w:themeColor="text1"/>
+          <w:sz w:val="36"/>
+          <w:szCs w:val="36"/>
+          <w:lang w:val="en-US"/>
+        </w:rPr>
+      </w:pPr>
+      <w:r>
+        <w:rPr>
+          <w:lang w:val="en-US"/>
+        </w:rPr>
+        <w:t>This file gathers all t</w:t>
+      </w:r>
+      <w:r>
+        <w:rPr>
+          <w:lang w:val="en-US"/>
+        </w:rPr>
+        <w:t>he exercises did in class as of 2023-2024 course</w:t>
+      </w:r>
+      <w:r>
+        <w:rPr>
+          <w:lang w:val="en-US"/>
+        </w:rPr>
+        <w:t xml:space="preserve"> program. Hope this can be useful to immediately see the exercises, the categories and can be used as a file to study for the exam directly. </w:t>
+      </w:r>
+      <w:r>
+        <w:rPr>
+          <w:lang w:val="en-US"/>
+        </w:rPr>
+        <w:br w:type="page"/>
+      </w:r>
+    </w:p>
+    <w:p>
+      <w:pPr>
         <w:pStyle w:val="Titolo1"/>
         <w:spacing w:line="276" w:lineRule="auto"/>
         <w:jc w:val="center"/>
       </w:pPr>
-      <w:bookmarkStart w:id="0" w:name="_Toc166348146"/>
+      <w:bookmarkStart w:id="0" w:name="_Toc166695206"/>
       <w:r>
         <w:lastRenderedPageBreak/>
         <w:t>Grap</w:t>
@@ -2415,7 +2378,7 @@
           <w:lang w:val="en-US"/>
         </w:rPr>
       </w:pPr>
-      <w:bookmarkStart w:id="1" w:name="_Toc166348147"/>
+      <w:bookmarkStart w:id="1" w:name="_Toc166695207"/>
       <w:r>
         <w:rPr>
           <w:lang w:val="en-US"/>
@@ -2873,21 +2836,7 @@
         <w:rPr>
           <w:i/>
         </w:rPr>
-        <w:t xml:space="preserve">Prove the </w:t>
-      </w:r>
-      <w:proofErr w:type="spellStart"/>
-      <w:r>
-        <w:rPr>
-          <w:i/>
-        </w:rPr>
-        <w:t>previous</w:t>
-      </w:r>
-      <w:proofErr w:type="spellEnd"/>
-      <w:r>
-        <w:rPr>
-          <w:i/>
-        </w:rPr>
-        <w:t xml:space="preserve"> properties</w:t>
+        <w:t>Prove the previous properties</w:t>
       </w:r>
       <w:r>
         <w:rPr>
@@ -3281,7 +3230,7 @@
           <w:lang w:val="en-US"/>
         </w:rPr>
       </w:pPr>
-      <w:bookmarkStart w:id="2" w:name="_Toc166348148"/>
+      <w:bookmarkStart w:id="2" w:name="_Toc166695208"/>
       <w:r>
         <w:rPr>
           <w:lang w:val="en-US"/>
@@ -3289,14 +3238,6 @@
         <w:t>DFS Exercises</w:t>
       </w:r>
       <w:bookmarkEnd w:id="2"/>
-    </w:p>
-    <w:p>
-      <w:pPr>
-        <w:spacing w:after="0" w:line="276" w:lineRule="auto"/>
-        <w:rPr>
-          <w:lang w:val="en-US"/>
-        </w:rPr>
-      </w:pPr>
     </w:p>
     <w:p>
       <w:pPr>
@@ -4136,6 +4077,7 @@
         <w:rPr>
           <w:lang w:val="en-US"/>
         </w:rPr>
+        <w:lastRenderedPageBreak/>
         <w:t>2</w:t>
       </w:r>
       <w:r>
@@ -5140,7 +5082,7 @@
           <w:lang w:val="en-US"/>
         </w:rPr>
       </w:pPr>
-      <w:bookmarkStart w:id="3" w:name="_Toc166348149"/>
+      <w:bookmarkStart w:id="3" w:name="_Toc166695209"/>
       <w:r>
         <w:rPr>
           <w:lang w:val="en-US"/>
@@ -6592,7 +6534,7 @@
           <w:lang w:val="en-US"/>
         </w:rPr>
       </w:pPr>
-      <w:bookmarkStart w:id="4" w:name="_Toc166348150"/>
+      <w:bookmarkStart w:id="4" w:name="_Toc166695210"/>
       <w:r>
         <w:rPr>
           <w:lang w:val="en-US"/>
@@ -7281,7 +7223,7 @@
         <w:rPr>
           <w:lang w:val="en-US"/>
         </w:rPr>
-        <w:t xml:space="preserve">. To reach complexity </w:t>
+        <w:t xml:space="preserve">. </w:t>
       </w:r>
       <m:oMath>
         <m:r>
@@ -7315,41 +7257,13 @@
         <w:rPr>
           <w:lang w:val="en-US"/>
         </w:rPr>
-        <w:t xml:space="preserve"> is still an open problem (there are slightly faster algorithms, but not not others optimal able to reach </w:t>
-      </w:r>
-      <m:oMath>
-        <m:r>
-          <w:rPr>
-            <w:rFonts w:ascii="Cambria Math" w:hAnsi="Cambria Math"/>
-          </w:rPr>
-          <m:t>O</m:t>
-        </m:r>
-        <m:r>
-          <w:rPr>
-            <w:rFonts w:ascii="Cambria Math" w:hAnsi="Cambria Math"/>
-            <w:lang w:val="en-US"/>
-          </w:rPr>
-          <m:t>(</m:t>
-        </m:r>
-        <m:r>
-          <w:rPr>
-            <w:rFonts w:ascii="Cambria Math" w:hAnsi="Cambria Math"/>
-          </w:rPr>
-          <m:t>m</m:t>
-        </m:r>
-        <m:r>
-          <w:rPr>
-            <w:rFonts w:ascii="Cambria Math" w:hAnsi="Cambria Math"/>
-            <w:lang w:val="en-US"/>
-          </w:rPr>
-          <m:t>)</m:t>
-        </m:r>
-      </m:oMath>
-      <w:r>
-        <w:rPr>
-          <w:lang w:val="en-US"/>
-        </w:rPr>
-        <w:t>).</w:t>
+        <w:t xml:space="preserve"> is still an open problem</w:t>
+      </w:r>
+      <w:r>
+        <w:rPr>
+          <w:lang w:val="en-US"/>
+        </w:rPr>
+        <w:t>.</w:t>
       </w:r>
     </w:p>
     <w:p>
@@ -7364,7 +7278,7 @@
           <w:lang w:val="en-US"/>
         </w:rPr>
       </w:pPr>
-      <w:bookmarkStart w:id="5" w:name="_Toc166348151"/>
+      <w:bookmarkStart w:id="5" w:name="_Toc166695211"/>
       <w:r>
         <w:rPr>
           <w:lang w:val="en-US"/>
@@ -8732,35 +8646,35 @@
         <w:ind w:firstLine="576"/>
       </w:pPr>
       <w:r>
+        <w:tab/>
+      </w:r>
+      <w:r>
+        <w:tab/>
+      </w:r>
+      <w:r>
+        <w:tab/>
+      </w:r>
+      <m:oMath>
+        <m:r>
+          <w:rPr>
+            <w:rFonts w:ascii="Cambria Math" w:hAnsi="Cambria Math"/>
+          </w:rPr>
+          <m:t>insert y into H</m:t>
+        </m:r>
+      </m:oMath>
+    </w:p>
+    <w:p>
+      <w:pPr>
+        <w:spacing w:line="276" w:lineRule="auto"/>
+        <w:rPr>
+          <w:lang w:val="en-US"/>
+        </w:rPr>
+      </w:pPr>
+      <w:r>
+        <w:rPr>
+          <w:lang w:val="en-US"/>
+        </w:rPr>
         <w:lastRenderedPageBreak/>
-        <w:tab/>
-      </w:r>
-      <w:r>
-        <w:tab/>
-      </w:r>
-      <w:r>
-        <w:tab/>
-      </w:r>
-      <m:oMath>
-        <m:r>
-          <w:rPr>
-            <w:rFonts w:ascii="Cambria Math" w:hAnsi="Cambria Math"/>
-          </w:rPr>
-          <m:t>insert y into H</m:t>
-        </m:r>
-      </m:oMath>
-    </w:p>
-    <w:p>
-      <w:pPr>
-        <w:spacing w:line="276" w:lineRule="auto"/>
-        <w:rPr>
-          <w:lang w:val="en-US"/>
-        </w:rPr>
-      </w:pPr>
-      <w:r>
-        <w:rPr>
-          <w:lang w:val="en-US"/>
-        </w:rPr>
         <w:t>(This algorithm gives only the length of the path, but it’s not difficult to also insert the actual path inside of this one)</w:t>
       </w:r>
     </w:p>
@@ -9071,7 +8985,7 @@
           <w:lang w:val="en-US"/>
         </w:rPr>
       </w:pPr>
-      <w:bookmarkStart w:id="6" w:name="_Toc166348152"/>
+      <w:bookmarkStart w:id="6" w:name="_Toc166695212"/>
       <w:r>
         <w:rPr>
           <w:lang w:val="en-US"/>
@@ -9675,7 +9589,7 @@
           <w:lang w:val="en-US"/>
         </w:rPr>
       </w:pPr>
-      <w:bookmarkStart w:id="7" w:name="_Toc166348153"/>
+      <w:bookmarkStart w:id="7" w:name="_Toc166695213"/>
       <w:r>
         <w:rPr>
           <w:lang w:val="en-US"/>
@@ -9820,7 +9734,7 @@
           <w:lang w:val="en-US"/>
         </w:rPr>
       </w:pPr>
-      <w:bookmarkStart w:id="8" w:name="_Toc166348154"/>
+      <w:bookmarkStart w:id="8" w:name="_Toc166695214"/>
       <w:r>
         <w:rPr>
           <w:lang w:val="en-US"/>
@@ -11070,7 +10984,7 @@
           <w:lang w:val="en-US"/>
         </w:rPr>
       </w:pPr>
-      <w:bookmarkStart w:id="9" w:name="_Toc166348155"/>
+      <w:bookmarkStart w:id="9" w:name="_Toc166695215"/>
       <w:r>
         <w:rPr>
           <w:lang w:val="en-US"/>
@@ -11945,7 +11859,7 @@
           <w:lang w:val="en-US"/>
         </w:rPr>
       </w:pPr>
-      <w:bookmarkStart w:id="10" w:name="_Toc166348156"/>
+      <w:bookmarkStart w:id="10" w:name="_Toc166695216"/>
       <w:r>
         <w:rPr>
           <w:lang w:val="en-US"/>
@@ -14342,7 +14256,7 @@
           <w:lang w:val="en-US"/>
         </w:rPr>
       </w:pPr>
-      <w:bookmarkStart w:id="11" w:name="_Toc166348157"/>
+      <w:bookmarkStart w:id="11" w:name="_Toc166695217"/>
       <w:r>
         <w:rPr>
           <w:lang w:val="en-US"/>
@@ -14364,7 +14278,7 @@
           <w:lang w:val="en-US"/>
         </w:rPr>
       </w:pPr>
-      <w:bookmarkStart w:id="12" w:name="_Toc166348158"/>
+      <w:bookmarkStart w:id="12" w:name="_Toc166695218"/>
       <w:r>
         <w:rPr>
           <w:lang w:val="en-US"/>
@@ -16316,14 +16230,7 @@
             <w:rFonts w:ascii="Cambria Math" w:hAnsi="Cambria Math"/>
             <w:lang w:val="en-US"/>
           </w:rPr>
-          <m:t>1+</m:t>
-        </m:r>
-        <m:r>
-          <w:rPr>
-            <w:rFonts w:ascii="Cambria Math" w:hAnsi="Cambria Math"/>
-            <w:lang w:val="en-US"/>
-          </w:rPr>
-          <m:t>d</m:t>
+          <m:t>1+d</m:t>
         </m:r>
         <m:r>
           <w:rPr>
@@ -16513,21 +16420,7 @@
             <w:rFonts w:ascii="Cambria Math" w:hAnsi="Cambria Math"/>
             <w:lang w:val="en-US"/>
           </w:rPr>
-          <m:t>1</m:t>
-        </m:r>
-        <m:r>
-          <w:rPr>
-            <w:rFonts w:ascii="Cambria Math" w:hAnsi="Cambria Math"/>
-            <w:lang w:val="en-US"/>
-          </w:rPr>
-          <m:t>+</m:t>
-        </m:r>
-        <m:r>
-          <w:rPr>
-            <w:rFonts w:ascii="Cambria Math" w:hAnsi="Cambria Math"/>
-            <w:lang w:val="en-US"/>
-          </w:rPr>
-          <m:t>1/</m:t>
+          <m:t>1+1/</m:t>
         </m:r>
         <m:r>
           <w:rPr>
@@ -16609,7 +16502,7 @@
           <w:lang w:val="en-US"/>
         </w:rPr>
       </w:pPr>
-      <w:bookmarkStart w:id="13" w:name="_Toc166348159"/>
+      <w:bookmarkStart w:id="13" w:name="_Toc166695219"/>
       <w:r>
         <w:rPr>
           <w:lang w:val="en-US"/>
@@ -18153,7 +18046,7 @@
           <w:lang w:val="en-US"/>
         </w:rPr>
       </w:pPr>
-      <w:bookmarkStart w:id="15" w:name="_Toc166348160"/>
+      <w:bookmarkStart w:id="15" w:name="_Toc166695220"/>
       <w:r>
         <w:rPr>
           <w:lang w:val="en-US"/>
@@ -18878,1559 +18771,15 @@
           <w:lang w:val="en-US"/>
         </w:rPr>
       </w:pPr>
-      <w:bookmarkStart w:id="16" w:name="_Toc166348161"/>
+      <w:bookmarkStart w:id="16" w:name="_Toc166695221"/>
       <w:r>
         <w:rPr>
           <w:lang w:val="en-US"/>
         </w:rPr>
         <w:lastRenderedPageBreak/>
-        <w:t>2-Approximation Vertex Cover Algorithm Using DFS</w:t>
+        <w:t>Approx Metric TSP returning a solution of a specified cost</w:t>
       </w:r>
       <w:bookmarkEnd w:id="16"/>
-    </w:p>
-    <w:p>
-      <w:pPr>
-        <w:spacing w:after="0" w:line="276" w:lineRule="auto"/>
-        <w:rPr>
-          <w:lang w:val="en-US"/>
-        </w:rPr>
-      </w:pPr>
-    </w:p>
-    <w:p>
-      <w:pPr>
-        <w:spacing w:line="276" w:lineRule="auto"/>
-        <w:rPr>
-          <w:lang w:val="en-US"/>
-        </w:rPr>
-      </w:pPr>
-      <w:r>
-        <w:rPr>
-          <w:u w:val="single"/>
-          <w:lang w:val="en-US"/>
-        </w:rPr>
-        <w:t>Exercise</w:t>
-      </w:r>
-      <w:r>
-        <w:rPr>
-          <w:lang w:val="en-US"/>
-        </w:rPr>
-        <w:t xml:space="preserve"> (not made in 2023-2024, but put here for studying purposes and for future generations):</w:t>
-      </w:r>
-    </w:p>
-    <w:p>
-      <w:pPr>
-        <w:spacing w:line="276" w:lineRule="auto"/>
-        <w:rPr>
-          <w:i/>
-          <w:iCs/>
-          <w:lang w:val="en-US"/>
-        </w:rPr>
-      </w:pPr>
-      <w:r>
-        <w:rPr>
-          <w:i/>
-          <w:iCs/>
-          <w:noProof/>
-        </w:rPr>
-        <w:drawing>
-          <wp:anchor distT="0" distB="0" distL="114300" distR="114300" simplePos="0" relativeHeight="251685888" behindDoc="0" locked="0" layoutInCell="1" allowOverlap="1" wp14:anchorId="7D4D2ADF" wp14:editId="1472A846">
-            <wp:simplePos x="0" y="0"/>
-            <wp:positionH relativeFrom="column">
-              <wp:posOffset>4756554</wp:posOffset>
-            </wp:positionH>
-            <wp:positionV relativeFrom="paragraph">
-              <wp:posOffset>93114</wp:posOffset>
-            </wp:positionV>
-            <wp:extent cx="916129" cy="958850"/>
-            <wp:effectExtent l="0" t="0" r="0" b="0"/>
-            <wp:wrapSquare wrapText="bothSides"/>
-            <wp:docPr id="162071079" name="Immagine 1" descr="Immagine che contiene schizzo, linea, triangolo, origami&#10;&#10;Descrizione generata automaticamente"/>
-            <wp:cNvGraphicFramePr>
-              <a:graphicFrameLocks xmlns:a="http://schemas.openxmlformats.org/drawingml/2006/main" noChangeAspect="1"/>
-            </wp:cNvGraphicFramePr>
-            <a:graphic xmlns:a="http://schemas.openxmlformats.org/drawingml/2006/main">
-              <a:graphicData uri="http://schemas.openxmlformats.org/drawingml/2006/picture">
-                <pic:pic xmlns:pic="http://schemas.openxmlformats.org/drawingml/2006/picture">
-                  <pic:nvPicPr>
-                    <pic:cNvPr id="162071079" name="Immagine 1" descr="Immagine che contiene schizzo, linea, triangolo, origami&#10;&#10;Descrizione generata automaticamente"/>
-                    <pic:cNvPicPr/>
-                  </pic:nvPicPr>
-                  <pic:blipFill>
-                    <a:blip r:embed="rId36"/>
-                    <a:stretch>
-                      <a:fillRect/>
-                    </a:stretch>
-                  </pic:blipFill>
-                  <pic:spPr>
-                    <a:xfrm>
-                      <a:off x="0" y="0"/>
-                      <a:ext cx="916129" cy="958850"/>
-                    </a:xfrm>
-                    <a:prstGeom prst="rect">
-                      <a:avLst/>
-                    </a:prstGeom>
-                  </pic:spPr>
-                </pic:pic>
-              </a:graphicData>
-            </a:graphic>
-            <wp14:sizeRelH relativeFrom="margin">
-              <wp14:pctWidth>0</wp14:pctWidth>
-            </wp14:sizeRelH>
-            <wp14:sizeRelV relativeFrom="margin">
-              <wp14:pctHeight>0</wp14:pctHeight>
-            </wp14:sizeRelV>
-          </wp:anchor>
-        </w:drawing>
-      </w:r>
-      <w:r>
-        <w:rPr>
-          <w:i/>
-          <w:iCs/>
-          <w:lang w:val="en-US"/>
-        </w:rPr>
-        <w:t xml:space="preserve">Consider the following approximation for </w:t>
-      </w:r>
-      <m:oMath>
-        <m:r>
-          <w:rPr>
-            <w:rFonts w:ascii="Cambria Math" w:hAnsi="Cambria Math"/>
-          </w:rPr>
-          <m:t>VertexCover</m:t>
-        </m:r>
-      </m:oMath>
-      <w:r>
-        <w:rPr>
-          <w:i/>
-          <w:iCs/>
-          <w:lang w:val="en-US"/>
-        </w:rPr>
-        <w:t>:</w:t>
-      </w:r>
-    </w:p>
-    <w:p>
-      <w:pPr>
-        <w:pStyle w:val="Paragrafoelenco"/>
-        <w:numPr>
-          <w:ilvl w:val="0"/>
-          <w:numId w:val="15"/>
-        </w:numPr>
-        <w:spacing w:line="276" w:lineRule="auto"/>
-        <w:rPr>
-          <w:i/>
-          <w:iCs/>
-          <w:lang w:val="en-US"/>
-        </w:rPr>
-      </w:pPr>
-      <w:r>
-        <w:rPr>
-          <w:i/>
-          <w:iCs/>
-          <w:lang w:val="en-US"/>
-        </w:rPr>
-        <w:t>run DFS from an arbitrary vertex</w:t>
-      </w:r>
-    </w:p>
-    <w:p>
-      <w:pPr>
-        <w:pStyle w:val="Paragrafoelenco"/>
-        <w:numPr>
-          <w:ilvl w:val="0"/>
-          <w:numId w:val="15"/>
-        </w:numPr>
-        <w:spacing w:line="276" w:lineRule="auto"/>
-        <w:rPr>
-          <w:i/>
-          <w:iCs/>
-          <w:lang w:val="en-US"/>
-        </w:rPr>
-      </w:pPr>
-      <w:r>
-        <w:rPr>
-          <w:i/>
-          <w:iCs/>
-          <w:lang w:val="en-US"/>
-        </w:rPr>
-        <w:t>return all the non-leaf vertices of the DFS tree</w:t>
-      </w:r>
-    </w:p>
-    <w:p>
-      <w:pPr>
-        <w:spacing w:line="276" w:lineRule="auto"/>
-        <w:rPr>
-          <w:i/>
-          <w:iCs/>
-          <w:lang w:val="en-US"/>
-        </w:rPr>
-      </w:pPr>
-      <w:r>
-        <w:rPr>
-          <w:i/>
-          <w:iCs/>
-          <w:lang w:val="en-US"/>
-        </w:rPr>
-        <w:t xml:space="preserve">Show that this is a 2-approximation algorithm for </w:t>
-      </w:r>
-      <m:oMath>
-        <m:r>
-          <w:rPr>
-            <w:rFonts w:ascii="Cambria Math" w:hAnsi="Cambria Math"/>
-          </w:rPr>
-          <m:t>VertexCover</m:t>
-        </m:r>
-      </m:oMath>
-      <w:r>
-        <w:rPr>
-          <w:i/>
-          <w:iCs/>
-          <w:lang w:val="en-US"/>
-        </w:rPr>
-        <w:t xml:space="preserve">. </w:t>
-      </w:r>
-    </w:p>
-    <w:p>
-      <w:pPr>
-        <w:spacing w:line="276" w:lineRule="auto"/>
-        <w:rPr>
-          <w:u w:val="single"/>
-          <w:lang w:val="en-US"/>
-        </w:rPr>
-      </w:pPr>
-      <w:r>
-        <w:rPr>
-          <w:u w:val="single"/>
-          <w:lang w:val="en-US"/>
-        </w:rPr>
-        <w:t>Solution</w:t>
-      </w:r>
-    </w:p>
-    <w:p>
-      <w:pPr>
-        <w:spacing w:line="276" w:lineRule="auto"/>
-        <w:rPr>
-          <w:lang w:val="en-US"/>
-        </w:rPr>
-      </w:pPr>
-      <w:r>
-        <w:rPr>
-          <w:lang w:val="en-US"/>
-        </w:rPr>
-        <w:t>We will show two t</w:t>
-      </w:r>
-      <w:r>
-        <w:rPr>
-          <w:lang w:val="en-US"/>
-        </w:rPr>
-        <w:t>hings:</w:t>
-      </w:r>
-    </w:p>
-    <w:p>
-      <w:pPr>
-        <w:pStyle w:val="Paragrafoelenco"/>
-        <w:numPr>
-          <w:ilvl w:val="0"/>
-          <w:numId w:val="15"/>
-        </w:numPr>
-        <w:spacing w:line="276" w:lineRule="auto"/>
-        <w:rPr>
-          <w:lang w:val="en-US"/>
-        </w:rPr>
-      </w:pPr>
-      <w:r>
-        <w:rPr>
-          <w:lang w:val="en-US"/>
-        </w:rPr>
-        <w:t xml:space="preserve">show that </w:t>
-      </w:r>
-      <m:oMath>
-        <m:r>
-          <w:rPr>
-            <w:rFonts w:ascii="Cambria Math" w:hAnsi="Cambria Math"/>
-          </w:rPr>
-          <m:t>ρ</m:t>
-        </m:r>
-      </m:oMath>
-      <w:r>
-        <w:rPr>
-          <w:lang w:val="en-US"/>
-        </w:rPr>
-        <w:t xml:space="preserve"> is at most </w:t>
-      </w:r>
-      <m:oMath>
-        <m:r>
-          <w:rPr>
-            <w:rFonts w:ascii="Cambria Math" w:hAnsi="Cambria Math"/>
-            <w:lang w:val="en-US"/>
-          </w:rPr>
-          <m:t>2</m:t>
-        </m:r>
-      </m:oMath>
-    </w:p>
-    <w:p>
-      <w:pPr>
-        <w:pStyle w:val="Paragrafoelenco"/>
-        <w:numPr>
-          <w:ilvl w:val="0"/>
-          <w:numId w:val="15"/>
-        </w:numPr>
-        <w:spacing w:line="276" w:lineRule="auto"/>
-        <w:rPr>
-          <w:lang w:val="en-US"/>
-        </w:rPr>
-      </w:pPr>
-      <w:r>
-        <w:rPr>
-          <w:lang w:val="en-US"/>
-        </w:rPr>
-        <w:t>show that there are instances for which the algorithm does not improve (so, bad input instances, like other ones showed here) – upper bound of said algorithm</w:t>
-      </w:r>
-    </w:p>
-    <w:p>
-      <w:pPr>
-        <w:spacing w:line="276" w:lineRule="auto"/>
-        <w:rPr>
-          <w:lang w:val="en-US"/>
-        </w:rPr>
-      </w:pPr>
-      <w:r>
-        <w:rPr>
-          <w:noProof/>
-        </w:rPr>
-        <w:drawing>
-          <wp:anchor distT="0" distB="0" distL="114300" distR="114300" simplePos="0" relativeHeight="251686912" behindDoc="0" locked="0" layoutInCell="1" allowOverlap="1" wp14:anchorId="0DAE3144" wp14:editId="6EA4BB24">
-            <wp:simplePos x="0" y="0"/>
-            <wp:positionH relativeFrom="column">
-              <wp:posOffset>1740188</wp:posOffset>
-            </wp:positionH>
-            <wp:positionV relativeFrom="paragraph">
-              <wp:posOffset>224270</wp:posOffset>
-            </wp:positionV>
-            <wp:extent cx="2387849" cy="1267691"/>
-            <wp:effectExtent l="0" t="0" r="0" b="8890"/>
-            <wp:wrapSquare wrapText="bothSides"/>
-            <wp:docPr id="1286027166" name="Immagine 1" descr="Immagine che contiene linea, diagramma, schizzo, Arte bambini&#10;&#10;Descrizione generata automaticamente"/>
-            <wp:cNvGraphicFramePr>
-              <a:graphicFrameLocks xmlns:a="http://schemas.openxmlformats.org/drawingml/2006/main" noChangeAspect="1"/>
-            </wp:cNvGraphicFramePr>
-            <a:graphic xmlns:a="http://schemas.openxmlformats.org/drawingml/2006/main">
-              <a:graphicData uri="http://schemas.openxmlformats.org/drawingml/2006/picture">
-                <pic:pic xmlns:pic="http://schemas.openxmlformats.org/drawingml/2006/picture">
-                  <pic:nvPicPr>
-                    <pic:cNvPr id="1286027166" name="Immagine 1" descr="Immagine che contiene linea, diagramma, schizzo, Arte bambini&#10;&#10;Descrizione generata automaticamente"/>
-                    <pic:cNvPicPr/>
-                  </pic:nvPicPr>
-                  <pic:blipFill>
-                    <a:blip r:embed="rId37"/>
-                    <a:stretch>
-                      <a:fillRect/>
-                    </a:stretch>
-                  </pic:blipFill>
-                  <pic:spPr>
-                    <a:xfrm>
-                      <a:off x="0" y="0"/>
-                      <a:ext cx="2387849" cy="1267691"/>
-                    </a:xfrm>
-                    <a:prstGeom prst="rect">
-                      <a:avLst/>
-                    </a:prstGeom>
-                  </pic:spPr>
-                </pic:pic>
-              </a:graphicData>
-            </a:graphic>
-            <wp14:sizeRelH relativeFrom="margin">
-              <wp14:pctWidth>0</wp14:pctWidth>
-            </wp14:sizeRelH>
-            <wp14:sizeRelV relativeFrom="margin">
-              <wp14:pctHeight>0</wp14:pctHeight>
-            </wp14:sizeRelV>
-          </wp:anchor>
-        </w:drawing>
-      </w:r>
-      <w:r>
-        <w:rPr>
-          <w:lang w:val="en-US"/>
-        </w:rPr>
-        <w:t>Here, a large enough matching in the DFS tree will be shown:</w:t>
-      </w:r>
-    </w:p>
-    <w:p>
-      <w:pPr>
-        <w:spacing w:line="276" w:lineRule="auto"/>
-        <w:rPr>
-          <w:lang w:val="en-US"/>
-        </w:rPr>
-      </w:pPr>
-    </w:p>
-    <w:p>
-      <w:pPr>
-        <w:spacing w:line="276" w:lineRule="auto"/>
-        <w:rPr>
-          <w:lang w:val="en-US"/>
-        </w:rPr>
-      </w:pPr>
-    </w:p>
-    <w:p>
-      <w:pPr>
-        <w:spacing w:line="276" w:lineRule="auto"/>
-        <w:rPr>
-          <w:lang w:val="en-US"/>
-        </w:rPr>
-      </w:pPr>
-    </w:p>
-    <w:p>
-      <w:pPr>
-        <w:spacing w:line="276" w:lineRule="auto"/>
-        <w:rPr>
-          <w:lang w:val="en-US"/>
-        </w:rPr>
-      </w:pPr>
-    </w:p>
-    <w:p>
-      <w:pPr>
-        <w:spacing w:after="0" w:line="276" w:lineRule="auto"/>
-        <w:rPr>
-          <w:lang w:val="en-US"/>
-        </w:rPr>
-      </w:pPr>
-    </w:p>
-    <w:p>
-      <w:pPr>
-        <w:spacing w:line="276" w:lineRule="auto"/>
-      </w:pPr>
-      <w:r>
-        <w:t>So:</w:t>
-      </w:r>
-    </w:p>
-    <w:p>
-      <w:pPr>
-        <w:pStyle w:val="Paragrafoelenco"/>
-        <w:numPr>
-          <w:ilvl w:val="0"/>
-          <w:numId w:val="15"/>
-        </w:numPr>
-        <w:spacing w:line="276" w:lineRule="auto"/>
-        <w:rPr>
-          <w:lang w:val="en-US"/>
-        </w:rPr>
-      </w:pPr>
-      <w:r>
-        <w:rPr>
-          <w:lang w:val="en-US"/>
-        </w:rPr>
-        <w:t xml:space="preserve">given the graph </w:t>
-      </w:r>
-      <m:oMath>
-        <m:r>
-          <w:rPr>
-            <w:rFonts w:ascii="Cambria Math" w:hAnsi="Cambria Math"/>
-          </w:rPr>
-          <m:t>G</m:t>
-        </m:r>
-        <m:r>
-          <w:rPr>
-            <w:rFonts w:ascii="Cambria Math" w:hAnsi="Cambria Math"/>
-            <w:lang w:val="en-US"/>
-          </w:rPr>
-          <m:t>=(</m:t>
-        </m:r>
-        <m:r>
-          <w:rPr>
-            <w:rFonts w:ascii="Cambria Math" w:hAnsi="Cambria Math"/>
-          </w:rPr>
-          <m:t>V</m:t>
-        </m:r>
-        <m:r>
-          <w:rPr>
-            <w:rFonts w:ascii="Cambria Math" w:hAnsi="Cambria Math"/>
-            <w:lang w:val="en-US"/>
-          </w:rPr>
-          <m:t>,</m:t>
-        </m:r>
-        <m:r>
-          <w:rPr>
-            <w:rFonts w:ascii="Cambria Math" w:hAnsi="Cambria Math"/>
-          </w:rPr>
-          <m:t>E</m:t>
-        </m:r>
-        <m:r>
-          <w:rPr>
-            <w:rFonts w:ascii="Cambria Math" w:hAnsi="Cambria Math"/>
-            <w:lang w:val="en-US"/>
-          </w:rPr>
-          <m:t>)</m:t>
-        </m:r>
-      </m:oMath>
-      <w:r>
-        <w:rPr>
-          <w:lang w:val="en-US"/>
-        </w:rPr>
-        <w:t xml:space="preserve">, let </w:t>
-      </w:r>
-      <m:oMath>
-        <m:r>
-          <w:rPr>
-            <w:rFonts w:ascii="Cambria Math" w:hAnsi="Cambria Math"/>
-          </w:rPr>
-          <m:t>r</m:t>
-        </m:r>
-      </m:oMath>
-      <w:r>
-        <w:rPr>
-          <w:lang w:val="en-US"/>
-        </w:rPr>
-        <w:t xml:space="preserve"> be the root and choose one child </w:t>
-      </w:r>
-      <m:oMath>
-        <m:r>
-          <w:rPr>
-            <w:rFonts w:ascii="Cambria Math" w:hAnsi="Cambria Math"/>
-          </w:rPr>
-          <m:t>v</m:t>
-        </m:r>
-      </m:oMath>
-      <w:r>
-        <w:rPr>
-          <w:lang w:val="en-US"/>
-        </w:rPr>
-        <w:t xml:space="preserve"> and add </w:t>
-      </w:r>
-      <m:oMath>
-        <m:r>
-          <w:rPr>
-            <w:rFonts w:ascii="Cambria Math" w:hAnsi="Cambria Math"/>
-            <w:lang w:val="en-US"/>
-          </w:rPr>
-          <m:t>(</m:t>
-        </m:r>
-        <m:r>
-          <w:rPr>
-            <w:rFonts w:ascii="Cambria Math" w:hAnsi="Cambria Math"/>
-          </w:rPr>
-          <m:t>r</m:t>
-        </m:r>
-        <m:r>
-          <w:rPr>
-            <w:rFonts w:ascii="Cambria Math" w:hAnsi="Cambria Math"/>
-            <w:lang w:val="en-US"/>
-          </w:rPr>
-          <m:t>,</m:t>
-        </m:r>
-        <m:r>
-          <w:rPr>
-            <w:rFonts w:ascii="Cambria Math" w:hAnsi="Cambria Math"/>
-          </w:rPr>
-          <m:t>v</m:t>
-        </m:r>
-        <m:r>
-          <w:rPr>
-            <w:rFonts w:ascii="Cambria Math" w:hAnsi="Cambria Math"/>
-            <w:lang w:val="en-US"/>
-          </w:rPr>
-          <m:t>)</m:t>
-        </m:r>
-      </m:oMath>
-      <w:r>
-        <w:rPr>
-          <w:lang w:val="en-US"/>
-        </w:rPr>
-        <w:t xml:space="preserve"> to the matching </w:t>
-      </w:r>
-      <m:oMath>
-        <m:r>
-          <w:rPr>
-            <w:rFonts w:ascii="Cambria Math" w:hAnsi="Cambria Math"/>
-          </w:rPr>
-          <m:t>M</m:t>
-        </m:r>
-      </m:oMath>
-    </w:p>
-    <w:p>
-      <w:pPr>
-        <w:pStyle w:val="Paragrafoelenco"/>
-        <w:numPr>
-          <w:ilvl w:val="0"/>
-          <w:numId w:val="15"/>
-        </w:numPr>
-        <w:spacing w:line="276" w:lineRule="auto"/>
-        <w:rPr>
-          <w:lang w:val="en-US"/>
-        </w:rPr>
-      </w:pPr>
-      <m:oMath>
-        <m:r>
-          <w:rPr>
-            <w:rFonts w:ascii="Cambria Math" w:hAnsi="Cambria Math"/>
-            <w:lang w:val="en-US"/>
-          </w:rPr>
-          <m:t>∀</m:t>
-        </m:r>
-      </m:oMath>
-      <w:r>
-        <w:rPr>
-          <w:lang w:val="en-US"/>
-        </w:rPr>
-        <w:t xml:space="preserve"> levels </w:t>
-      </w:r>
-      <m:oMath>
-        <m:r>
-          <w:rPr>
-            <w:rFonts w:ascii="Cambria Math" w:hAnsi="Cambria Math"/>
-          </w:rPr>
-          <m:t>i</m:t>
-        </m:r>
-        <m:r>
-          <w:rPr>
-            <w:rFonts w:ascii="Cambria Math" w:hAnsi="Cambria Math"/>
-            <w:lang w:val="en-US"/>
-          </w:rPr>
-          <m:t>≥1</m:t>
-        </m:r>
-      </m:oMath>
-      <w:r>
-        <w:rPr>
-          <w:lang w:val="en-US"/>
-        </w:rPr>
-        <w:t xml:space="preserve"> consider all vertices not touched by any edge of </w:t>
-      </w:r>
-      <m:oMath>
-        <m:r>
-          <w:rPr>
-            <w:rFonts w:ascii="Cambria Math" w:hAnsi="Cambria Math"/>
-          </w:rPr>
-          <m:t>M</m:t>
-        </m:r>
-      </m:oMath>
-      <w:r>
-        <w:rPr>
-          <w:lang w:val="en-US"/>
-        </w:rPr>
-        <w:t xml:space="preserve">; choose a child </w:t>
-      </w:r>
-      <m:oMath>
-        <m:r>
-          <w:rPr>
-            <w:rFonts w:ascii="Cambria Math" w:hAnsi="Cambria Math"/>
-          </w:rPr>
-          <m:t>v</m:t>
-        </m:r>
-      </m:oMath>
-      <w:r>
-        <w:rPr>
-          <w:lang w:val="en-US"/>
-        </w:rPr>
-        <w:t xml:space="preserve"> and add </w:t>
-      </w:r>
-      <m:oMath>
-        <m:r>
-          <w:rPr>
-            <w:rFonts w:ascii="Cambria Math" w:hAnsi="Cambria Math"/>
-            <w:lang w:val="en-US"/>
-          </w:rPr>
-          <m:t>(</m:t>
-        </m:r>
-        <m:r>
-          <w:rPr>
-            <w:rFonts w:ascii="Cambria Math" w:hAnsi="Cambria Math"/>
-          </w:rPr>
-          <m:t>v</m:t>
-        </m:r>
-        <m:r>
-          <w:rPr>
-            <w:rFonts w:ascii="Cambria Math" w:hAnsi="Cambria Math"/>
-            <w:lang w:val="en-US"/>
-          </w:rPr>
-          <m:t>,</m:t>
-        </m:r>
-        <m:r>
-          <w:rPr>
-            <w:rFonts w:ascii="Cambria Math" w:hAnsi="Cambria Math"/>
-          </w:rPr>
-          <m:t>u</m:t>
-        </m:r>
-        <m:r>
-          <w:rPr>
-            <w:rFonts w:ascii="Cambria Math" w:hAnsi="Cambria Math"/>
-            <w:lang w:val="en-US"/>
-          </w:rPr>
-          <m:t>)</m:t>
-        </m:r>
-      </m:oMath>
-      <w:r>
-        <w:rPr>
-          <w:lang w:val="en-US"/>
-        </w:rPr>
-        <w:t xml:space="preserve"> to </w:t>
-      </w:r>
-      <m:oMath>
-        <m:r>
-          <w:rPr>
-            <w:rFonts w:ascii="Cambria Math" w:hAnsi="Cambria Math"/>
-          </w:rPr>
-          <m:t>M</m:t>
-        </m:r>
-      </m:oMath>
-    </w:p>
-    <w:p>
-      <w:pPr>
-        <w:pStyle w:val="Paragrafoelenco"/>
-        <w:numPr>
-          <w:ilvl w:val="0"/>
-          <w:numId w:val="15"/>
-        </w:numPr>
-        <w:spacing w:line="276" w:lineRule="auto"/>
-        <w:rPr>
-          <w:lang w:val="en-US"/>
-        </w:rPr>
-      </w:pPr>
-      <w:r>
-        <w:rPr>
-          <w:lang w:val="en-US"/>
-        </w:rPr>
-        <w:t xml:space="preserve">By construction, we select on non-leaf nodes of </w:t>
-      </w:r>
-      <m:oMath>
-        <m:r>
-          <w:rPr>
-            <w:rFonts w:ascii="Cambria Math" w:hAnsi="Cambria Math"/>
-          </w:rPr>
-          <m:t>T</m:t>
-        </m:r>
-      </m:oMath>
-      <w:r>
-        <w:rPr>
-          <w:lang w:val="en-US"/>
-        </w:rPr>
-        <w:t xml:space="preserve"> and possibly some leaf nodes</w:t>
-      </w:r>
-    </w:p>
-    <w:p>
-      <w:pPr>
-        <w:pStyle w:val="Paragrafoelenco"/>
-        <w:numPr>
-          <w:ilvl w:val="0"/>
-          <w:numId w:val="15"/>
-        </w:numPr>
-        <w:spacing w:line="276" w:lineRule="auto"/>
-        <w:rPr>
-          <w:lang w:val="en-US"/>
-        </w:rPr>
-      </w:pPr>
-      <w:r>
-        <w:rPr>
-          <w:lang w:val="en-US"/>
-        </w:rPr>
-        <w:t xml:space="preserve">So, we have </w:t>
-      </w:r>
-      <m:oMath>
-        <m:d>
-          <m:dPr>
-            <m:begChr m:val="|"/>
-            <m:endChr m:val="|"/>
-            <m:ctrlPr>
-              <w:rPr>
-                <w:rFonts w:ascii="Cambria Math" w:hAnsi="Cambria Math"/>
-                <w:i/>
-              </w:rPr>
-            </m:ctrlPr>
-          </m:dPr>
-          <m:e>
-            <m:sSup>
-              <m:sSupPr>
-                <m:ctrlPr>
-                  <w:rPr>
-                    <w:rFonts w:ascii="Cambria Math" w:hAnsi="Cambria Math"/>
-                    <w:i/>
-                  </w:rPr>
-                </m:ctrlPr>
-              </m:sSupPr>
-              <m:e>
-                <m:r>
-                  <w:rPr>
-                    <w:rFonts w:ascii="Cambria Math" w:hAnsi="Cambria Math"/>
-                  </w:rPr>
-                  <m:t>V</m:t>
-                </m:r>
-              </m:e>
-              <m:sup>
-                <m:r>
-                  <w:rPr>
-                    <w:rFonts w:ascii="Cambria Math" w:hAnsi="Cambria Math"/>
-                    <w:lang w:val="en-US"/>
-                  </w:rPr>
-                  <m:t>'</m:t>
-                </m:r>
-              </m:sup>
-            </m:sSup>
-          </m:e>
-        </m:d>
-        <m:r>
-          <w:rPr>
-            <w:rFonts w:ascii="Cambria Math" w:hAnsi="Cambria Math"/>
-            <w:lang w:val="en-US"/>
-          </w:rPr>
-          <m:t>≤2*|</m:t>
-        </m:r>
-        <m:r>
-          <w:rPr>
-            <w:rFonts w:ascii="Cambria Math" w:hAnsi="Cambria Math"/>
-          </w:rPr>
-          <m:t>M</m:t>
-        </m:r>
-        <m:r>
-          <w:rPr>
-            <w:rFonts w:ascii="Cambria Math" w:hAnsi="Cambria Math"/>
-            <w:lang w:val="en-US"/>
-          </w:rPr>
-          <m:t>|</m:t>
-        </m:r>
-      </m:oMath>
-    </w:p>
-    <w:p>
-      <w:pPr>
-        <w:spacing w:line="276" w:lineRule="auto"/>
-        <w:rPr>
-          <w:lang w:val="en-US"/>
-        </w:rPr>
-      </w:pPr>
-      <w:r>
-        <w:rPr>
-          <w:lang w:val="en-US"/>
-        </w:rPr>
-        <w:t xml:space="preserve">Each non-leaf vertex selected corresponds to an edge covered by the maximum matching. </w:t>
-      </w:r>
-    </w:p>
-    <w:p>
-      <w:pPr>
-        <w:pStyle w:val="Paragrafoelenco"/>
-        <w:numPr>
-          <w:ilvl w:val="0"/>
-          <w:numId w:val="29"/>
-        </w:numPr>
-        <w:spacing w:line="276" w:lineRule="auto"/>
-        <w:rPr>
-          <w:lang w:val="en-US"/>
-        </w:rPr>
-      </w:pPr>
-      <w:r>
-        <w:rPr>
-          <w:lang w:val="en-US"/>
-        </w:rPr>
-        <w:t>Since each edge in the matching is incident to two vertices, selecting one non-leaf vertex covers at least one edge</w:t>
-      </w:r>
-    </w:p>
-    <w:p>
-      <w:pPr>
-        <w:pStyle w:val="Paragrafoelenco"/>
-        <w:numPr>
-          <w:ilvl w:val="0"/>
-          <w:numId w:val="29"/>
-        </w:numPr>
-        <w:spacing w:line="276" w:lineRule="auto"/>
-        <w:rPr>
-          <w:lang w:val="en-US"/>
-        </w:rPr>
-      </w:pPr>
-      <w:r>
-        <w:rPr>
-          <w:lang w:val="en-US"/>
-        </w:rPr>
-        <w:t>Therefore, the number of non-leaf vertices selected is at most twice the size of the maximum matching</w:t>
-      </w:r>
-    </w:p>
-    <w:p>
-      <w:pPr>
-        <w:spacing w:line="276" w:lineRule="auto"/>
-        <w:rPr>
-          <w:lang w:val="en-US"/>
-        </w:rPr>
-      </w:pPr>
-      <m:oMath>
-        <m:r>
-          <w:rPr>
-            <w:rFonts w:ascii="Cambria Math" w:hAnsi="Cambria Math"/>
-            <w:lang w:val="en-US"/>
-          </w:rPr>
-          <m:t>∀</m:t>
-        </m:r>
-      </m:oMath>
-      <w:r>
-        <w:rPr>
-          <w:lang w:val="en-US"/>
-        </w:rPr>
-        <w:t xml:space="preserve"> matching </w:t>
-      </w:r>
-      <m:oMath>
-        <m:sSup>
-          <m:sSupPr>
-            <m:ctrlPr>
-              <w:rPr>
-                <w:rFonts w:ascii="Cambria Math" w:hAnsi="Cambria Math"/>
-                <w:i/>
-              </w:rPr>
-            </m:ctrlPr>
-          </m:sSupPr>
-          <m:e>
-            <m:r>
-              <w:rPr>
-                <w:rFonts w:ascii="Cambria Math" w:hAnsi="Cambria Math"/>
-              </w:rPr>
-              <m:t>M</m:t>
-            </m:r>
-          </m:e>
-          <m:sup>
-            <m:r>
-              <w:rPr>
-                <w:rFonts w:ascii="Cambria Math" w:hAnsi="Cambria Math"/>
-                <w:lang w:val="en-US"/>
-              </w:rPr>
-              <m:t>'</m:t>
-            </m:r>
-          </m:sup>
-        </m:sSup>
-      </m:oMath>
-      <w:r>
-        <w:rPr>
-          <w:lang w:val="en-US"/>
-        </w:rPr>
-        <w:t xml:space="preserve"> of </w:t>
-      </w:r>
-      <m:oMath>
-        <m:r>
-          <w:rPr>
-            <w:rFonts w:ascii="Cambria Math" w:hAnsi="Cambria Math"/>
-          </w:rPr>
-          <m:t>G</m:t>
-        </m:r>
-      </m:oMath>
-      <w:r>
-        <w:rPr>
-          <w:lang w:val="en-US"/>
-        </w:rPr>
-        <w:t xml:space="preserve">, </w:t>
-      </w:r>
-      <m:oMath>
-        <m:d>
-          <m:dPr>
-            <m:begChr m:val="|"/>
-            <m:endChr m:val="|"/>
-            <m:ctrlPr>
-              <w:rPr>
-                <w:rFonts w:ascii="Cambria Math" w:hAnsi="Cambria Math"/>
-                <w:i/>
-              </w:rPr>
-            </m:ctrlPr>
-          </m:dPr>
-          <m:e>
-            <m:sSup>
-              <m:sSupPr>
-                <m:ctrlPr>
-                  <w:rPr>
-                    <w:rFonts w:ascii="Cambria Math" w:hAnsi="Cambria Math"/>
-                    <w:i/>
-                  </w:rPr>
-                </m:ctrlPr>
-              </m:sSupPr>
-              <m:e>
-                <m:r>
-                  <w:rPr>
-                    <w:rFonts w:ascii="Cambria Math" w:hAnsi="Cambria Math"/>
-                  </w:rPr>
-                  <m:t>V</m:t>
-                </m:r>
-              </m:e>
-              <m:sup>
-                <m:r>
-                  <w:rPr>
-                    <w:rFonts w:ascii="Cambria Math" w:hAnsi="Cambria Math"/>
-                    <w:lang w:val="en-US"/>
-                  </w:rPr>
-                  <m:t>*</m:t>
-                </m:r>
-              </m:sup>
-            </m:sSup>
-          </m:e>
-        </m:d>
-        <m:r>
-          <w:rPr>
-            <w:rFonts w:ascii="Cambria Math" w:hAnsi="Cambria Math"/>
-            <w:lang w:val="en-US"/>
-          </w:rPr>
-          <m:t>≥|</m:t>
-        </m:r>
-        <m:sSup>
-          <m:sSupPr>
-            <m:ctrlPr>
-              <w:rPr>
-                <w:rFonts w:ascii="Cambria Math" w:hAnsi="Cambria Math"/>
-                <w:i/>
-              </w:rPr>
-            </m:ctrlPr>
-          </m:sSupPr>
-          <m:e>
-            <m:r>
-              <w:rPr>
-                <w:rFonts w:ascii="Cambria Math" w:hAnsi="Cambria Math"/>
-              </w:rPr>
-              <m:t>M</m:t>
-            </m:r>
-          </m:e>
-          <m:sup>
-            <m:r>
-              <w:rPr>
-                <w:rFonts w:ascii="Cambria Math" w:hAnsi="Cambria Math"/>
-                <w:lang w:val="en-US"/>
-              </w:rPr>
-              <m:t>'</m:t>
-            </m:r>
-          </m:sup>
-        </m:sSup>
-        <m:r>
-          <w:rPr>
-            <w:rFonts w:ascii="Cambria Math" w:hAnsi="Cambria Math"/>
-            <w:lang w:val="en-US"/>
-          </w:rPr>
-          <m:t>|</m:t>
-        </m:r>
-      </m:oMath>
-      <w:r>
-        <w:rPr>
-          <w:lang w:val="en-US"/>
-        </w:rPr>
-        <w:t xml:space="preserve"> </w:t>
-      </w:r>
-    </w:p>
-    <w:p>
-      <w:pPr>
-        <w:pStyle w:val="Paragrafoelenco"/>
-        <w:numPr>
-          <w:ilvl w:val="0"/>
-          <w:numId w:val="29"/>
-        </w:numPr>
-        <w:spacing w:line="276" w:lineRule="auto"/>
-        <w:rPr>
-          <w:lang w:val="en-US"/>
-        </w:rPr>
-      </w:pPr>
-      <w:r>
-        <w:rPr>
-          <w:noProof/>
-        </w:rPr>
-        <w:drawing>
-          <wp:anchor distT="0" distB="0" distL="114300" distR="114300" simplePos="0" relativeHeight="251687936" behindDoc="0" locked="0" layoutInCell="1" allowOverlap="1" wp14:anchorId="40AC522F" wp14:editId="2DD9A387">
-            <wp:simplePos x="0" y="0"/>
-            <wp:positionH relativeFrom="column">
-              <wp:posOffset>4786630</wp:posOffset>
-            </wp:positionH>
-            <wp:positionV relativeFrom="paragraph">
-              <wp:posOffset>572077</wp:posOffset>
-            </wp:positionV>
-            <wp:extent cx="1226820" cy="718185"/>
-            <wp:effectExtent l="0" t="0" r="0" b="5715"/>
-            <wp:wrapSquare wrapText="bothSides"/>
-            <wp:docPr id="1648064467" name="Immagine 1" descr="Immagine che contiene schizzo, disegno, Line art, bianco&#10;&#10;Descrizione generata automaticamente"/>
-            <wp:cNvGraphicFramePr>
-              <a:graphicFrameLocks xmlns:a="http://schemas.openxmlformats.org/drawingml/2006/main" noChangeAspect="1"/>
-            </wp:cNvGraphicFramePr>
-            <a:graphic xmlns:a="http://schemas.openxmlformats.org/drawingml/2006/main">
-              <a:graphicData uri="http://schemas.openxmlformats.org/drawingml/2006/picture">
-                <pic:pic xmlns:pic="http://schemas.openxmlformats.org/drawingml/2006/picture">
-                  <pic:nvPicPr>
-                    <pic:cNvPr id="1648064467" name="Immagine 1" descr="Immagine che contiene schizzo, disegno, Line art, bianco&#10;&#10;Descrizione generata automaticamente"/>
-                    <pic:cNvPicPr/>
-                  </pic:nvPicPr>
-                  <pic:blipFill>
-                    <a:blip r:embed="rId38"/>
-                    <a:stretch>
-                      <a:fillRect/>
-                    </a:stretch>
-                  </pic:blipFill>
-                  <pic:spPr>
-                    <a:xfrm>
-                      <a:off x="0" y="0"/>
-                      <a:ext cx="1226820" cy="718185"/>
-                    </a:xfrm>
-                    <a:prstGeom prst="rect">
-                      <a:avLst/>
-                    </a:prstGeom>
-                  </pic:spPr>
-                </pic:pic>
-              </a:graphicData>
-            </a:graphic>
-            <wp14:sizeRelH relativeFrom="margin">
-              <wp14:pctWidth>0</wp14:pctWidth>
-            </wp14:sizeRelH>
-            <wp14:sizeRelV relativeFrom="margin">
-              <wp14:pctHeight>0</wp14:pctHeight>
-            </wp14:sizeRelV>
-          </wp:anchor>
-        </w:drawing>
-      </w:r>
-      <w:r>
-        <w:rPr>
-          <w:lang w:val="en-US"/>
-        </w:rPr>
-        <w:t>since we are comparing the number of nodes to the number of edges</w:t>
-      </w:r>
-    </w:p>
-    <w:p>
-      <w:pPr>
-        <w:spacing w:line="276" w:lineRule="auto"/>
-      </w:pPr>
-      <m:oMathPara>
-        <m:oMath>
-          <m:d>
-            <m:dPr>
-              <m:begChr m:val="|"/>
-              <m:endChr m:val="|"/>
-              <m:ctrlPr>
-                <w:rPr>
-                  <w:rFonts w:ascii="Cambria Math" w:hAnsi="Cambria Math"/>
-                  <w:i/>
-                </w:rPr>
-              </m:ctrlPr>
-            </m:dPr>
-            <m:e>
-              <m:sSup>
-                <m:sSupPr>
-                  <m:ctrlPr>
-                    <w:rPr>
-                      <w:rFonts w:ascii="Cambria Math" w:hAnsi="Cambria Math"/>
-                      <w:i/>
-                    </w:rPr>
-                  </m:ctrlPr>
-                </m:sSupPr>
-                <m:e>
-                  <m:r>
-                    <w:rPr>
-                      <w:rFonts w:ascii="Cambria Math" w:hAnsi="Cambria Math"/>
-                    </w:rPr>
-                    <m:t>V</m:t>
-                  </m:r>
-                </m:e>
-                <m:sup>
-                  <m:r>
-                    <w:rPr>
-                      <w:rFonts w:ascii="Cambria Math" w:hAnsi="Cambria Math"/>
-                    </w:rPr>
-                    <m:t>'</m:t>
-                  </m:r>
-                </m:sup>
-              </m:sSup>
-            </m:e>
-          </m:d>
-          <m:r>
-            <w:rPr>
-              <w:rFonts w:ascii="Cambria Math" w:hAnsi="Cambria Math"/>
-            </w:rPr>
-            <m:t>≤2</m:t>
-          </m:r>
-          <m:d>
-            <m:dPr>
-              <m:begChr m:val="|"/>
-              <m:endChr m:val="|"/>
-              <m:ctrlPr>
-                <w:rPr>
-                  <w:rFonts w:ascii="Cambria Math" w:hAnsi="Cambria Math"/>
-                  <w:i/>
-                </w:rPr>
-              </m:ctrlPr>
-            </m:dPr>
-            <m:e>
-              <m:r>
-                <w:rPr>
-                  <w:rFonts w:ascii="Cambria Math" w:hAnsi="Cambria Math"/>
-                </w:rPr>
-                <m:t>M</m:t>
-              </m:r>
-            </m:e>
-          </m:d>
-          <m:r>
-            <w:rPr>
-              <w:rFonts w:ascii="Cambria Math" w:hAnsi="Cambria Math"/>
-            </w:rPr>
-            <m:t>≤2</m:t>
-          </m:r>
-          <m:d>
-            <m:dPr>
-              <m:begChr m:val="|"/>
-              <m:endChr m:val="|"/>
-              <m:ctrlPr>
-                <w:rPr>
-                  <w:rFonts w:ascii="Cambria Math" w:hAnsi="Cambria Math"/>
-                  <w:i/>
-                </w:rPr>
-              </m:ctrlPr>
-            </m:dPr>
-            <m:e>
-              <m:sSup>
-                <m:sSupPr>
-                  <m:ctrlPr>
-                    <w:rPr>
-                      <w:rFonts w:ascii="Cambria Math" w:hAnsi="Cambria Math"/>
-                      <w:i/>
-                    </w:rPr>
-                  </m:ctrlPr>
-                </m:sSupPr>
-                <m:e>
-                  <m:r>
-                    <w:rPr>
-                      <w:rFonts w:ascii="Cambria Math" w:hAnsi="Cambria Math"/>
-                    </w:rPr>
-                    <m:t>V</m:t>
-                  </m:r>
-                </m:e>
-                <m:sup>
-                  <m:r>
-                    <w:rPr>
-                      <w:rFonts w:ascii="Cambria Math" w:hAnsi="Cambria Math"/>
-                    </w:rPr>
-                    <m:t>*</m:t>
-                  </m:r>
-                </m:sup>
-              </m:sSup>
-            </m:e>
-          </m:d>
-          <m:r>
-            <w:rPr>
-              <w:rFonts w:ascii="Cambria Math" w:hAnsi="Cambria Math"/>
-            </w:rPr>
-            <m:t>⇒</m:t>
-          </m:r>
-          <m:f>
-            <m:fPr>
-              <m:ctrlPr>
-                <w:rPr>
-                  <w:rFonts w:ascii="Cambria Math" w:hAnsi="Cambria Math"/>
-                  <w:i/>
-                </w:rPr>
-              </m:ctrlPr>
-            </m:fPr>
-            <m:num>
-              <m:d>
-                <m:dPr>
-                  <m:begChr m:val="|"/>
-                  <m:endChr m:val="|"/>
-                  <m:ctrlPr>
-                    <w:rPr>
-                      <w:rFonts w:ascii="Cambria Math" w:hAnsi="Cambria Math"/>
-                      <w:i/>
-                    </w:rPr>
-                  </m:ctrlPr>
-                </m:dPr>
-                <m:e>
-                  <m:sSup>
-                    <m:sSupPr>
-                      <m:ctrlPr>
-                        <w:rPr>
-                          <w:rFonts w:ascii="Cambria Math" w:hAnsi="Cambria Math"/>
-                          <w:i/>
-                        </w:rPr>
-                      </m:ctrlPr>
-                    </m:sSupPr>
-                    <m:e>
-                      <m:r>
-                        <w:rPr>
-                          <w:rFonts w:ascii="Cambria Math" w:hAnsi="Cambria Math"/>
-                        </w:rPr>
-                        <m:t>V</m:t>
-                      </m:r>
-                    </m:e>
-                    <m:sup>
-                      <m:r>
-                        <w:rPr>
-                          <w:rFonts w:ascii="Cambria Math" w:hAnsi="Cambria Math"/>
-                        </w:rPr>
-                        <m:t>'</m:t>
-                      </m:r>
-                    </m:sup>
-                  </m:sSup>
-                </m:e>
-              </m:d>
-            </m:num>
-            <m:den>
-              <m:d>
-                <m:dPr>
-                  <m:begChr m:val="|"/>
-                  <m:endChr m:val="|"/>
-                  <m:ctrlPr>
-                    <w:rPr>
-                      <w:rFonts w:ascii="Cambria Math" w:hAnsi="Cambria Math"/>
-                      <w:i/>
-                    </w:rPr>
-                  </m:ctrlPr>
-                </m:dPr>
-                <m:e>
-                  <m:sSup>
-                    <m:sSupPr>
-                      <m:ctrlPr>
-                        <w:rPr>
-                          <w:rFonts w:ascii="Cambria Math" w:hAnsi="Cambria Math"/>
-                          <w:i/>
-                        </w:rPr>
-                      </m:ctrlPr>
-                    </m:sSupPr>
-                    <m:e>
-                      <m:r>
-                        <w:rPr>
-                          <w:rFonts w:ascii="Cambria Math" w:hAnsi="Cambria Math"/>
-                        </w:rPr>
-                        <m:t>V</m:t>
-                      </m:r>
-                    </m:e>
-                    <m:sup>
-                      <m:r>
-                        <w:rPr>
-                          <w:rFonts w:ascii="Cambria Math" w:hAnsi="Cambria Math"/>
-                        </w:rPr>
-                        <m:t>*</m:t>
-                      </m:r>
-                    </m:sup>
-                  </m:sSup>
-                </m:e>
-              </m:d>
-            </m:den>
-          </m:f>
-          <m:r>
-            <w:rPr>
-              <w:rFonts w:ascii="Cambria Math" w:hAnsi="Cambria Math"/>
-            </w:rPr>
-            <m:t>≤2</m:t>
-          </m:r>
-        </m:oMath>
-      </m:oMathPara>
-    </w:p>
-    <w:p>
-      <w:pPr>
-        <w:spacing w:line="276" w:lineRule="auto"/>
-        <w:jc w:val="center"/>
-        <w:rPr>
-          <w:lang w:val="en-US"/>
-        </w:rPr>
-      </w:pPr>
-      <w:r>
-        <w:rPr>
-          <w:lang w:val="en-US"/>
-        </w:rPr>
-        <w:lastRenderedPageBreak/>
-        <w:t xml:space="preserve">To show the factor is tight, consider a cut between a vertex </w:t>
-      </w:r>
-      <m:oMath>
-        <m:r>
-          <w:rPr>
-            <w:rFonts w:ascii="Cambria Math" w:hAnsi="Cambria Math"/>
-          </w:rPr>
-          <m:t>r</m:t>
-        </m:r>
-      </m:oMath>
-      <w:r>
-        <w:rPr>
-          <w:lang w:val="en-US"/>
-        </w:rPr>
-        <w:t xml:space="preserve"> and some other vertex </w:t>
-      </w:r>
-      <m:oMath>
-        <m:r>
-          <w:rPr>
-            <w:rFonts w:ascii="Cambria Math" w:hAnsi="Cambria Math"/>
-          </w:rPr>
-          <m:t>s</m:t>
-        </m:r>
-      </m:oMath>
-      <w:r>
-        <w:rPr>
-          <w:lang w:val="en-US"/>
-        </w:rPr>
-        <w:t xml:space="preserve">. It’s trivial that the set of nodes given back is exactly the two vertices </w:t>
-      </w:r>
-      <m:oMath>
-        <m:sSup>
-          <m:sSupPr>
-            <m:ctrlPr>
-              <w:rPr>
-                <w:rFonts w:ascii="Cambria Math" w:hAnsi="Cambria Math"/>
-                <w:i/>
-              </w:rPr>
-            </m:ctrlPr>
-          </m:sSupPr>
-          <m:e>
-            <m:r>
-              <w:rPr>
-                <w:rFonts w:ascii="Cambria Math" w:hAnsi="Cambria Math"/>
-              </w:rPr>
-              <m:t>V</m:t>
-            </m:r>
-          </m:e>
-          <m:sup>
-            <m:r>
-              <w:rPr>
-                <w:rFonts w:ascii="Cambria Math" w:hAnsi="Cambria Math"/>
-                <w:lang w:val="en-US"/>
-              </w:rPr>
-              <m:t>'</m:t>
-            </m:r>
-          </m:sup>
-        </m:sSup>
-        <m:r>
-          <w:rPr>
-            <w:rFonts w:ascii="Cambria Math" w:hAnsi="Cambria Math"/>
-            <w:lang w:val="en-US"/>
-          </w:rPr>
-          <m:t>={</m:t>
-        </m:r>
-        <m:r>
-          <w:rPr>
-            <w:rFonts w:ascii="Cambria Math" w:hAnsi="Cambria Math"/>
-          </w:rPr>
-          <m:t>r</m:t>
-        </m:r>
-        <m:r>
-          <w:rPr>
-            <w:rFonts w:ascii="Cambria Math" w:hAnsi="Cambria Math"/>
-            <w:lang w:val="en-US"/>
-          </w:rPr>
-          <m:t>,</m:t>
-        </m:r>
-        <m:r>
-          <w:rPr>
-            <w:rFonts w:ascii="Cambria Math" w:hAnsi="Cambria Math"/>
-          </w:rPr>
-          <m:t>v</m:t>
-        </m:r>
-        <m:r>
-          <w:rPr>
-            <w:rFonts w:ascii="Cambria Math" w:hAnsi="Cambria Math"/>
-            <w:lang w:val="en-US"/>
-          </w:rPr>
-          <m:t>}</m:t>
-        </m:r>
-      </m:oMath>
-      <w:r>
-        <w:rPr>
-          <w:lang w:val="en-US"/>
-        </w:rPr>
-        <w:t>. This is shown on the right.</w:t>
-      </w:r>
-    </w:p>
-    <w:p>
-      <w:pPr>
-        <w:spacing w:line="276" w:lineRule="auto"/>
-        <w:rPr>
-          <w:lang w:val="en-US"/>
-        </w:rPr>
-      </w:pPr>
-      <w:r>
-        <w:rPr>
-          <w:lang w:val="en-US"/>
-        </w:rPr>
-        <w:t>So, we could select the graph that consists of only two vertices and a single edge between them.</w:t>
-      </w:r>
-    </w:p>
-    <w:p>
-      <w:pPr>
-        <w:pStyle w:val="Paragrafoelenco"/>
-        <w:numPr>
-          <w:ilvl w:val="0"/>
-          <w:numId w:val="29"/>
-        </w:numPr>
-        <w:spacing w:line="276" w:lineRule="auto"/>
-        <w:rPr>
-          <w:lang w:val="en-US"/>
-        </w:rPr>
-      </w:pPr>
-      <w:r>
-        <w:rPr>
-          <w:lang w:val="en-US"/>
-        </w:rPr>
-        <w:t>Then, the approximation algorithm will always select both of the vertices, whereas the minimum vertex cover is only one vertex</w:t>
-      </w:r>
-    </w:p>
-    <w:p>
-      <w:pPr>
-        <w:pStyle w:val="Paragrafoelenco"/>
-        <w:numPr>
-          <w:ilvl w:val="0"/>
-          <w:numId w:val="29"/>
-        </w:numPr>
-        <w:spacing w:line="276" w:lineRule="auto"/>
-        <w:rPr>
-          <w:lang w:val="en-US"/>
-        </w:rPr>
-      </w:pPr>
-      <w:r>
-        <w:rPr>
-          <w:lang w:val="en-US"/>
-        </w:rPr>
-        <w:t xml:space="preserve">More generally, we could pick our graph to be </w:t>
-      </w:r>
-      <m:oMath>
-        <m:r>
-          <w:rPr>
-            <w:rFonts w:ascii="Cambria Math" w:hAnsi="Cambria Math"/>
-          </w:rPr>
-          <m:t>k</m:t>
-        </m:r>
-      </m:oMath>
-      <w:r>
-        <w:rPr>
-          <w:lang w:val="en-US"/>
-        </w:rPr>
-        <w:t xml:space="preserve"> edges on a graph with </w:t>
-      </w:r>
-      <m:oMath>
-        <m:r>
-          <w:rPr>
-            <w:rFonts w:ascii="Cambria Math" w:hAnsi="Cambria Math"/>
-            <w:lang w:val="en-US"/>
-          </w:rPr>
-          <m:t>2</m:t>
-        </m:r>
-        <m:r>
-          <w:rPr>
-            <w:rFonts w:ascii="Cambria Math" w:hAnsi="Cambria Math"/>
-          </w:rPr>
-          <m:t>k</m:t>
-        </m:r>
-      </m:oMath>
-      <w:r>
-        <w:rPr>
-          <w:lang w:val="en-US"/>
-        </w:rPr>
-        <w:t xml:space="preserve"> vertices so that each connected component only has a single edge</w:t>
-      </w:r>
-    </w:p>
-    <w:p>
-      <w:pPr>
-        <w:spacing w:line="276" w:lineRule="auto"/>
-        <w:rPr>
-          <w:lang w:val="en-US"/>
-        </w:rPr>
-      </w:pPr>
-      <w:r>
-        <w:rPr>
-          <w:lang w:val="en-US"/>
-        </w:rPr>
-        <w:t xml:space="preserve">This works also in a tree, because starting from the leaf nodes, only the “intermediate” node, thanks to the matching, constitutes the minimal link thanks to which the vertex cover (minimum, remember) is guaranteed. </w:t>
-      </w:r>
-    </w:p>
-    <w:p>
-      <w:pPr>
-        <w:pStyle w:val="Titolo2"/>
-        <w:pBdr>
-          <w:bottom w:val="single" w:sz="6" w:space="1" w:color="auto"/>
-        </w:pBdr>
-        <w:spacing w:line="276" w:lineRule="auto"/>
-        <w:jc w:val="center"/>
-        <w:rPr>
-          <w:lang w:val="en-US"/>
-        </w:rPr>
-      </w:pPr>
-      <w:bookmarkStart w:id="17" w:name="_Toc166348162"/>
-      <w:r>
-        <w:rPr>
-          <w:lang w:val="en-US"/>
-        </w:rPr>
-        <w:t>Approx Metric TSP returning a solution of a specified cost</w:t>
-      </w:r>
-      <w:bookmarkEnd w:id="17"/>
     </w:p>
     <w:p>
       <w:pPr>
@@ -21297,7 +19646,7 @@
                     <pic:cNvPicPr/>
                   </pic:nvPicPr>
                   <pic:blipFill>
-                    <a:blip r:embed="rId39"/>
+                    <a:blip r:embed="rId36"/>
                     <a:stretch>
                       <a:fillRect/>
                     </a:stretch>
@@ -21415,7 +19764,6 @@
         <w:rPr>
           <w:noProof/>
         </w:rPr>
-        <w:lastRenderedPageBreak/>
         <mc:AlternateContent>
           <mc:Choice Requires="wps">
             <w:drawing>
@@ -21749,7 +20097,7 @@
                     <pic:cNvPicPr/>
                   </pic:nvPicPr>
                   <pic:blipFill>
-                    <a:blip r:embed="rId40"/>
+                    <a:blip r:embed="rId37"/>
                     <a:stretch>
                       <a:fillRect/>
                     </a:stretch>
@@ -22079,7 +20427,7 @@
                 <wp:cNvGraphicFramePr/>
                 <a:graphic xmlns:a="http://schemas.openxmlformats.org/drawingml/2006/main">
                   <a:graphicData uri="http://schemas.microsoft.com/office/word/2010/wordprocessingInk">
-                    <w14:contentPart bwMode="auto" r:id="rId41">
+                    <w14:contentPart bwMode="auto" r:id="rId38">
                       <w14:nvContentPartPr>
                         <w14:cNvContentPartPr/>
                       </w14:nvContentPartPr>
@@ -22649,6 +20997,7 @@
         <w:rPr>
           <w:lang w:val="en-US"/>
         </w:rPr>
+        <w:lastRenderedPageBreak/>
         <w:t xml:space="preserve">The approximation factor keeps being at most twice, so </w:t>
       </w:r>
       <m:oMath>
@@ -22859,16 +21208,16 @@
           <w:noProof/>
         </w:rPr>
         <w:drawing>
-          <wp:anchor distT="0" distB="0" distL="114300" distR="114300" simplePos="0" relativeHeight="251703296" behindDoc="0" locked="0" layoutInCell="1" allowOverlap="1" wp14:anchorId="2FBE81ED" wp14:editId="3A8B1B2B">
+          <wp:anchor distT="0" distB="0" distL="114300" distR="114300" simplePos="0" relativeHeight="251703296" behindDoc="0" locked="0" layoutInCell="1" allowOverlap="1" wp14:anchorId="2FBE81ED" wp14:editId="48694F5B">
             <wp:simplePos x="0" y="0"/>
             <wp:positionH relativeFrom="column">
-              <wp:posOffset>1414145</wp:posOffset>
+              <wp:posOffset>1745782</wp:posOffset>
             </wp:positionH>
             <wp:positionV relativeFrom="paragraph">
-              <wp:posOffset>178099</wp:posOffset>
+              <wp:posOffset>205105</wp:posOffset>
             </wp:positionV>
-            <wp:extent cx="3227070" cy="1466850"/>
-            <wp:effectExtent l="0" t="0" r="0" b="0"/>
+            <wp:extent cx="2556510" cy="1161415"/>
+            <wp:effectExtent l="0" t="0" r="0" b="635"/>
             <wp:wrapSquare wrapText="bothSides"/>
             <wp:docPr id="379098628" name="Immagine 1" descr="Immagine che contiene calligrafia, Carattere, tipografia&#10;&#10;Descrizione generata automaticamente"/>
             <wp:cNvGraphicFramePr>
@@ -22890,7 +21239,7 @@
                   <pic:spPr>
                     <a:xfrm>
                       <a:off x="0" y="0"/>
-                      <a:ext cx="3227070" cy="1466850"/>
+                      <a:ext cx="2556510" cy="1161415"/>
                     </a:xfrm>
                     <a:prstGeom prst="rect">
                       <a:avLst/>
@@ -22914,17 +21263,6 @@
         </w:rPr>
         <w:t>The following is an example, quite easy to see I guess (f.p.c. = “full preorder chain” from now on):</w:t>
       </w:r>
-    </w:p>
-    <w:p>
-      <w:pPr>
-        <w:tabs>
-          <w:tab w:val="left" w:pos="1540"/>
-        </w:tabs>
-        <w:spacing w:line="276" w:lineRule="auto"/>
-        <w:rPr>
-          <w:lang w:val="en-US"/>
-        </w:rPr>
-      </w:pPr>
     </w:p>
     <w:p>
       <w:pPr>
@@ -23220,42 +21558,145 @@
       <w:pPr>
         <w:spacing w:line="276" w:lineRule="auto"/>
         <w:rPr>
-          <w:lang w:val="en-US"/>
-        </w:rPr>
-      </w:pPr>
-      <w:r>
-        <w:rPr>
-          <w:lang w:val="en-US"/>
-        </w:rPr>
-        <w:br w:type="page"/>
-      </w:r>
-    </w:p>
-    <w:p>
-      <w:pPr>
-        <w:spacing w:line="276" w:lineRule="auto"/>
-        <w:rPr>
           <w:u w:val="single"/>
           <w:lang w:val="en-US"/>
         </w:rPr>
       </w:pPr>
       <w:r>
         <w:rPr>
+          <w:u w:val="single"/>
+          <w:lang w:val="en-US"/>
+        </w:rPr>
+        <w:t>Exercise</w:t>
+      </w:r>
+    </w:p>
+    <w:p>
+      <w:pPr>
+        <w:spacing w:line="276" w:lineRule="auto"/>
+        <w:rPr>
+          <w:lang w:val="en-US"/>
+        </w:rPr>
+      </w:pPr>
+      <w:r>
+        <w:rPr>
+          <w:i/>
+          <w:iCs/>
+          <w:lang w:val="en-US"/>
+        </w:rPr>
+        <w:t xml:space="preserve">Show that the above analysis is tight by giving an example of a graph where </w:t>
+      </w:r>
+      <m:oMath>
+        <m:r>
+          <w:rPr>
+            <w:rFonts w:ascii="Cambria Math" w:hAnsi="Cambria Math"/>
+          </w:rPr>
+          <m:t>Approx</m:t>
+        </m:r>
+        <m:r>
+          <w:rPr>
+            <w:rFonts w:ascii="Cambria Math" w:hAnsi="Cambria Math"/>
+            <w:lang w:val="en-US"/>
+          </w:rPr>
+          <m:t>_</m:t>
+        </m:r>
+        <m:r>
+          <w:rPr>
+            <w:rFonts w:ascii="Cambria Math" w:hAnsi="Cambria Math"/>
+          </w:rPr>
+          <m:t>Metric</m:t>
+        </m:r>
+        <m:r>
+          <w:rPr>
+            <w:rFonts w:ascii="Cambria Math" w:hAnsi="Cambria Math"/>
+            <w:lang w:val="en-US"/>
+          </w:rPr>
+          <m:t>_</m:t>
+        </m:r>
+        <m:r>
+          <w:rPr>
+            <w:rFonts w:ascii="Cambria Math" w:hAnsi="Cambria Math"/>
+          </w:rPr>
+          <m:t>TSP</m:t>
+        </m:r>
+      </m:oMath>
+      <w:r>
+        <w:rPr>
+          <w:i/>
+          <w:iCs/>
+          <w:lang w:val="en-US"/>
+        </w:rPr>
+        <w:t xml:space="preserve"> returns a solution of cost </w:t>
+      </w:r>
+      <m:oMath>
+        <m:r>
+          <w:rPr>
+            <w:rFonts w:ascii="Cambria Math" w:hAnsi="Cambria Math"/>
+            <w:lang w:val="en-US"/>
+          </w:rPr>
+          <m:t>2*</m:t>
+        </m:r>
+        <m:sSup>
+          <m:sSupPr>
+            <m:ctrlPr>
+              <w:rPr>
+                <w:rFonts w:ascii="Cambria Math" w:hAnsi="Cambria Math"/>
+                <w:i/>
+                <w:iCs/>
+              </w:rPr>
+            </m:ctrlPr>
+          </m:sSupPr>
+          <m:e>
+            <m:r>
+              <w:rPr>
+                <w:rFonts w:ascii="Cambria Math" w:hAnsi="Cambria Math"/>
+              </w:rPr>
+              <m:t>H</m:t>
+            </m:r>
+          </m:e>
+          <m:sup>
+            <m:r>
+              <w:rPr>
+                <w:rFonts w:ascii="Cambria Math" w:hAnsi="Cambria Math"/>
+                <w:lang w:val="en-US"/>
+              </w:rPr>
+              <m:t>*</m:t>
+            </m:r>
+          </m:sup>
+        </m:sSup>
+      </m:oMath>
+      <w:r>
+        <w:rPr>
+          <w:lang w:val="en-US"/>
+        </w:rPr>
+        <w:t>.</w:t>
+      </w:r>
+    </w:p>
+    <w:p>
+      <w:pPr>
+        <w:spacing w:line="276" w:lineRule="auto"/>
+        <w:rPr>
+          <w:u w:val="single"/>
+          <w:lang w:val="en-US"/>
+        </w:rPr>
+      </w:pPr>
+      <w:r>
+        <w:rPr>
           <w:noProof/>
-        </w:rPr>
-        <w:lastRenderedPageBreak/>
+          <w:u w:val="single"/>
+        </w:rPr>
         <w:drawing>
-          <wp:anchor distT="0" distB="0" distL="114300" distR="114300" simplePos="0" relativeHeight="251707392" behindDoc="0" locked="0" layoutInCell="1" allowOverlap="1" wp14:anchorId="4E7F2648" wp14:editId="45932502">
+          <wp:anchor distT="0" distB="0" distL="114300" distR="114300" simplePos="0" relativeHeight="251728896" behindDoc="0" locked="0" layoutInCell="1" allowOverlap="1" wp14:anchorId="7489692B" wp14:editId="5B12FD60">
             <wp:simplePos x="0" y="0"/>
             <wp:positionH relativeFrom="column">
-              <wp:posOffset>1997924</wp:posOffset>
+              <wp:posOffset>4227228</wp:posOffset>
             </wp:positionH>
             <wp:positionV relativeFrom="paragraph">
-              <wp:posOffset>249602</wp:posOffset>
+              <wp:posOffset>274621</wp:posOffset>
             </wp:positionV>
-            <wp:extent cx="2736850" cy="3500120"/>
-            <wp:effectExtent l="0" t="0" r="6350" b="5080"/>
+            <wp:extent cx="1848485" cy="2490470"/>
+            <wp:effectExtent l="0" t="0" r="0" b="5080"/>
             <wp:wrapSquare wrapText="bothSides"/>
-            <wp:docPr id="1434492060" name="Immagine 1" descr="Immagine che contiene disegno, diagramma, schizzo, origami&#10;&#10;Descrizione generata automaticamente"/>
+            <wp:docPr id="1197640136" name="Immagine 1" descr="Immagine che contiene disegno, diagramma, origami, calligrafia&#10;&#10;Descrizione generata automaticamente"/>
             <wp:cNvGraphicFramePr>
               <a:graphicFrameLocks xmlns:a="http://schemas.openxmlformats.org/drawingml/2006/main" noChangeAspect="1"/>
             </wp:cNvGraphicFramePr>
@@ -23263,7 +21704,7 @@
               <a:graphicData uri="http://schemas.openxmlformats.org/drawingml/2006/picture">
                 <pic:pic xmlns:pic="http://schemas.openxmlformats.org/drawingml/2006/picture">
                   <pic:nvPicPr>
-                    <pic:cNvPr id="1434492060" name="Immagine 1" descr="Immagine che contiene disegno, diagramma, schizzo, origami&#10;&#10;Descrizione generata automaticamente"/>
+                    <pic:cNvPr id="1197640136" name="Immagine 1" descr="Immagine che contiene disegno, diagramma, origami, calligrafia&#10;&#10;Descrizione generata automaticamente"/>
                     <pic:cNvPicPr/>
                   </pic:nvPicPr>
                   <pic:blipFill>
@@ -23275,7 +21716,7 @@
                   <pic:spPr>
                     <a:xfrm>
                       <a:off x="0" y="0"/>
-                      <a:ext cx="2736850" cy="3500120"/>
+                      <a:ext cx="1848485" cy="2490470"/>
                     </a:xfrm>
                     <a:prstGeom prst="rect">
                       <a:avLst/>
@@ -23300,110 +21741,393 @@
         </w:rPr>
         <w:t>Solution</w:t>
       </w:r>
-    </w:p>
-    <w:p>
-      <w:pPr>
-        <w:spacing w:line="276" w:lineRule="auto"/>
-        <w:rPr>
-          <w:lang w:val="en-US"/>
-        </w:rPr>
-      </w:pPr>
-    </w:p>
-    <w:p>
-      <w:pPr>
-        <w:spacing w:line="276" w:lineRule="auto"/>
-        <w:rPr>
-          <w:lang w:val="en-US"/>
-        </w:rPr>
-      </w:pPr>
-    </w:p>
-    <w:p>
-      <w:pPr>
-        <w:spacing w:line="276" w:lineRule="auto"/>
-        <w:rPr>
-          <w:lang w:val="en-US"/>
-        </w:rPr>
-      </w:pPr>
-    </w:p>
-    <w:p>
-      <w:pPr>
-        <w:spacing w:line="276" w:lineRule="auto"/>
-        <w:rPr>
-          <w:lang w:val="en-US"/>
-        </w:rPr>
-      </w:pPr>
-    </w:p>
-    <w:p>
-      <w:pPr>
-        <w:spacing w:line="276" w:lineRule="auto"/>
-        <w:rPr>
-          <w:lang w:val="en-US"/>
-        </w:rPr>
-      </w:pPr>
-    </w:p>
-    <w:p>
-      <w:pPr>
-        <w:spacing w:line="276" w:lineRule="auto"/>
-        <w:rPr>
-          <w:lang w:val="en-US"/>
-        </w:rPr>
-      </w:pPr>
-    </w:p>
-    <w:p>
-      <w:pPr>
-        <w:spacing w:line="276" w:lineRule="auto"/>
-        <w:rPr>
-          <w:lang w:val="en-US"/>
-        </w:rPr>
-      </w:pPr>
-    </w:p>
-    <w:p>
-      <w:pPr>
-        <w:spacing w:line="276" w:lineRule="auto"/>
-        <w:rPr>
-          <w:lang w:val="en-US"/>
-        </w:rPr>
-      </w:pPr>
-    </w:p>
-    <w:p>
-      <w:pPr>
-        <w:spacing w:line="276" w:lineRule="auto"/>
-        <w:rPr>
-          <w:lang w:val="en-US"/>
-        </w:rPr>
-      </w:pPr>
-    </w:p>
-    <w:p>
-      <w:pPr>
-        <w:spacing w:line="276" w:lineRule="auto"/>
-        <w:rPr>
-          <w:lang w:val="en-US"/>
-        </w:rPr>
-      </w:pPr>
-    </w:p>
-    <w:p>
-      <w:pPr>
-        <w:spacing w:line="276" w:lineRule="auto"/>
-        <w:rPr>
-          <w:lang w:val="en-US"/>
-        </w:rPr>
-      </w:pPr>
-    </w:p>
-    <w:p>
-      <w:pPr>
-        <w:spacing w:line="276" w:lineRule="auto"/>
-        <w:rPr>
-          <w:lang w:val="en-US"/>
-        </w:rPr>
-      </w:pPr>
-    </w:p>
-    <w:p>
-      <w:pPr>
-        <w:spacing w:line="276" w:lineRule="auto"/>
-        <w:rPr>
-          <w:lang w:val="en-US"/>
-        </w:rPr>
-      </w:pPr>
+      <w:r>
+        <w:rPr>
+          <w:noProof/>
+          <w:lang w:val="en-US"/>
+        </w:rPr>
+        <w:t xml:space="preserve"> </w:t>
+      </w:r>
+    </w:p>
+    <w:p>
+      <w:pPr>
+        <w:spacing w:line="276" w:lineRule="auto"/>
+        <w:jc w:val="center"/>
+        <w:rPr>
+          <w:lang w:val="en-US"/>
+        </w:rPr>
+      </w:pPr>
+      <w:r>
+        <w:rPr>
+          <w:lang w:val="en-US"/>
+        </w:rPr>
+        <w:t>Consider a complete graph of 6 vertices. We take the edges of weight 1 (blue) and the edges of weight 2. This satisfies the triangle inequality.</w:t>
+      </w:r>
+    </w:p>
+    <w:p>
+      <w:pPr>
+        <w:spacing w:line="276" w:lineRule="auto"/>
+        <w:jc w:val="center"/>
+        <w:rPr>
+          <w:lang w:val="en-US"/>
+        </w:rPr>
+      </w:pPr>
+      <w:r>
+        <w:rPr>
+          <w:lang w:val="en-US"/>
+        </w:rPr>
+        <w:t xml:space="preserve">Here, </w:t>
+      </w:r>
+      <m:oMath>
+        <m:r>
+          <w:rPr>
+            <w:rFonts w:ascii="Cambria Math" w:hAnsi="Cambria Math"/>
+          </w:rPr>
+          <m:t>OPT</m:t>
+        </m:r>
+      </m:oMath>
+      <w:r>
+        <w:rPr>
+          <w:lang w:val="en-US"/>
+        </w:rPr>
+        <w:t xml:space="preserve"> will use only edges of weight </w:t>
+      </w:r>
+      <m:oMath>
+        <m:r>
+          <w:rPr>
+            <w:rFonts w:ascii="Cambria Math" w:hAnsi="Cambria Math"/>
+            <w:lang w:val="en-US"/>
+          </w:rPr>
+          <m:t>1</m:t>
+        </m:r>
+      </m:oMath>
+      <w:r>
+        <w:rPr>
+          <w:lang w:val="en-US"/>
+        </w:rPr>
+        <w:t xml:space="preserve">, as you can see from left graph, which has weight </w:t>
+      </w:r>
+      <m:oMath>
+        <m:r>
+          <w:rPr>
+            <w:rFonts w:ascii="Cambria Math" w:hAnsi="Cambria Math"/>
+          </w:rPr>
+          <m:t>n</m:t>
+        </m:r>
+      </m:oMath>
+      <w:r>
+        <w:rPr>
+          <w:lang w:val="en-US"/>
+        </w:rPr>
+        <w:t>.</w:t>
+      </w:r>
+    </w:p>
+    <w:p>
+      <w:pPr>
+        <w:spacing w:line="276" w:lineRule="auto"/>
+        <w:jc w:val="center"/>
+        <w:rPr>
+          <w:lang w:val="en-US"/>
+        </w:rPr>
+      </w:pPr>
+      <m:oMath>
+        <m:r>
+          <w:rPr>
+            <w:rFonts w:ascii="Cambria Math" w:hAnsi="Cambria Math"/>
+          </w:rPr>
+          <m:t>Approx</m:t>
+        </m:r>
+        <m:r>
+          <w:rPr>
+            <w:rFonts w:ascii="Cambria Math" w:hAnsi="Cambria Math"/>
+            <w:lang w:val="en-US"/>
+          </w:rPr>
+          <m:t>_</m:t>
+        </m:r>
+        <m:r>
+          <w:rPr>
+            <w:rFonts w:ascii="Cambria Math" w:hAnsi="Cambria Math"/>
+          </w:rPr>
+          <m:t>Metric</m:t>
+        </m:r>
+        <m:r>
+          <w:rPr>
+            <w:rFonts w:ascii="Cambria Math" w:hAnsi="Cambria Math"/>
+            <w:lang w:val="en-US"/>
+          </w:rPr>
+          <m:t>_</m:t>
+        </m:r>
+        <m:r>
+          <w:rPr>
+            <w:rFonts w:ascii="Cambria Math" w:hAnsi="Cambria Math"/>
+          </w:rPr>
+          <m:t>TSP</m:t>
+        </m:r>
+      </m:oMath>
+      <w:r>
+        <w:rPr>
+          <w:lang w:val="en-US"/>
+        </w:rPr>
+        <w:t xml:space="preserve"> finds the minimum MST, but there is more than one to consider. Here, the star graph will be represented, with the tours of vertices, finding the shortcuts using all the red vertices. </w:t>
+      </w:r>
+    </w:p>
+    <w:p>
+      <w:pPr>
+        <w:spacing w:line="276" w:lineRule="auto"/>
+        <w:jc w:val="center"/>
+        <w:rPr>
+          <w:lang w:val="en-US"/>
+        </w:rPr>
+      </w:pPr>
+      <w:r>
+        <w:rPr>
+          <w:lang w:val="en-US"/>
+        </w:rPr>
+        <w:t xml:space="preserve">It’s basically a choice of weight </w:t>
+      </w:r>
+      <m:oMath>
+        <m:r>
+          <w:rPr>
+            <w:rFonts w:ascii="Cambria Math" w:hAnsi="Cambria Math"/>
+            <w:lang w:val="en-US"/>
+          </w:rPr>
+          <m:t>2</m:t>
+        </m:r>
+      </m:oMath>
+      <w:r>
+        <w:rPr>
+          <w:lang w:val="en-US"/>
+        </w:rPr>
+        <w:t xml:space="preserve"> over all vertices not considering the central vertex, so </w:t>
+      </w:r>
+      <m:oMath>
+        <m:r>
+          <w:rPr>
+            <w:rFonts w:ascii="Cambria Math" w:hAnsi="Cambria Math"/>
+            <w:lang w:val="en-US"/>
+          </w:rPr>
+          <m:t>2*</m:t>
+        </m:r>
+        <m:d>
+          <m:dPr>
+            <m:ctrlPr>
+              <w:rPr>
+                <w:rFonts w:ascii="Cambria Math" w:hAnsi="Cambria Math"/>
+                <w:i/>
+              </w:rPr>
+            </m:ctrlPr>
+          </m:dPr>
+          <m:e>
+            <m:r>
+              <w:rPr>
+                <w:rFonts w:ascii="Cambria Math" w:hAnsi="Cambria Math"/>
+              </w:rPr>
+              <m:t>n</m:t>
+            </m:r>
+            <m:r>
+              <w:rPr>
+                <w:rFonts w:ascii="Cambria Math" w:hAnsi="Cambria Math"/>
+                <w:lang w:val="en-US"/>
+              </w:rPr>
+              <m:t>-1</m:t>
+            </m:r>
+          </m:e>
+        </m:d>
+        <m:r>
+          <w:rPr>
+            <w:rFonts w:ascii="Cambria Math" w:hAnsi="Cambria Math"/>
+            <w:lang w:val="en-US"/>
+          </w:rPr>
+          <m:t>=2</m:t>
+        </m:r>
+        <m:r>
+          <w:rPr>
+            <w:rFonts w:ascii="Cambria Math" w:hAnsi="Cambria Math"/>
+          </w:rPr>
+          <m:t>n</m:t>
+        </m:r>
+        <m:r>
+          <w:rPr>
+            <w:rFonts w:ascii="Cambria Math" w:hAnsi="Cambria Math"/>
+            <w:lang w:val="en-US"/>
+          </w:rPr>
+          <m:t>-2</m:t>
+        </m:r>
+      </m:oMath>
+      <w:r>
+        <w:rPr>
+          <w:lang w:val="en-US"/>
+        </w:rPr>
+        <w:t>.</w:t>
+      </w:r>
+    </w:p>
+    <w:p>
+      <w:pPr>
+        <w:spacing w:line="276" w:lineRule="auto"/>
+        <w:jc w:val="center"/>
+        <w:rPr>
+          <w:lang w:val="en-US"/>
+        </w:rPr>
+      </w:pPr>
+      <w:r>
+        <w:rPr>
+          <w:lang w:val="en-US"/>
+        </w:rPr>
+        <w:t xml:space="preserve">Over infinity, we have </w:t>
+      </w:r>
+      <m:oMath>
+        <m:f>
+          <m:fPr>
+            <m:ctrlPr>
+              <w:rPr>
+                <w:rFonts w:ascii="Cambria Math" w:hAnsi="Cambria Math"/>
+                <w:i/>
+              </w:rPr>
+            </m:ctrlPr>
+          </m:fPr>
+          <m:num>
+            <m:r>
+              <w:rPr>
+                <w:rFonts w:ascii="Cambria Math" w:hAnsi="Cambria Math"/>
+                <w:lang w:val="en-US"/>
+              </w:rPr>
+              <m:t>2</m:t>
+            </m:r>
+            <m:r>
+              <w:rPr>
+                <w:rFonts w:ascii="Cambria Math" w:hAnsi="Cambria Math"/>
+              </w:rPr>
+              <m:t>n</m:t>
+            </m:r>
+            <m:r>
+              <w:rPr>
+                <w:rFonts w:ascii="Cambria Math" w:hAnsi="Cambria Math"/>
+                <w:lang w:val="en-US"/>
+              </w:rPr>
+              <m:t>-2</m:t>
+            </m:r>
+          </m:num>
+          <m:den>
+            <m:r>
+              <w:rPr>
+                <w:rFonts w:ascii="Cambria Math" w:hAnsi="Cambria Math"/>
+              </w:rPr>
+              <m:t>n</m:t>
+            </m:r>
+          </m:den>
+        </m:f>
+        <m:r>
+          <w:rPr>
+            <w:rFonts w:ascii="Cambria Math" w:hAnsi="Cambria Math"/>
+            <w:lang w:val="en-US"/>
+          </w:rPr>
+          <m:t>=</m:t>
+        </m:r>
+        <m:r>
+          <w:rPr>
+            <w:rFonts w:ascii="Cambria Math" w:hAnsi="Cambria Math"/>
+          </w:rPr>
+          <m:t>li</m:t>
+        </m:r>
+        <m:sSub>
+          <m:sSubPr>
+            <m:ctrlPr>
+              <w:rPr>
+                <w:rFonts w:ascii="Cambria Math" w:hAnsi="Cambria Math"/>
+                <w:i/>
+              </w:rPr>
+            </m:ctrlPr>
+          </m:sSubPr>
+          <m:e>
+            <m:r>
+              <w:rPr>
+                <w:rFonts w:ascii="Cambria Math" w:hAnsi="Cambria Math"/>
+              </w:rPr>
+              <m:t>m</m:t>
+            </m:r>
+          </m:e>
+          <m:sub>
+            <m:r>
+              <w:rPr>
+                <w:rFonts w:ascii="Cambria Math" w:hAnsi="Cambria Math"/>
+              </w:rPr>
+              <m:t>n</m:t>
+            </m:r>
+            <m:r>
+              <w:rPr>
+                <w:rFonts w:ascii="Cambria Math" w:hAnsi="Cambria Math"/>
+                <w:lang w:val="en-US"/>
+              </w:rPr>
+              <m:t>→∞</m:t>
+            </m:r>
+          </m:sub>
+        </m:sSub>
+        <m:f>
+          <m:fPr>
+            <m:ctrlPr>
+              <w:rPr>
+                <w:rFonts w:ascii="Cambria Math" w:hAnsi="Cambria Math"/>
+                <w:i/>
+              </w:rPr>
+            </m:ctrlPr>
+          </m:fPr>
+          <m:num>
+            <m:r>
+              <w:rPr>
+                <w:rFonts w:ascii="Cambria Math" w:hAnsi="Cambria Math"/>
+                <w:lang w:val="en-US"/>
+              </w:rPr>
+              <m:t>2</m:t>
+            </m:r>
+            <m:d>
+              <m:dPr>
+                <m:ctrlPr>
+                  <w:rPr>
+                    <w:rFonts w:ascii="Cambria Math" w:hAnsi="Cambria Math"/>
+                    <w:i/>
+                  </w:rPr>
+                </m:ctrlPr>
+              </m:dPr>
+              <m:e>
+                <m:r>
+                  <w:rPr>
+                    <w:rFonts w:ascii="Cambria Math" w:hAnsi="Cambria Math"/>
+                  </w:rPr>
+                  <m:t>n</m:t>
+                </m:r>
+                <m:r>
+                  <w:rPr>
+                    <w:rFonts w:ascii="Cambria Math" w:hAnsi="Cambria Math"/>
+                    <w:lang w:val="en-US"/>
+                  </w:rPr>
+                  <m:t>-1</m:t>
+                </m:r>
+              </m:e>
+            </m:d>
+          </m:num>
+          <m:den>
+            <m:r>
+              <w:rPr>
+                <w:rFonts w:ascii="Cambria Math" w:hAnsi="Cambria Math"/>
+              </w:rPr>
+              <m:t>n</m:t>
+            </m:r>
+          </m:den>
+        </m:f>
+        <m:r>
+          <w:rPr>
+            <w:rFonts w:ascii="Cambria Math" w:hAnsi="Cambria Math"/>
+            <w:lang w:val="en-US"/>
+          </w:rPr>
+          <m:t>=2</m:t>
+        </m:r>
+      </m:oMath>
+      <w:r>
+        <w:rPr>
+          <w:lang w:val="en-US"/>
+        </w:rPr>
+        <w:t xml:space="preserve"> </w:t>
+      </w:r>
     </w:p>
     <w:p>
       <w:pPr>
@@ -23417,14 +22141,15 @@
           <w:lang w:val="en-US"/>
         </w:rPr>
       </w:pPr>
-      <w:bookmarkStart w:id="18" w:name="_Toc166348163"/>
-      <w:r>
-        <w:rPr>
-          <w:lang w:val="en-US"/>
-        </w:rPr>
+      <w:bookmarkStart w:id="17" w:name="_Toc166695222"/>
+      <w:r>
+        <w:rPr>
+          <w:lang w:val="en-US"/>
+        </w:rPr>
+        <w:lastRenderedPageBreak/>
         <w:t>Show the analysis of Set Cover is tight</w:t>
       </w:r>
-      <w:bookmarkEnd w:id="18"/>
+      <w:bookmarkEnd w:id="17"/>
     </w:p>
     <w:p>
       <w:pPr>
@@ -24904,7 +23629,6 @@
             <w:rFonts w:ascii="Cambria Math" w:hAnsi="Cambria Math"/>
             <w:lang w:val="en-US"/>
           </w:rPr>
-          <w:lastRenderedPageBreak/>
           <m:t>⇒</m:t>
         </m:r>
       </m:oMath>
@@ -26380,6 +25104,7 @@
         <w:rPr>
           <w:lang w:val="en-US"/>
         </w:rPr>
+        <w:lastRenderedPageBreak/>
         <w:t xml:space="preserve">We’ll now see that in the first </w:t>
       </w:r>
       <m:oMath>
@@ -27773,20 +26498,6 @@
       <w:pPr>
         <w:spacing w:line="276" w:lineRule="auto"/>
         <w:rPr>
-          <w:lang w:val="en-US"/>
-        </w:rPr>
-      </w:pPr>
-      <w:r>
-        <w:rPr>
-          <w:lang w:val="en-US"/>
-        </w:rPr>
-        <w:br w:type="page"/>
-      </w:r>
-    </w:p>
-    <w:p>
-      <w:pPr>
-        <w:spacing w:line="276" w:lineRule="auto"/>
-        <w:rPr>
           <w:i/>
           <w:iCs/>
           <w:lang w:val="en-US"/>
@@ -27797,7 +26508,6 @@
           <w:u w:val="single"/>
           <w:lang w:val="en-US"/>
         </w:rPr>
-        <w:lastRenderedPageBreak/>
         <w:t>Exercise</w:t>
       </w:r>
       <w:r>
@@ -28592,6 +27302,27 @@
     </w:p>
     <w:p>
       <w:pPr>
+        <w:spacing w:line="276" w:lineRule="auto"/>
+        <w:rPr>
+          <w:rFonts w:asciiTheme="majorHAnsi" w:eastAsiaTheme="majorEastAsia" w:hAnsiTheme="majorHAnsi" w:cstheme="majorBidi"/>
+          <w:b/>
+          <w:bCs/>
+          <w:smallCaps/>
+          <w:color w:val="000000" w:themeColor="text1"/>
+          <w:sz w:val="28"/>
+          <w:szCs w:val="28"/>
+          <w:lang w:val="en-US"/>
+        </w:rPr>
+      </w:pPr>
+      <w:r>
+        <w:rPr>
+          <w:lang w:val="en-US"/>
+        </w:rPr>
+        <w:br w:type="page"/>
+      </w:r>
+    </w:p>
+    <w:p>
+      <w:pPr>
         <w:pStyle w:val="Titolo2"/>
         <w:pBdr>
           <w:bottom w:val="single" w:sz="6" w:space="1" w:color="auto"/>
@@ -28602,14 +27333,15 @@
           <w:lang w:val="en-US"/>
         </w:rPr>
       </w:pPr>
-      <w:bookmarkStart w:id="19" w:name="_Toc166348164"/>
-      <w:r>
-        <w:rPr>
-          <w:lang w:val="en-US"/>
-        </w:rPr>
+      <w:bookmarkStart w:id="18" w:name="_Toc166695223"/>
+      <w:r>
+        <w:rPr>
+          <w:lang w:val="en-US"/>
+        </w:rPr>
+        <w:lastRenderedPageBreak/>
         <w:t>Markov’s Lemma Application</w:t>
       </w:r>
-      <w:bookmarkEnd w:id="19"/>
+      <w:bookmarkEnd w:id="18"/>
     </w:p>
     <w:p>
       <w:pPr>
@@ -29709,23 +28441,6 @@
           <w:u w:val="single"/>
           <w:lang w:val="en-US"/>
         </w:rPr>
-        <w:br w:type="page"/>
-      </w:r>
-    </w:p>
-    <w:p>
-      <w:pPr>
-        <w:spacing w:line="276" w:lineRule="auto"/>
-        <w:rPr>
-          <w:u w:val="single"/>
-          <w:lang w:val="en-US"/>
-        </w:rPr>
-      </w:pPr>
-      <w:r>
-        <w:rPr>
-          <w:u w:val="single"/>
-          <w:lang w:val="en-US"/>
-        </w:rPr>
-        <w:lastRenderedPageBreak/>
         <w:t>Proof</w:t>
       </w:r>
     </w:p>
@@ -30219,14 +28934,14 @@
           <w:lang w:val="en-US"/>
         </w:rPr>
       </w:pPr>
-      <w:bookmarkStart w:id="20" w:name="_Toc166348165"/>
+      <w:bookmarkStart w:id="19" w:name="_Toc166695224"/>
       <w:r>
         <w:rPr>
           <w:lang w:val="en-US"/>
         </w:rPr>
         <w:t>Show Karger is tight</w:t>
       </w:r>
-      <w:bookmarkEnd w:id="20"/>
+      <w:bookmarkEnd w:id="19"/>
     </w:p>
     <w:p>
       <w:pPr>
@@ -30342,10 +29057,14 @@
     <w:p>
       <w:pPr>
         <w:spacing w:line="276" w:lineRule="auto"/>
+        <w:rPr>
+          <w:lang w:val="en-US"/>
+        </w:rPr>
       </w:pPr>
       <w:r>
         <w:rPr>
           <w:u w:val="single"/>
+          <w:lang w:val="en-US"/>
         </w:rPr>
         <w:t>Solution</w:t>
       </w:r>
@@ -30357,10 +29076,1366 @@
           <w:lang w:val="en-US"/>
         </w:rPr>
       </w:pPr>
+      <w:r>
+        <w:rPr>
+          <w:lang w:val="en-US"/>
+        </w:rPr>
+        <w:t xml:space="preserve">Let </w:t>
+      </w:r>
+      <m:oMath>
+        <m:sSub>
+          <m:sSubPr>
+            <m:ctrlPr>
+              <w:rPr>
+                <w:rFonts w:ascii="Cambria Math" w:hAnsi="Cambria Math"/>
+                <w:i/>
+              </w:rPr>
+            </m:ctrlPr>
+          </m:sSubPr>
+          <m:e>
+            <m:r>
+              <w:rPr>
+                <w:rFonts w:ascii="Cambria Math" w:hAnsi="Cambria Math"/>
+              </w:rPr>
+              <m:t>C</m:t>
+            </m:r>
+          </m:e>
+          <m:sub>
+            <m:r>
+              <w:rPr>
+                <w:rFonts w:ascii="Cambria Math" w:hAnsi="Cambria Math"/>
+                <w:lang w:val="en-US"/>
+              </w:rPr>
+              <m:t>1</m:t>
+            </m:r>
+          </m:sub>
+        </m:sSub>
+        <m:r>
+          <w:rPr>
+            <w:rFonts w:ascii="Cambria Math" w:hAnsi="Cambria Math"/>
+            <w:lang w:val="en-US"/>
+          </w:rPr>
+          <m:t>,</m:t>
+        </m:r>
+        <m:sSub>
+          <m:sSubPr>
+            <m:ctrlPr>
+              <w:rPr>
+                <w:rFonts w:ascii="Cambria Math" w:hAnsi="Cambria Math"/>
+                <w:i/>
+              </w:rPr>
+            </m:ctrlPr>
+          </m:sSubPr>
+          <m:e>
+            <m:r>
+              <w:rPr>
+                <w:rFonts w:ascii="Cambria Math" w:hAnsi="Cambria Math"/>
+              </w:rPr>
+              <m:t>C</m:t>
+            </m:r>
+          </m:e>
+          <m:sub>
+            <m:r>
+              <w:rPr>
+                <w:rFonts w:ascii="Cambria Math" w:hAnsi="Cambria Math"/>
+                <w:lang w:val="en-US"/>
+              </w:rPr>
+              <m:t>2</m:t>
+            </m:r>
+          </m:sub>
+        </m:sSub>
+        <m:r>
+          <w:rPr>
+            <w:rFonts w:ascii="Cambria Math" w:hAnsi="Cambria Math"/>
+            <w:lang w:val="en-US"/>
+          </w:rPr>
+          <m:t xml:space="preserve">, …, </m:t>
+        </m:r>
+        <m:sSub>
+          <m:sSubPr>
+            <m:ctrlPr>
+              <w:rPr>
+                <w:rFonts w:ascii="Cambria Math" w:hAnsi="Cambria Math"/>
+                <w:i/>
+              </w:rPr>
+            </m:ctrlPr>
+          </m:sSubPr>
+          <m:e>
+            <m:r>
+              <w:rPr>
+                <w:rFonts w:ascii="Cambria Math" w:hAnsi="Cambria Math"/>
+              </w:rPr>
+              <m:t>C</m:t>
+            </m:r>
+          </m:e>
+          <m:sub>
+            <m:r>
+              <w:rPr>
+                <w:rFonts w:ascii="Cambria Math" w:hAnsi="Cambria Math"/>
+              </w:rPr>
+              <m:t>j</m:t>
+            </m:r>
+          </m:sub>
+        </m:sSub>
+      </m:oMath>
+      <w:r>
+        <w:rPr>
+          <w:lang w:val="en-US"/>
+        </w:rPr>
+        <w:t xml:space="preserve"> denote the min-cuts of a graph </w:t>
+      </w:r>
+      <m:oMath>
+        <m:r>
+          <w:rPr>
+            <w:rFonts w:ascii="Cambria Math" w:hAnsi="Cambria Math"/>
+          </w:rPr>
+          <m:t>j</m:t>
+        </m:r>
+        <m:r>
+          <w:rPr>
+            <w:rFonts w:ascii="Cambria Math" w:hAnsi="Cambria Math"/>
+            <w:lang w:val="en-US"/>
+          </w:rPr>
+          <m:t>≤ ?</m:t>
+        </m:r>
+      </m:oMath>
+    </w:p>
+    <w:p>
+      <w:pPr>
+        <w:spacing w:line="276" w:lineRule="auto"/>
+        <w:rPr>
+          <w:lang w:val="en-US"/>
+        </w:rPr>
+      </w:pPr>
+      <w:r>
+        <w:rPr>
+          <w:lang w:val="en-US"/>
+        </w:rPr>
+        <w:t xml:space="preserve">We have shown that </w:t>
+      </w:r>
+      <m:oMath>
+        <m:r>
+          <w:rPr>
+            <w:rFonts w:ascii="Cambria Math" w:hAnsi="Cambria Math"/>
+          </w:rPr>
+          <m:t>FULL</m:t>
+        </m:r>
+        <m:r>
+          <w:rPr>
+            <w:rFonts w:ascii="Cambria Math" w:hAnsi="Cambria Math"/>
+            <w:lang w:val="en-US"/>
+          </w:rPr>
+          <m:t>_</m:t>
+        </m:r>
+        <m:r>
+          <w:rPr>
+            <w:rFonts w:ascii="Cambria Math" w:hAnsi="Cambria Math"/>
+          </w:rPr>
+          <m:t>CONTRACTION</m:t>
+        </m:r>
+        <m:r>
+          <w:rPr>
+            <w:rFonts w:ascii="Cambria Math" w:hAnsi="Cambria Math"/>
+            <w:lang w:val="en-US"/>
+          </w:rPr>
+          <m:t xml:space="preserve"> </m:t>
+        </m:r>
+      </m:oMath>
+      <w:r>
+        <w:rPr>
+          <w:lang w:val="en-US"/>
+        </w:rPr>
+        <w:t xml:space="preserve">returns a particular </w:t>
+      </w:r>
+      <m:oMath>
+        <m:sSub>
+          <m:sSubPr>
+            <m:ctrlPr>
+              <w:rPr>
+                <w:rFonts w:ascii="Cambria Math" w:hAnsi="Cambria Math"/>
+                <w:i/>
+              </w:rPr>
+            </m:ctrlPr>
+          </m:sSubPr>
+          <m:e>
+            <m:r>
+              <w:rPr>
+                <w:rFonts w:ascii="Cambria Math" w:hAnsi="Cambria Math"/>
+              </w:rPr>
+              <m:t>C</m:t>
+            </m:r>
+          </m:e>
+          <m:sub>
+            <m:r>
+              <w:rPr>
+                <w:rFonts w:ascii="Cambria Math" w:hAnsi="Cambria Math"/>
+              </w:rPr>
+              <m:t>i</m:t>
+            </m:r>
+          </m:sub>
+        </m:sSub>
+      </m:oMath>
+      <w:r>
+        <w:rPr>
+          <w:lang w:val="en-US"/>
+        </w:rPr>
+        <w:t xml:space="preserve"> with probability </w:t>
+      </w:r>
+      <m:oMath>
+        <m:r>
+          <w:rPr>
+            <w:rFonts w:ascii="Cambria Math" w:hAnsi="Cambria Math"/>
+            <w:lang w:val="en-US"/>
+          </w:rPr>
+          <m:t>≥</m:t>
+        </m:r>
+        <m:f>
+          <m:fPr>
+            <m:ctrlPr>
+              <w:rPr>
+                <w:rFonts w:ascii="Cambria Math" w:hAnsi="Cambria Math"/>
+                <w:i/>
+              </w:rPr>
+            </m:ctrlPr>
+          </m:fPr>
+          <m:num>
+            <m:r>
+              <w:rPr>
+                <w:rFonts w:ascii="Cambria Math" w:hAnsi="Cambria Math"/>
+                <w:lang w:val="en-US"/>
+              </w:rPr>
+              <m:t>2</m:t>
+            </m:r>
+          </m:num>
+          <m:den>
+            <m:r>
+              <w:rPr>
+                <w:rFonts w:ascii="Cambria Math" w:hAnsi="Cambria Math"/>
+              </w:rPr>
+              <m:t>n</m:t>
+            </m:r>
+            <m:d>
+              <m:dPr>
+                <m:ctrlPr>
+                  <w:rPr>
+                    <w:rFonts w:ascii="Cambria Math" w:hAnsi="Cambria Math"/>
+                    <w:i/>
+                  </w:rPr>
+                </m:ctrlPr>
+              </m:dPr>
+              <m:e>
+                <m:r>
+                  <w:rPr>
+                    <w:rFonts w:ascii="Cambria Math" w:hAnsi="Cambria Math"/>
+                  </w:rPr>
+                  <m:t>n</m:t>
+                </m:r>
+                <m:r>
+                  <w:rPr>
+                    <w:rFonts w:ascii="Cambria Math" w:hAnsi="Cambria Math"/>
+                    <w:lang w:val="en-US"/>
+                  </w:rPr>
+                  <m:t>-1</m:t>
+                </m:r>
+              </m:e>
+            </m:d>
+          </m:den>
+        </m:f>
+      </m:oMath>
+      <w:r>
+        <w:rPr>
+          <w:lang w:val="en-US"/>
+        </w:rPr>
+        <w:t xml:space="preserve">. </w:t>
+      </w:r>
+    </w:p>
+    <w:p>
+      <w:pPr>
+        <w:spacing w:line="276" w:lineRule="auto"/>
+        <w:rPr>
+          <w:lang w:val="en-US"/>
+        </w:rPr>
+      </w:pPr>
+      <w:r>
+        <w:rPr>
+          <w:lang w:val="en-US"/>
+        </w:rPr>
+        <w:t xml:space="preserve">So, if we denote with </w:t>
+      </w:r>
+      <m:oMath>
+        <m:sSub>
+          <m:sSubPr>
+            <m:ctrlPr>
+              <w:rPr>
+                <w:rFonts w:ascii="Cambria Math" w:hAnsi="Cambria Math"/>
+                <w:i/>
+              </w:rPr>
+            </m:ctrlPr>
+          </m:sSubPr>
+          <m:e>
+            <m:r>
+              <w:rPr>
+                <w:rFonts w:ascii="Cambria Math" w:hAnsi="Cambria Math"/>
+              </w:rPr>
+              <m:t>A</m:t>
+            </m:r>
+          </m:e>
+          <m:sub>
+            <m:r>
+              <w:rPr>
+                <w:rFonts w:ascii="Cambria Math" w:hAnsi="Cambria Math"/>
+              </w:rPr>
+              <m:t>i</m:t>
+            </m:r>
+          </m:sub>
+        </m:sSub>
+      </m:oMath>
+      <w:r>
+        <w:rPr>
+          <w:lang w:val="en-US"/>
+        </w:rPr>
+        <w:t xml:space="preserve"> the event that </w:t>
+      </w:r>
+      <m:oMath>
+        <m:sSub>
+          <m:sSubPr>
+            <m:ctrlPr>
+              <w:rPr>
+                <w:rFonts w:ascii="Cambria Math" w:hAnsi="Cambria Math"/>
+                <w:i/>
+              </w:rPr>
+            </m:ctrlPr>
+          </m:sSubPr>
+          <m:e>
+            <m:r>
+              <w:rPr>
+                <w:rFonts w:ascii="Cambria Math" w:hAnsi="Cambria Math"/>
+              </w:rPr>
+              <m:t>C</m:t>
+            </m:r>
+          </m:e>
+          <m:sub>
+            <m:r>
+              <w:rPr>
+                <w:rFonts w:ascii="Cambria Math" w:hAnsi="Cambria Math"/>
+              </w:rPr>
+              <m:t>i</m:t>
+            </m:r>
+          </m:sub>
+        </m:sSub>
+      </m:oMath>
+      <w:r>
+        <w:rPr>
+          <w:lang w:val="en-US"/>
+        </w:rPr>
+        <w:t xml:space="preserve"> is returned by </w:t>
+      </w:r>
+      <m:oMath>
+        <m:r>
+          <w:rPr>
+            <w:rFonts w:ascii="Cambria Math" w:hAnsi="Cambria Math"/>
+          </w:rPr>
+          <m:t>FULL</m:t>
+        </m:r>
+        <m:r>
+          <w:rPr>
+            <w:rFonts w:ascii="Cambria Math" w:hAnsi="Cambria Math"/>
+            <w:lang w:val="en-US"/>
+          </w:rPr>
+          <m:t>_</m:t>
+        </m:r>
+        <m:r>
+          <w:rPr>
+            <w:rFonts w:ascii="Cambria Math" w:hAnsi="Cambria Math"/>
+          </w:rPr>
+          <m:t>CONTRACTION</m:t>
+        </m:r>
+      </m:oMath>
+      <w:r>
+        <w:rPr>
+          <w:lang w:val="en-US"/>
+        </w:rPr>
+        <w:t>, we can write:</w:t>
+      </w:r>
+    </w:p>
+    <w:p>
+      <w:pPr>
+        <w:spacing w:line="276" w:lineRule="auto"/>
+      </w:pPr>
+      <m:oMathPara>
+        <m:oMath>
+          <m:func>
+            <m:funcPr>
+              <m:ctrlPr>
+                <w:rPr>
+                  <w:rFonts w:ascii="Cambria Math" w:hAnsi="Cambria Math"/>
+                </w:rPr>
+              </m:ctrlPr>
+            </m:funcPr>
+            <m:fName>
+              <m:r>
+                <m:rPr>
+                  <m:sty m:val="p"/>
+                </m:rPr>
+                <w:rPr>
+                  <w:rFonts w:ascii="Cambria Math" w:hAnsi="Cambria Math"/>
+                </w:rPr>
+                <m:t>Pr</m:t>
+              </m:r>
+            </m:fName>
+            <m:e>
+              <m:d>
+                <m:dPr>
+                  <m:ctrlPr>
+                    <w:rPr>
+                      <w:rFonts w:ascii="Cambria Math" w:hAnsi="Cambria Math"/>
+                      <w:i/>
+                    </w:rPr>
+                  </m:ctrlPr>
+                </m:dPr>
+                <m:e>
+                  <m:sSub>
+                    <m:sSubPr>
+                      <m:ctrlPr>
+                        <w:rPr>
+                          <w:rFonts w:ascii="Cambria Math" w:hAnsi="Cambria Math"/>
+                          <w:i/>
+                        </w:rPr>
+                      </m:ctrlPr>
+                    </m:sSubPr>
+                    <m:e>
+                      <m:r>
+                        <w:rPr>
+                          <w:rFonts w:ascii="Cambria Math" w:hAnsi="Cambria Math"/>
+                        </w:rPr>
+                        <m:t>A</m:t>
+                      </m:r>
+                    </m:e>
+                    <m:sub>
+                      <m:r>
+                        <w:rPr>
+                          <w:rFonts w:ascii="Cambria Math" w:hAnsi="Cambria Math"/>
+                        </w:rPr>
+                        <m:t>i</m:t>
+                      </m:r>
+                    </m:sub>
+                  </m:sSub>
+                </m:e>
+              </m:d>
+            </m:e>
+          </m:func>
+          <m:r>
+            <w:rPr>
+              <w:rFonts w:ascii="Cambria Math" w:hAnsi="Cambria Math"/>
+            </w:rPr>
+            <m:t>≥</m:t>
+          </m:r>
+          <m:f>
+            <m:fPr>
+              <m:ctrlPr>
+                <w:rPr>
+                  <w:rFonts w:ascii="Cambria Math" w:hAnsi="Cambria Math"/>
+                  <w:i/>
+                </w:rPr>
+              </m:ctrlPr>
+            </m:fPr>
+            <m:num>
+              <m:r>
+                <w:rPr>
+                  <w:rFonts w:ascii="Cambria Math" w:hAnsi="Cambria Math"/>
+                </w:rPr>
+                <m:t>2</m:t>
+              </m:r>
+            </m:num>
+            <m:den>
+              <m:r>
+                <w:rPr>
+                  <w:rFonts w:ascii="Cambria Math" w:hAnsi="Cambria Math"/>
+                </w:rPr>
+                <m:t>n</m:t>
+              </m:r>
+              <m:d>
+                <m:dPr>
+                  <m:ctrlPr>
+                    <w:rPr>
+                      <w:rFonts w:ascii="Cambria Math" w:hAnsi="Cambria Math"/>
+                      <w:i/>
+                    </w:rPr>
+                  </m:ctrlPr>
+                </m:dPr>
+                <m:e>
+                  <m:r>
+                    <w:rPr>
+                      <w:rFonts w:ascii="Cambria Math" w:hAnsi="Cambria Math"/>
+                    </w:rPr>
+                    <m:t>n-1</m:t>
+                  </m:r>
+                </m:e>
+              </m:d>
+            </m:den>
+          </m:f>
+        </m:oMath>
+      </m:oMathPara>
+    </w:p>
+    <w:p>
+      <w:pPr>
+        <w:spacing w:line="276" w:lineRule="auto"/>
+        <w:rPr>
+          <w:lang w:val="en-US"/>
+        </w:rPr>
+      </w:pPr>
+      <w:r>
+        <w:rPr>
+          <w:lang w:val="en-US"/>
+        </w:rPr>
+        <w:lastRenderedPageBreak/>
+        <w:t xml:space="preserve">Given the probability of the union of this event cannot be greater than </w:t>
+      </w:r>
+      <m:oMath>
+        <m:r>
+          <w:rPr>
+            <w:rFonts w:ascii="Cambria Math" w:hAnsi="Cambria Math"/>
+            <w:lang w:val="en-US"/>
+          </w:rPr>
+          <m:t>1</m:t>
+        </m:r>
+      </m:oMath>
+      <w:r>
+        <w:rPr>
+          <w:lang w:val="en-US"/>
+        </w:rPr>
+        <w:t xml:space="preserve">, this term will not be that high. Observe that events </w:t>
+      </w:r>
+      <m:oMath>
+        <m:sSub>
+          <m:sSubPr>
+            <m:ctrlPr>
+              <w:rPr>
+                <w:rFonts w:ascii="Cambria Math" w:hAnsi="Cambria Math"/>
+                <w:i/>
+              </w:rPr>
+            </m:ctrlPr>
+          </m:sSubPr>
+          <m:e>
+            <m:r>
+              <w:rPr>
+                <w:rFonts w:ascii="Cambria Math" w:hAnsi="Cambria Math"/>
+              </w:rPr>
+              <m:t>A</m:t>
+            </m:r>
+          </m:e>
+          <m:sub>
+            <m:r>
+              <w:rPr>
+                <w:rFonts w:ascii="Cambria Math" w:hAnsi="Cambria Math"/>
+                <w:lang w:val="en-US"/>
+              </w:rPr>
+              <m:t>1</m:t>
+            </m:r>
+          </m:sub>
+        </m:sSub>
+        <m:r>
+          <w:rPr>
+            <w:rFonts w:ascii="Cambria Math" w:hAnsi="Cambria Math"/>
+            <w:lang w:val="en-US"/>
+          </w:rPr>
+          <m:t>,</m:t>
+        </m:r>
+        <m:sSub>
+          <m:sSubPr>
+            <m:ctrlPr>
+              <w:rPr>
+                <w:rFonts w:ascii="Cambria Math" w:hAnsi="Cambria Math"/>
+                <w:i/>
+              </w:rPr>
+            </m:ctrlPr>
+          </m:sSubPr>
+          <m:e>
+            <m:r>
+              <w:rPr>
+                <w:rFonts w:ascii="Cambria Math" w:hAnsi="Cambria Math"/>
+              </w:rPr>
+              <m:t>A</m:t>
+            </m:r>
+          </m:e>
+          <m:sub>
+            <m:r>
+              <w:rPr>
+                <w:rFonts w:ascii="Cambria Math" w:hAnsi="Cambria Math"/>
+                <w:lang w:val="en-US"/>
+              </w:rPr>
+              <m:t>2</m:t>
+            </m:r>
+          </m:sub>
+        </m:sSub>
+        <m:r>
+          <w:rPr>
+            <w:rFonts w:ascii="Cambria Math" w:hAnsi="Cambria Math"/>
+            <w:lang w:val="en-US"/>
+          </w:rPr>
+          <m:t>,…</m:t>
+        </m:r>
+        <m:sSub>
+          <m:sSubPr>
+            <m:ctrlPr>
+              <w:rPr>
+                <w:rFonts w:ascii="Cambria Math" w:hAnsi="Cambria Math"/>
+                <w:i/>
+              </w:rPr>
+            </m:ctrlPr>
+          </m:sSubPr>
+          <m:e>
+            <m:r>
+              <w:rPr>
+                <w:rFonts w:ascii="Cambria Math" w:hAnsi="Cambria Math"/>
+              </w:rPr>
+              <m:t>A</m:t>
+            </m:r>
+          </m:e>
+          <m:sub>
+            <m:r>
+              <w:rPr>
+                <w:rFonts w:ascii="Cambria Math" w:hAnsi="Cambria Math"/>
+              </w:rPr>
+              <m:t>j</m:t>
+            </m:r>
+          </m:sub>
+        </m:sSub>
+      </m:oMath>
+      <w:r>
+        <w:rPr>
+          <w:lang w:val="en-US"/>
+        </w:rPr>
+        <w:t xml:space="preserve"> are disjoint. Then:</w:t>
+      </w:r>
+    </w:p>
+    <w:p>
+      <w:pPr>
+        <w:spacing w:line="276" w:lineRule="auto"/>
+      </w:pPr>
+      <m:oMathPara>
+        <m:oMath>
+          <m:func>
+            <m:funcPr>
+              <m:ctrlPr>
+                <w:rPr>
+                  <w:rFonts w:ascii="Cambria Math" w:hAnsi="Cambria Math"/>
+                </w:rPr>
+              </m:ctrlPr>
+            </m:funcPr>
+            <m:fName>
+              <m:r>
+                <m:rPr>
+                  <m:sty m:val="p"/>
+                </m:rPr>
+                <w:rPr>
+                  <w:rFonts w:ascii="Cambria Math" w:hAnsi="Cambria Math"/>
+                </w:rPr>
+                <m:t>Pr</m:t>
+              </m:r>
+            </m:fName>
+            <m:e>
+              <m:d>
+                <m:dPr>
+                  <m:ctrlPr>
+                    <w:rPr>
+                      <w:rFonts w:ascii="Cambria Math" w:hAnsi="Cambria Math"/>
+                      <w:i/>
+                    </w:rPr>
+                  </m:ctrlPr>
+                </m:dPr>
+                <m:e>
+                  <m:sSub>
+                    <m:sSubPr>
+                      <m:ctrlPr>
+                        <w:rPr>
+                          <w:rFonts w:ascii="Cambria Math" w:hAnsi="Cambria Math"/>
+                          <w:i/>
+                        </w:rPr>
+                      </m:ctrlPr>
+                    </m:sSubPr>
+                    <m:e>
+                      <m:r>
+                        <w:rPr>
+                          <w:rFonts w:ascii="Cambria Math" w:hAnsi="Cambria Math"/>
+                        </w:rPr>
+                        <m:t>A</m:t>
+                      </m:r>
+                    </m:e>
+                    <m:sub>
+                      <m:r>
+                        <w:rPr>
+                          <w:rFonts w:ascii="Cambria Math" w:hAnsi="Cambria Math"/>
+                        </w:rPr>
+                        <m:t>1</m:t>
+                      </m:r>
+                    </m:sub>
+                  </m:sSub>
+                  <m:r>
+                    <w:rPr>
+                      <w:rFonts w:ascii="Cambria Math" w:hAnsi="Cambria Math"/>
+                    </w:rPr>
+                    <m:t>∪</m:t>
+                  </m:r>
+                  <m:sSub>
+                    <m:sSubPr>
+                      <m:ctrlPr>
+                        <w:rPr>
+                          <w:rFonts w:ascii="Cambria Math" w:hAnsi="Cambria Math"/>
+                          <w:i/>
+                        </w:rPr>
+                      </m:ctrlPr>
+                    </m:sSubPr>
+                    <m:e>
+                      <m:r>
+                        <w:rPr>
+                          <w:rFonts w:ascii="Cambria Math" w:hAnsi="Cambria Math"/>
+                        </w:rPr>
+                        <m:t>A</m:t>
+                      </m:r>
+                    </m:e>
+                    <m:sub>
+                      <m:r>
+                        <w:rPr>
+                          <w:rFonts w:ascii="Cambria Math" w:hAnsi="Cambria Math"/>
+                        </w:rPr>
+                        <m:t>2</m:t>
+                      </m:r>
+                    </m:sub>
+                  </m:sSub>
+                  <m:r>
+                    <w:rPr>
+                      <w:rFonts w:ascii="Cambria Math" w:hAnsi="Cambria Math"/>
+                    </w:rPr>
+                    <m:t>∪…∪</m:t>
+                  </m:r>
+                  <m:sSub>
+                    <m:sSubPr>
+                      <m:ctrlPr>
+                        <w:rPr>
+                          <w:rFonts w:ascii="Cambria Math" w:hAnsi="Cambria Math"/>
+                          <w:i/>
+                        </w:rPr>
+                      </m:ctrlPr>
+                    </m:sSubPr>
+                    <m:e>
+                      <m:r>
+                        <w:rPr>
+                          <w:rFonts w:ascii="Cambria Math" w:hAnsi="Cambria Math"/>
+                        </w:rPr>
+                        <m:t>A</m:t>
+                      </m:r>
+                    </m:e>
+                    <m:sub>
+                      <m:r>
+                        <w:rPr>
+                          <w:rFonts w:ascii="Cambria Math" w:hAnsi="Cambria Math"/>
+                        </w:rPr>
+                        <m:t>j</m:t>
+                      </m:r>
+                    </m:sub>
+                  </m:sSub>
+                </m:e>
+              </m:d>
+            </m:e>
+          </m:func>
+          <m:r>
+            <w:rPr>
+              <w:rFonts w:ascii="Cambria Math" w:hAnsi="Cambria Math"/>
+            </w:rPr>
+            <m:t>=</m:t>
+          </m:r>
+          <m:nary>
+            <m:naryPr>
+              <m:chr m:val="∑"/>
+              <m:ctrlPr>
+                <w:rPr>
+                  <w:rFonts w:ascii="Cambria Math" w:hAnsi="Cambria Math"/>
+                  <w:i/>
+                </w:rPr>
+              </m:ctrlPr>
+            </m:naryPr>
+            <m:sub>
+              <m:r>
+                <w:rPr>
+                  <w:rFonts w:ascii="Cambria Math" w:hAnsi="Cambria Math"/>
+                </w:rPr>
+                <m:t>i=1</m:t>
+              </m:r>
+            </m:sub>
+            <m:sup>
+              <m:r>
+                <w:rPr>
+                  <w:rFonts w:ascii="Cambria Math" w:hAnsi="Cambria Math"/>
+                </w:rPr>
+                <m:t>j</m:t>
+              </m:r>
+            </m:sup>
+            <m:e>
+              <m:func>
+                <m:funcPr>
+                  <m:ctrlPr>
+                    <w:rPr>
+                      <w:rFonts w:ascii="Cambria Math" w:hAnsi="Cambria Math"/>
+                    </w:rPr>
+                  </m:ctrlPr>
+                </m:funcPr>
+                <m:fName>
+                  <m:r>
+                    <m:rPr>
+                      <m:sty m:val="p"/>
+                    </m:rPr>
+                    <w:rPr>
+                      <w:rFonts w:ascii="Cambria Math" w:hAnsi="Cambria Math"/>
+                    </w:rPr>
+                    <m:t>Pr</m:t>
+                  </m:r>
+                </m:fName>
+                <m:e>
+                  <m:d>
+                    <m:dPr>
+                      <m:ctrlPr>
+                        <w:rPr>
+                          <w:rFonts w:ascii="Cambria Math" w:hAnsi="Cambria Math"/>
+                          <w:i/>
+                        </w:rPr>
+                      </m:ctrlPr>
+                    </m:dPr>
+                    <m:e>
+                      <m:sSub>
+                        <m:sSubPr>
+                          <m:ctrlPr>
+                            <w:rPr>
+                              <w:rFonts w:ascii="Cambria Math" w:hAnsi="Cambria Math"/>
+                              <w:i/>
+                            </w:rPr>
+                          </m:ctrlPr>
+                        </m:sSubPr>
+                        <m:e>
+                          <m:r>
+                            <w:rPr>
+                              <w:rFonts w:ascii="Cambria Math" w:hAnsi="Cambria Math"/>
+                            </w:rPr>
+                            <m:t>A</m:t>
+                          </m:r>
+                        </m:e>
+                        <m:sub>
+                          <m:r>
+                            <w:rPr>
+                              <w:rFonts w:ascii="Cambria Math" w:hAnsi="Cambria Math"/>
+                            </w:rPr>
+                            <m:t>i</m:t>
+                          </m:r>
+                        </m:sub>
+                      </m:sSub>
+                    </m:e>
+                  </m:d>
+                </m:e>
+              </m:func>
+            </m:e>
+          </m:nary>
+        </m:oMath>
+      </m:oMathPara>
+    </w:p>
+    <w:p>
+      <w:pPr>
+        <w:spacing w:line="276" w:lineRule="auto"/>
+        <w:rPr>
+          <w:lang w:val="en-US"/>
+        </w:rPr>
+      </w:pPr>
+      <w:r>
+        <w:rPr>
+          <w:noProof/>
+        </w:rPr>
+        <w:drawing>
+          <wp:anchor distT="0" distB="0" distL="114300" distR="114300" simplePos="0" relativeHeight="251725824" behindDoc="0" locked="0" layoutInCell="1" allowOverlap="1" wp14:anchorId="539D5C80" wp14:editId="56F28D97">
+            <wp:simplePos x="0" y="0"/>
+            <wp:positionH relativeFrom="column">
+              <wp:posOffset>2889968</wp:posOffset>
+            </wp:positionH>
+            <wp:positionV relativeFrom="paragraph">
+              <wp:posOffset>278237</wp:posOffset>
+            </wp:positionV>
+            <wp:extent cx="1124585" cy="529590"/>
+            <wp:effectExtent l="0" t="0" r="0" b="3810"/>
+            <wp:wrapSquare wrapText="bothSides"/>
+            <wp:docPr id="922697872" name="Immagine 1" descr="Immagine che contiene schizzo, Line art, bianco, calligrafia&#10;&#10;Descrizione generata automaticamente"/>
+            <wp:cNvGraphicFramePr>
+              <a:graphicFrameLocks xmlns:a="http://schemas.openxmlformats.org/drawingml/2006/main" noChangeAspect="1"/>
+            </wp:cNvGraphicFramePr>
+            <a:graphic xmlns:a="http://schemas.openxmlformats.org/drawingml/2006/main">
+              <a:graphicData uri="http://schemas.openxmlformats.org/drawingml/2006/picture">
+                <pic:pic xmlns:pic="http://schemas.openxmlformats.org/drawingml/2006/picture">
+                  <pic:nvPicPr>
+                    <pic:cNvPr id="922697872" name="Immagine 1" descr="Immagine che contiene schizzo, Line art, bianco, calligrafia&#10;&#10;Descrizione generata automaticamente"/>
+                    <pic:cNvPicPr/>
+                  </pic:nvPicPr>
+                  <pic:blipFill>
+                    <a:blip r:embed="rId70"/>
+                    <a:stretch>
+                      <a:fillRect/>
+                    </a:stretch>
+                  </pic:blipFill>
+                  <pic:spPr>
+                    <a:xfrm>
+                      <a:off x="0" y="0"/>
+                      <a:ext cx="1124585" cy="529590"/>
+                    </a:xfrm>
+                    <a:prstGeom prst="rect">
+                      <a:avLst/>
+                    </a:prstGeom>
+                  </pic:spPr>
+                </pic:pic>
+              </a:graphicData>
+            </a:graphic>
+            <wp14:sizeRelH relativeFrom="margin">
+              <wp14:pctWidth>0</wp14:pctWidth>
+            </wp14:sizeRelH>
+            <wp14:sizeRelV relativeFrom="margin">
+              <wp14:pctHeight>0</wp14:pctHeight>
+            </wp14:sizeRelV>
+          </wp:anchor>
+        </w:drawing>
+      </w:r>
+      <w:r>
+        <w:rPr>
+          <w:lang w:val="en-US"/>
+        </w:rPr>
+        <w:t xml:space="preserve">By definition, </w:t>
+      </w:r>
+      <m:oMath>
+        <m:func>
+          <m:funcPr>
+            <m:ctrlPr>
+              <w:rPr>
+                <w:rFonts w:ascii="Cambria Math" w:hAnsi="Cambria Math"/>
+              </w:rPr>
+            </m:ctrlPr>
+          </m:funcPr>
+          <m:fName>
+            <m:r>
+              <m:rPr>
+                <m:sty m:val="p"/>
+              </m:rPr>
+              <w:rPr>
+                <w:rFonts w:ascii="Cambria Math" w:hAnsi="Cambria Math"/>
+                <w:lang w:val="en-US"/>
+              </w:rPr>
+              <m:t>Pr</m:t>
+            </m:r>
+          </m:fName>
+          <m:e>
+            <m:d>
+              <m:dPr>
+                <m:ctrlPr>
+                  <w:rPr>
+                    <w:rFonts w:ascii="Cambria Math" w:hAnsi="Cambria Math"/>
+                    <w:i/>
+                  </w:rPr>
+                </m:ctrlPr>
+              </m:dPr>
+              <m:e>
+                <m:sSub>
+                  <m:sSubPr>
+                    <m:ctrlPr>
+                      <w:rPr>
+                        <w:rFonts w:ascii="Cambria Math" w:hAnsi="Cambria Math"/>
+                        <w:i/>
+                      </w:rPr>
+                    </m:ctrlPr>
+                  </m:sSubPr>
+                  <m:e>
+                    <m:r>
+                      <w:rPr>
+                        <w:rFonts w:ascii="Cambria Math" w:hAnsi="Cambria Math"/>
+                      </w:rPr>
+                      <m:t>A</m:t>
+                    </m:r>
+                  </m:e>
+                  <m:sub>
+                    <m:r>
+                      <w:rPr>
+                        <w:rFonts w:ascii="Cambria Math" w:hAnsi="Cambria Math"/>
+                        <w:lang w:val="en-US"/>
+                      </w:rPr>
+                      <m:t>1</m:t>
+                    </m:r>
+                  </m:sub>
+                </m:sSub>
+                <m:r>
+                  <w:rPr>
+                    <w:rFonts w:ascii="Cambria Math" w:hAnsi="Cambria Math"/>
+                    <w:lang w:val="en-US"/>
+                  </w:rPr>
+                  <m:t>∪</m:t>
+                </m:r>
+                <m:sSub>
+                  <m:sSubPr>
+                    <m:ctrlPr>
+                      <w:rPr>
+                        <w:rFonts w:ascii="Cambria Math" w:hAnsi="Cambria Math"/>
+                        <w:i/>
+                      </w:rPr>
+                    </m:ctrlPr>
+                  </m:sSubPr>
+                  <m:e>
+                    <m:r>
+                      <w:rPr>
+                        <w:rFonts w:ascii="Cambria Math" w:hAnsi="Cambria Math"/>
+                      </w:rPr>
+                      <m:t>A</m:t>
+                    </m:r>
+                  </m:e>
+                  <m:sub>
+                    <m:r>
+                      <w:rPr>
+                        <w:rFonts w:ascii="Cambria Math" w:hAnsi="Cambria Math"/>
+                        <w:lang w:val="en-US"/>
+                      </w:rPr>
+                      <m:t>2</m:t>
+                    </m:r>
+                  </m:sub>
+                </m:sSub>
+                <m:r>
+                  <w:rPr>
+                    <w:rFonts w:ascii="Cambria Math" w:hAnsi="Cambria Math"/>
+                    <w:lang w:val="en-US"/>
+                  </w:rPr>
+                  <m:t>∪…∪</m:t>
+                </m:r>
+                <m:sSub>
+                  <m:sSubPr>
+                    <m:ctrlPr>
+                      <w:rPr>
+                        <w:rFonts w:ascii="Cambria Math" w:hAnsi="Cambria Math"/>
+                        <w:i/>
+                      </w:rPr>
+                    </m:ctrlPr>
+                  </m:sSubPr>
+                  <m:e>
+                    <m:r>
+                      <w:rPr>
+                        <w:rFonts w:ascii="Cambria Math" w:hAnsi="Cambria Math"/>
+                      </w:rPr>
+                      <m:t>A</m:t>
+                    </m:r>
+                  </m:e>
+                  <m:sub>
+                    <m:r>
+                      <w:rPr>
+                        <w:rFonts w:ascii="Cambria Math" w:hAnsi="Cambria Math"/>
+                      </w:rPr>
+                      <m:t>j</m:t>
+                    </m:r>
+                  </m:sub>
+                </m:sSub>
+              </m:e>
+            </m:d>
+            <m:r>
+              <w:rPr>
+                <w:rFonts w:ascii="Cambria Math" w:hAnsi="Cambria Math"/>
+                <w:lang w:val="en-US"/>
+              </w:rPr>
+              <m:t>≤1</m:t>
+            </m:r>
+          </m:e>
+        </m:func>
+        <m:r>
+          <w:rPr>
+            <w:rFonts w:ascii="Cambria Math" w:hAnsi="Cambria Math"/>
+            <w:lang w:val="en-US"/>
+          </w:rPr>
+          <m:t>,</m:t>
+        </m:r>
+      </m:oMath>
+      <w:r>
+        <w:rPr>
+          <w:lang w:val="en-US"/>
+        </w:rPr>
+        <w:t xml:space="preserve"> so </w:t>
+      </w:r>
+      <m:oMath>
+        <m:nary>
+          <m:naryPr>
+            <m:chr m:val="∑"/>
+            <m:ctrlPr>
+              <w:rPr>
+                <w:rFonts w:ascii="Cambria Math" w:hAnsi="Cambria Math"/>
+                <w:i/>
+              </w:rPr>
+            </m:ctrlPr>
+          </m:naryPr>
+          <m:sub>
+            <m:r>
+              <w:rPr>
+                <w:rFonts w:ascii="Cambria Math" w:hAnsi="Cambria Math"/>
+              </w:rPr>
+              <m:t>i</m:t>
+            </m:r>
+            <m:r>
+              <w:rPr>
+                <w:rFonts w:ascii="Cambria Math" w:hAnsi="Cambria Math"/>
+                <w:lang w:val="en-US"/>
+              </w:rPr>
+              <m:t>=1</m:t>
+            </m:r>
+          </m:sub>
+          <m:sup>
+            <m:r>
+              <w:rPr>
+                <w:rFonts w:ascii="Cambria Math" w:hAnsi="Cambria Math"/>
+              </w:rPr>
+              <m:t>j</m:t>
+            </m:r>
+          </m:sup>
+          <m:e>
+            <m:func>
+              <m:funcPr>
+                <m:ctrlPr>
+                  <w:rPr>
+                    <w:rFonts w:ascii="Cambria Math" w:hAnsi="Cambria Math"/>
+                  </w:rPr>
+                </m:ctrlPr>
+              </m:funcPr>
+              <m:fName>
+                <m:r>
+                  <m:rPr>
+                    <m:sty m:val="p"/>
+                  </m:rPr>
+                  <w:rPr>
+                    <w:rFonts w:ascii="Cambria Math" w:hAnsi="Cambria Math"/>
+                    <w:lang w:val="en-US"/>
+                  </w:rPr>
+                  <m:t>Pr</m:t>
+                </m:r>
+              </m:fName>
+              <m:e>
+                <m:d>
+                  <m:dPr>
+                    <m:ctrlPr>
+                      <w:rPr>
+                        <w:rFonts w:ascii="Cambria Math" w:hAnsi="Cambria Math"/>
+                        <w:i/>
+                      </w:rPr>
+                    </m:ctrlPr>
+                  </m:dPr>
+                  <m:e>
+                    <m:sSub>
+                      <m:sSubPr>
+                        <m:ctrlPr>
+                          <w:rPr>
+                            <w:rFonts w:ascii="Cambria Math" w:hAnsi="Cambria Math"/>
+                            <w:i/>
+                          </w:rPr>
+                        </m:ctrlPr>
+                      </m:sSubPr>
+                      <m:e>
+                        <m:r>
+                          <w:rPr>
+                            <w:rFonts w:ascii="Cambria Math" w:hAnsi="Cambria Math"/>
+                          </w:rPr>
+                          <m:t>A</m:t>
+                        </m:r>
+                      </m:e>
+                      <m:sub>
+                        <m:r>
+                          <w:rPr>
+                            <w:rFonts w:ascii="Cambria Math" w:hAnsi="Cambria Math"/>
+                          </w:rPr>
+                          <m:t>i</m:t>
+                        </m:r>
+                      </m:sub>
+                    </m:sSub>
+                  </m:e>
+                </m:d>
+                <m:r>
+                  <w:rPr>
+                    <w:rFonts w:ascii="Cambria Math" w:hAnsi="Cambria Math"/>
+                    <w:lang w:val="en-US"/>
+                  </w:rPr>
+                  <m:t>≤1⇒</m:t>
+                </m:r>
+                <m:r>
+                  <w:rPr>
+                    <w:rFonts w:ascii="Cambria Math" w:hAnsi="Cambria Math"/>
+                  </w:rPr>
+                  <m:t>j</m:t>
+                </m:r>
+                <m:r>
+                  <w:rPr>
+                    <w:rFonts w:ascii="Cambria Math" w:hAnsi="Cambria Math"/>
+                    <w:lang w:val="en-US"/>
+                  </w:rPr>
+                  <m:t>≤</m:t>
+                </m:r>
+                <m:f>
+                  <m:fPr>
+                    <m:ctrlPr>
+                      <w:rPr>
+                        <w:rFonts w:ascii="Cambria Math" w:hAnsi="Cambria Math"/>
+                        <w:i/>
+                      </w:rPr>
+                    </m:ctrlPr>
+                  </m:fPr>
+                  <m:num>
+                    <m:r>
+                      <w:rPr>
+                        <w:rFonts w:ascii="Cambria Math" w:hAnsi="Cambria Math"/>
+                      </w:rPr>
+                      <m:t>n</m:t>
+                    </m:r>
+                    <m:d>
+                      <m:dPr>
+                        <m:ctrlPr>
+                          <w:rPr>
+                            <w:rFonts w:ascii="Cambria Math" w:hAnsi="Cambria Math"/>
+                            <w:i/>
+                          </w:rPr>
+                        </m:ctrlPr>
+                      </m:dPr>
+                      <m:e>
+                        <m:r>
+                          <w:rPr>
+                            <w:rFonts w:ascii="Cambria Math" w:hAnsi="Cambria Math"/>
+                          </w:rPr>
+                          <m:t>n</m:t>
+                        </m:r>
+                        <m:r>
+                          <w:rPr>
+                            <w:rFonts w:ascii="Cambria Math" w:hAnsi="Cambria Math"/>
+                            <w:lang w:val="en-US"/>
+                          </w:rPr>
+                          <m:t>-1</m:t>
+                        </m:r>
+                      </m:e>
+                    </m:d>
+                  </m:num>
+                  <m:den>
+                    <m:r>
+                      <w:rPr>
+                        <w:rFonts w:ascii="Cambria Math" w:hAnsi="Cambria Math"/>
+                        <w:lang w:val="en-US"/>
+                      </w:rPr>
+                      <m:t>2</m:t>
+                    </m:r>
+                  </m:den>
+                </m:f>
+              </m:e>
+            </m:func>
+          </m:e>
+        </m:nary>
+      </m:oMath>
+    </w:p>
+    <w:p>
+      <w:pPr>
+        <w:spacing w:line="276" w:lineRule="auto"/>
+        <w:rPr>
+          <w:lang w:val="en-US"/>
+        </w:rPr>
+      </w:pPr>
+    </w:p>
+    <w:p>
+      <w:pPr>
+        <w:spacing w:line="276" w:lineRule="auto"/>
+        <w:rPr>
+          <w:lang w:val="en-US"/>
+        </w:rPr>
+      </w:pPr>
+    </w:p>
+    <w:p>
+      <w:pPr>
+        <w:spacing w:line="276" w:lineRule="auto"/>
+        <w:rPr>
+          <w:lang w:val="en-US"/>
+        </w:rPr>
+      </w:pPr>
+      <w:r>
+        <w:rPr>
+          <w:noProof/>
+        </w:rPr>
+        <w:drawing>
+          <wp:anchor distT="0" distB="0" distL="114300" distR="114300" simplePos="0" relativeHeight="251726848" behindDoc="0" locked="0" layoutInCell="1" allowOverlap="1" wp14:anchorId="322EB3B2" wp14:editId="44B08556">
+            <wp:simplePos x="0" y="0"/>
+            <wp:positionH relativeFrom="column">
+              <wp:posOffset>2068443</wp:posOffset>
+            </wp:positionH>
+            <wp:positionV relativeFrom="paragraph">
+              <wp:posOffset>213912</wp:posOffset>
+            </wp:positionV>
+            <wp:extent cx="3497580" cy="1068705"/>
+            <wp:effectExtent l="0" t="0" r="7620" b="0"/>
+            <wp:wrapSquare wrapText="bothSides"/>
+            <wp:docPr id="1317534393" name="Immagine 1" descr="Immagine che contiene schizzo, Line art, disegno, calligrafia&#10;&#10;Descrizione generata automaticamente"/>
+            <wp:cNvGraphicFramePr>
+              <a:graphicFrameLocks xmlns:a="http://schemas.openxmlformats.org/drawingml/2006/main" noChangeAspect="1"/>
+            </wp:cNvGraphicFramePr>
+            <a:graphic xmlns:a="http://schemas.openxmlformats.org/drawingml/2006/main">
+              <a:graphicData uri="http://schemas.openxmlformats.org/drawingml/2006/picture">
+                <pic:pic xmlns:pic="http://schemas.openxmlformats.org/drawingml/2006/picture">
+                  <pic:nvPicPr>
+                    <pic:cNvPr id="1317534393" name="Immagine 1" descr="Immagine che contiene schizzo, Line art, disegno, calligrafia&#10;&#10;Descrizione generata automaticamente"/>
+                    <pic:cNvPicPr/>
+                  </pic:nvPicPr>
+                  <pic:blipFill>
+                    <a:blip r:embed="rId71"/>
+                    <a:stretch>
+                      <a:fillRect/>
+                    </a:stretch>
+                  </pic:blipFill>
+                  <pic:spPr>
+                    <a:xfrm>
+                      <a:off x="0" y="0"/>
+                      <a:ext cx="3497580" cy="1068705"/>
+                    </a:xfrm>
+                    <a:prstGeom prst="rect">
+                      <a:avLst/>
+                    </a:prstGeom>
+                  </pic:spPr>
+                </pic:pic>
+              </a:graphicData>
+            </a:graphic>
+            <wp14:sizeRelH relativeFrom="margin">
+              <wp14:pctWidth>0</wp14:pctWidth>
+            </wp14:sizeRelH>
+            <wp14:sizeRelV relativeFrom="margin">
+              <wp14:pctHeight>0</wp14:pctHeight>
+            </wp14:sizeRelV>
+          </wp:anchor>
+        </w:drawing>
+      </w:r>
+      <w:r>
+        <w:rPr>
+          <w:lang w:val="en-US"/>
+        </w:rPr>
+        <w:t xml:space="preserve">This bound is tight: in a cycle of </w:t>
+      </w:r>
+      <m:oMath>
+        <m:r>
+          <w:rPr>
+            <w:rFonts w:ascii="Cambria Math" w:hAnsi="Cambria Math"/>
+          </w:rPr>
+          <m:t>n</m:t>
+        </m:r>
+      </m:oMath>
+      <w:r>
+        <w:rPr>
+          <w:lang w:val="en-US"/>
+        </w:rPr>
+        <w:t xml:space="preserve"> vertices every pair of edges is a distinct min-cut:</w:t>
+      </w:r>
+    </w:p>
+    <w:p>
+      <w:pPr>
+        <w:spacing w:line="276" w:lineRule="auto"/>
+        <w:rPr>
+          <w:lang w:val="en-US"/>
+        </w:rPr>
+      </w:pPr>
     </w:p>
     <w:sectPr>
-      <w:headerReference w:type="default" r:id="rId70"/>
-      <w:footerReference w:type="default" r:id="rId71"/>
+      <w:headerReference w:type="default" r:id="rId72"/>
+      <w:footerReference w:type="default" r:id="rId73"/>
       <w:pgSz w:w="11906" w:h="16838"/>
       <w:pgMar w:top="1417" w:right="1134" w:bottom="1134" w:left="1134" w:header="708" w:footer="708" w:gutter="0"/>
       <w:cols w:space="708"/>
@@ -34394,10 +34469,12 @@
   </w:compat>
   <w:rsids>
     <w:rsidRoot w:val="0072244C"/>
+    <w:rsid w:val="00576A26"/>
     <w:rsid w:val="005D1A93"/>
     <w:rsid w:val="005F2941"/>
     <w:rsid w:val="0072244C"/>
     <w:rsid w:val="009640E9"/>
+    <w:rsid w:val="00A52C32"/>
     <w:rsid w:val="00B24840"/>
     <w:rsid w:val="00C210C8"/>
     <w:rsid w:val="00C374A1"/>

</xml_diff>

<commit_message>
Full notes completion (95%) and swiss knife + study
</commit_message>
<xml_diff>
--- a/Notes/Advanced Algorithms Exercises Swiss Knife.docx
+++ b/Notes/Advanced Algorithms Exercises Swiss Knife.docx
@@ -2299,12 +2299,14 @@
         <w:rPr>
           <w:b/>
           <w:bCs/>
+          <w:lang w:val="en-US"/>
         </w:rPr>
       </w:pPr>
       <w:r>
         <w:rPr>
           <w:b/>
           <w:bCs/>
+          <w:lang w:val="en-US"/>
         </w:rPr>
         <w:lastRenderedPageBreak/>
         <w:t>Disclaimer</w:t>
@@ -6485,15 +6487,32 @@
         </w:rPr>
         <w:t xml:space="preserve">If you want a complete formal explanation, see the book solution to this exercise </w:t>
       </w:r>
-      <w:hyperlink r:id="rId12" w:history="1">
-        <w:r>
-          <w:rPr>
-            <w:rStyle w:val="Collegamentoipertestuale"/>
-            <w:lang w:val="en-US"/>
-          </w:rPr>
-          <w:t>here</w:t>
-        </w:r>
-      </w:hyperlink>
+      <w:r>
+        <w:fldChar w:fldCharType="begin"/>
+      </w:r>
+      <w:r>
+        <w:rPr>
+          <w:lang w:val="en-US"/>
+        </w:rPr>
+        <w:instrText>HYPERLINK "https://viterbi-web.usc.edu/~shanghua/teaching/Spring2010/public_html/files/HW2_Solutions_A.pdf"</w:instrText>
+      </w:r>
+      <w:r>
+        <w:fldChar w:fldCharType="separate"/>
+      </w:r>
+      <w:r>
+        <w:rPr>
+          <w:rStyle w:val="Collegamentoipertestuale"/>
+          <w:lang w:val="en-US"/>
+        </w:rPr>
+        <w:t>here</w:t>
+      </w:r>
+      <w:r>
+        <w:rPr>
+          <w:rStyle w:val="Collegamentoipertestuale"/>
+          <w:lang w:val="en-US"/>
+        </w:rPr>
+        <w:fldChar w:fldCharType="end"/>
+      </w:r>
       <w:r>
         <w:rPr>
           <w:lang w:val="en-US"/>
@@ -7770,7 +7789,7 @@
                 <wp:cNvGraphicFramePr/>
                 <a:graphic xmlns:a="http://schemas.openxmlformats.org/drawingml/2006/main">
                   <a:graphicData uri="http://schemas.microsoft.com/office/word/2010/wordprocessingInk">
-                    <w14:contentPart bwMode="auto" r:id="rId13">
+                    <w14:contentPart bwMode="auto" r:id="rId12">
                       <w14:nvContentPartPr>
                         <w14:cNvContentPartPr/>
                       </w14:nvContentPartPr>
@@ -9956,15 +9975,32 @@
         </w:rPr>
         <w:t xml:space="preserve"> (a nice graphical explanation </w:t>
       </w:r>
-      <w:hyperlink r:id="rId23" w:history="1">
-        <w:r>
-          <w:rPr>
-            <w:rStyle w:val="Collegamentoipertestuale"/>
-            <w:lang w:val="en-US"/>
-          </w:rPr>
-          <w:t>here</w:t>
-        </w:r>
-      </w:hyperlink>
+      <w:r>
+        <w:fldChar w:fldCharType="begin"/>
+      </w:r>
+      <w:r>
+        <w:rPr>
+          <w:lang w:val="en-US"/>
+        </w:rPr>
+        <w:instrText>HYPERLINK "https://opendsa-server.cs.vt.edu/ODSA/Books/Everything/html/clique_to_independentSet.html"</w:instrText>
+      </w:r>
+      <w:r>
+        <w:fldChar w:fldCharType="separate"/>
+      </w:r>
+      <w:r>
+        <w:rPr>
+          <w:rStyle w:val="Collegamentoipertestuale"/>
+          <w:lang w:val="en-US"/>
+        </w:rPr>
+        <w:t>here</w:t>
+      </w:r>
+      <w:r>
+        <w:rPr>
+          <w:rStyle w:val="Collegamentoipertestuale"/>
+          <w:lang w:val="en-US"/>
+        </w:rPr>
+        <w:fldChar w:fldCharType="end"/>
+      </w:r>
       <w:r>
         <w:rPr>
           <w:lang w:val="en-US"/>
@@ -10004,7 +10040,7 @@
                     <pic:cNvPicPr/>
                   </pic:nvPicPr>
                   <pic:blipFill>
-                    <a:blip r:embed="rId24"/>
+                    <a:blip r:embed="rId23"/>
                     <a:stretch>
                       <a:fillRect/>
                     </a:stretch>
@@ -10157,15 +10193,32 @@
         </w:rPr>
         <w:t xml:space="preserve">We operate a reduction from Maximum Independent Set (Ham. circuit is not really related to it; as you can see </w:t>
       </w:r>
-      <w:hyperlink r:id="rId25" w:history="1">
-        <w:r>
-          <w:rPr>
-            <w:rStyle w:val="Collegamentoipertestuale"/>
-            <w:lang w:val="en-US"/>
-          </w:rPr>
-          <w:t>here</w:t>
-        </w:r>
-      </w:hyperlink>
+      <w:r>
+        <w:fldChar w:fldCharType="begin"/>
+      </w:r>
+      <w:r>
+        <w:rPr>
+          <w:lang w:val="en-US"/>
+        </w:rPr>
+        <w:instrText>HYPERLINK "https://www.cs.cmu.edu/~avrim/451f11/lectures/lect1108.pdf"</w:instrText>
+      </w:r>
+      <w:r>
+        <w:fldChar w:fldCharType="separate"/>
+      </w:r>
+      <w:r>
+        <w:rPr>
+          <w:rStyle w:val="Collegamentoipertestuale"/>
+          <w:lang w:val="en-US"/>
+        </w:rPr>
+        <w:t>here</w:t>
+      </w:r>
+      <w:r>
+        <w:rPr>
+          <w:rStyle w:val="Collegamentoipertestuale"/>
+          <w:lang w:val="en-US"/>
+        </w:rPr>
+        <w:fldChar w:fldCharType="end"/>
+      </w:r>
       <w:r>
         <w:rPr>
           <w:lang w:val="en-US"/>
@@ -10834,7 +10887,7 @@
                     <pic:cNvPicPr/>
                   </pic:nvPicPr>
                   <pic:blipFill>
-                    <a:blip r:embed="rId26"/>
+                    <a:blip r:embed="rId24"/>
                     <a:stretch>
                       <a:fillRect/>
                     </a:stretch>
@@ -11088,15 +11141,32 @@
         </w:rPr>
         <w:t xml:space="preserve"> (once again, a nice graphical explanation of this one </w:t>
       </w:r>
-      <w:hyperlink r:id="rId27" w:history="1">
-        <w:r>
-          <w:rPr>
-            <w:rStyle w:val="Collegamentoipertestuale"/>
-            <w:lang w:val="en-US"/>
-          </w:rPr>
-          <w:t>here</w:t>
-        </w:r>
-      </w:hyperlink>
+      <w:r>
+        <w:fldChar w:fldCharType="begin"/>
+      </w:r>
+      <w:r>
+        <w:rPr>
+          <w:lang w:val="en-US"/>
+        </w:rPr>
+        <w:instrText>HYPERLINK "https://opendsa-server.cs.vt.edu/ODSA/Books/Everything/html/independentSet_to_vertexCover.html"</w:instrText>
+      </w:r>
+      <w:r>
+        <w:fldChar w:fldCharType="separate"/>
+      </w:r>
+      <w:r>
+        <w:rPr>
+          <w:rStyle w:val="Collegamentoipertestuale"/>
+          <w:lang w:val="en-US"/>
+        </w:rPr>
+        <w:t>here</w:t>
+      </w:r>
+      <w:r>
+        <w:rPr>
+          <w:rStyle w:val="Collegamentoipertestuale"/>
+          <w:lang w:val="en-US"/>
+        </w:rPr>
+        <w:fldChar w:fldCharType="end"/>
+      </w:r>
       <w:r>
         <w:rPr>
           <w:lang w:val="en-US"/>
@@ -11390,7 +11460,7 @@
                     <pic:cNvPicPr/>
                   </pic:nvPicPr>
                   <pic:blipFill>
-                    <a:blip r:embed="rId28"/>
+                    <a:blip r:embed="rId25"/>
                     <a:stretch>
                       <a:fillRect/>
                     </a:stretch>
@@ -11774,7 +11844,7 @@
                     <pic:cNvPicPr/>
                   </pic:nvPicPr>
                   <pic:blipFill>
-                    <a:blip r:embed="rId29"/>
+                    <a:blip r:embed="rId26"/>
                     <a:stretch>
                       <a:fillRect/>
                     </a:stretch>
@@ -12352,7 +12422,7 @@
                     <pic:cNvPicPr/>
                   </pic:nvPicPr>
                   <pic:blipFill>
-                    <a:blip r:embed="rId30"/>
+                    <a:blip r:embed="rId27"/>
                     <a:stretch>
                       <a:fillRect/>
                     </a:stretch>
@@ -14625,7 +14695,7 @@
                     <pic:cNvPicPr/>
                   </pic:nvPicPr>
                   <pic:blipFill>
-                    <a:blip r:embed="rId31"/>
+                    <a:blip r:embed="rId28"/>
                     <a:stretch>
                       <a:fillRect/>
                     </a:stretch>
@@ -15551,7 +15621,7 @@
                     <pic:cNvPicPr/>
                   </pic:nvPicPr>
                   <pic:blipFill>
-                    <a:blip r:embed="rId32"/>
+                    <a:blip r:embed="rId29"/>
                     <a:stretch>
                       <a:fillRect/>
                     </a:stretch>
@@ -17335,7 +17405,7 @@
                     <pic:cNvPicPr/>
                   </pic:nvPicPr>
                   <pic:blipFill>
-                    <a:blip r:embed="rId33"/>
+                    <a:blip r:embed="rId30"/>
                     <a:stretch>
                       <a:fillRect/>
                     </a:stretch>
@@ -18098,7 +18168,7 @@
                     <pic:cNvPicPr/>
                   </pic:nvPicPr>
                   <pic:blipFill>
-                    <a:blip r:embed="rId34"/>
+                    <a:blip r:embed="rId31"/>
                     <a:stretch>
                       <a:fillRect/>
                     </a:stretch>
@@ -18197,7 +18267,7 @@
                     <pic:cNvPicPr/>
                   </pic:nvPicPr>
                   <pic:blipFill>
-                    <a:blip r:embed="rId35"/>
+                    <a:blip r:embed="rId32"/>
                     <a:stretch>
                       <a:fillRect/>
                     </a:stretch>
@@ -19646,7 +19716,7 @@
                     <pic:cNvPicPr/>
                   </pic:nvPicPr>
                   <pic:blipFill>
-                    <a:blip r:embed="rId36"/>
+                    <a:blip r:embed="rId33"/>
                     <a:stretch>
                       <a:fillRect/>
                     </a:stretch>
@@ -20097,7 +20167,7 @@
                     <pic:cNvPicPr/>
                   </pic:nvPicPr>
                   <pic:blipFill>
-                    <a:blip r:embed="rId37"/>
+                    <a:blip r:embed="rId34"/>
                     <a:stretch>
                       <a:fillRect/>
                     </a:stretch>
@@ -20427,7 +20497,7 @@
                 <wp:cNvGraphicFramePr/>
                 <a:graphic xmlns:a="http://schemas.openxmlformats.org/drawingml/2006/main">
                   <a:graphicData uri="http://schemas.microsoft.com/office/word/2010/wordprocessingInk">
-                    <w14:contentPart bwMode="auto" r:id="rId38">
+                    <w14:contentPart bwMode="auto" r:id="rId35">
                       <w14:nvContentPartPr>
                         <w14:cNvContentPartPr/>
                       </w14:nvContentPartPr>
@@ -28972,6 +29042,7 @@
         <w:rPr>
           <w:i/>
           <w:iCs/>
+          <w:lang w:val="en-US"/>
         </w:rPr>
       </w:pPr>
       <w:r>
@@ -29050,6 +29121,7 @@
         <w:rPr>
           <w:i/>
           <w:iCs/>
+          <w:lang w:val="en-US"/>
         </w:rPr>
         <w:t xml:space="preserve">Also, show that this bound is tight. </w:t>
       </w:r>
@@ -34471,8 +34543,10 @@
     <w:rsidRoot w:val="0072244C"/>
     <w:rsid w:val="00576A26"/>
     <w:rsid w:val="005D1A93"/>
+    <w:rsid w:val="005E13CD"/>
     <w:rsid w:val="005F2941"/>
     <w:rsid w:val="0072244C"/>
+    <w:rsid w:val="00726B10"/>
     <w:rsid w:val="009640E9"/>
     <w:rsid w:val="00A52C32"/>
     <w:rsid w:val="00B24840"/>

</xml_diff>